<commit_message>
Petit changement du référencement des pièces dans le board
</commit_message>
<xml_diff>
--- a/Labo8_Forestier_Herzig.docx
+++ b/Labo8_Forestier_Herzig.docx
@@ -238,7 +238,7 @@
                                       <w:color w:val="FFFFFF" w:themeColor="background1"/>
                                       <w:lang w:val="de-CH"/>
                                     </w:rPr>
-                                    <w:t>27.12.2020</w:t>
+                                    <w:t>28.12.2020</w:t>
                                   </w:r>
                                   <w:r>
                                     <w:rPr>
@@ -534,7 +534,7 @@
                                 <w:color w:val="FFFFFF" w:themeColor="background1"/>
                                 <w:lang w:val="de-CH"/>
                               </w:rPr>
-                              <w:t>27.12.2020</w:t>
+                              <w:t>28.12.2020</w:t>
                             </w:r>
                             <w:r>
                               <w:rPr>
@@ -1850,7 +1850,13 @@
         <w:t>à</w:t>
       </w:r>
       <w:r>
-        <w:t xml:space="preserve"> implémenter les règles du jeu.</w:t>
+        <w:t xml:space="preserve"> implémenter le</w:t>
+      </w:r>
+      <w:r>
+        <w:t xml:space="preserve"> « moteur » de jeu</w:t>
+      </w:r>
+      <w:r>
+        <w:t>.</w:t>
       </w:r>
     </w:p>
     <w:p/>
@@ -2076,15 +2082,19 @@
         <w:t>s</w:t>
       </w:r>
       <w:r>
-        <w:t xml:space="preserve"> y arrive, le mouvement est invalidé. Si l’échiquier ne contient aucun roi, le jeu ne peut pas fonctionner et lèvera une exception </w:t>
-      </w:r>
-      <w:proofErr w:type="spellStart"/>
-      <w:r>
-        <w:t>null</w:t>
-      </w:r>
-      <w:proofErr w:type="spellEnd"/>
-      <w:r>
-        <w:t xml:space="preserve"> pointer.</w:t>
+        <w:t xml:space="preserve"> y arrive, le mouvement est invalidé. Si l’échiquier ne contient </w:t>
+      </w:r>
+      <w:r>
+        <w:t>pas un roi pour chaque joueur</w:t>
+      </w:r>
+      <w:r>
+        <w:t xml:space="preserve">, le jeu ne peut pas fonctionner et lèvera une </w:t>
+      </w:r>
+      <w:r>
+        <w:t>RuntimeException</w:t>
+      </w:r>
+      <w:r>
+        <w:t>.</w:t>
       </w:r>
     </w:p>
     <w:p>
@@ -2187,15 +2197,7 @@
               <w:t xml:space="preserve">Le bouton </w:t>
             </w:r>
             <w:r>
-              <w:t xml:space="preserve">« New </w:t>
-            </w:r>
-            <w:proofErr w:type="spellStart"/>
-            <w:r>
-              <w:t>game</w:t>
-            </w:r>
-            <w:proofErr w:type="spellEnd"/>
-            <w:r>
-              <w:t> »</w:t>
+              <w:t>« New game »</w:t>
             </w:r>
             <w:r>
               <w:t xml:space="preserve"> fonctionne</w:t>
@@ -2693,21 +2695,7 @@
               <w:rPr>
                 <w:color w:val="00B050"/>
               </w:rPr>
-              <w:t>e message « </w:t>
-            </w:r>
-            <w:proofErr w:type="spellStart"/>
-            <w:r>
-              <w:rPr>
-                <w:color w:val="00B050"/>
-              </w:rPr>
-              <w:t>Checkmate</w:t>
-            </w:r>
-            <w:proofErr w:type="spellEnd"/>
-            <w:r>
-              <w:rPr>
-                <w:color w:val="00B050"/>
-              </w:rPr>
-              <w:t> ! » apparait et la partie et finie.</w:t>
+              <w:t>e message « Checkmate ! » apparait et la partie et finie.</w:t>
             </w:r>
           </w:p>
         </w:tc>
@@ -3506,12 +3494,10 @@
         <w:pStyle w:val="Titre2"/>
       </w:pPr>
       <w:bookmarkStart w:id="9" w:name="_Toc59972218"/>
-      <w:proofErr w:type="gramStart"/>
       <w:r>
         <w:t>Tests fou</w:t>
       </w:r>
       <w:bookmarkEnd w:id="9"/>
-      <w:proofErr w:type="gramEnd"/>
     </w:p>
     <w:p>
       <w:r>
@@ -3785,13 +3771,11 @@
         <w:pStyle w:val="Titre2"/>
       </w:pPr>
       <w:bookmarkStart w:id="10" w:name="_Toc59972219"/>
-      <w:proofErr w:type="gramStart"/>
       <w:r>
         <w:lastRenderedPageBreak/>
         <w:t>Tests cavalier</w:t>
       </w:r>
       <w:bookmarkEnd w:id="10"/>
-      <w:proofErr w:type="gramEnd"/>
     </w:p>
     <w:p>
       <w:r>
@@ -5493,7 +5477,7 @@
       <w:rPr>
         <w:noProof/>
       </w:rPr>
-      <w:t>27.12.2020</w:t>
+      <w:t>28.12.2020</w:t>
     </w:r>
     <w:r>
       <w:rPr>
@@ -7399,7 +7383,9 @@
     <w:rsidRoot w:val="00D95F62"/>
     <w:rsid w:val="00091C68"/>
     <w:rsid w:val="001036D6"/>
+    <w:rsid w:val="00271249"/>
     <w:rsid w:val="005B76AF"/>
+    <w:rsid w:val="005E569A"/>
     <w:rsid w:val="007237FD"/>
     <w:rsid w:val="00D95F62"/>
     <w:rsid w:val="00E302FA"/>

</xml_diff>

<commit_message>
Mise à jour tests
</commit_message>
<xml_diff>
--- a/Labo8_Forestier_Herzig.docx
+++ b/Labo8_Forestier_Herzig.docx
@@ -2,6 +2,8 @@
 <file path=word/document.xml><?xml version="1.0" encoding="utf-8"?>
 <w:document xmlns:wpc="http://schemas.microsoft.com/office/word/2010/wordprocessingCanvas" xmlns:cx="http://schemas.microsoft.com/office/drawing/2014/chartex" xmlns:cx1="http://schemas.microsoft.com/office/drawing/2015/9/8/chartex" xmlns:cx2="http://schemas.microsoft.com/office/drawing/2015/10/21/chartex" xmlns:cx3="http://schemas.microsoft.com/office/drawing/2016/5/9/chartex" xmlns:cx4="http://schemas.microsoft.com/office/drawing/2016/5/10/chartex" xmlns:cx5="http://schemas.microsoft.com/office/drawing/2016/5/11/chartex" xmlns:cx6="http://schemas.microsoft.com/office/drawing/2016/5/12/chartex" xmlns:cx7="http://schemas.microsoft.com/office/drawing/2016/5/13/chartex" xmlns:cx8="http://schemas.microsoft.com/office/drawing/2016/5/14/chartex" xmlns:mc="http://schemas.openxmlformats.org/markup-compatibility/2006" xmlns:aink="http://schemas.microsoft.com/office/drawing/2016/ink" xmlns:am3d="http://schemas.microsoft.com/office/drawing/2017/model3d" xmlns:o="urn:schemas-microsoft-com:office:office" xmlns:r="http://schemas.openxmlformats.org/officeDocument/2006/relationships" xmlns:m="http://schemas.openxmlformats.org/officeDocument/2006/math" xmlns:v="urn:schemas-microsoft-com:vml" xmlns:wp14="http://schemas.microsoft.com/office/word/2010/wordprocessingDrawing" xmlns:wp="http://schemas.openxmlformats.org/drawingml/2006/wordprocessingDrawing" xmlns:w10="urn:schemas-microsoft-com:office:word" xmlns:w="http://schemas.openxmlformats.org/wordprocessingml/2006/main" xmlns:w14="http://schemas.microsoft.com/office/word/2010/wordml" xmlns:w15="http://schemas.microsoft.com/office/word/2012/wordml" xmlns:w16cex="http://schemas.microsoft.com/office/word/2018/wordml/cex" xmlns:w16cid="http://schemas.microsoft.com/office/word/2016/wordml/cid" xmlns:w16="http://schemas.microsoft.com/office/word/2018/wordml" xmlns:w16se="http://schemas.microsoft.com/office/word/2015/wordml/symex" xmlns:wpg="http://schemas.microsoft.com/office/word/2010/wordprocessingGroup" xmlns:wpi="http://schemas.microsoft.com/office/word/2010/wordprocessingInk" xmlns:wne="http://schemas.microsoft.com/office/word/2006/wordml" xmlns:wps="http://schemas.microsoft.com/office/word/2010/wordprocessingShape" mc:Ignorable="w14 w15 w16se w16cid w16 w16cex wp14">
   <w:body>
+    <w:bookmarkStart w:id="0" w:name="_Hlk60336306" w:displacedByCustomXml="next"/>
+    <w:bookmarkEnd w:id="0" w:displacedByCustomXml="next"/>
     <w:sdt>
       <w:sdtPr>
         <w:id w:val="-804006134"/>
@@ -238,7 +240,7 @@
                                       <w:color w:val="FFFFFF" w:themeColor="background1"/>
                                       <w:lang w:val="de-CH"/>
                                     </w:rPr>
-                                    <w:t>28.12.2020</w:t>
+                                    <w:t>31.12.2020</w:t>
                                   </w:r>
                                   <w:r>
                                     <w:rPr>
@@ -534,7 +536,7 @@
                                 <w:color w:val="FFFFFF" w:themeColor="background1"/>
                                 <w:lang w:val="de-CH"/>
                               </w:rPr>
-                              <w:t>28.12.2020</w:t>
+                              <w:t>31.12.2020</w:t>
                             </w:r>
                             <w:r>
                               <w:rPr>
@@ -775,7 +777,7 @@
                 <w:rPr>
                   <w:rFonts w:eastAsiaTheme="minorEastAsia"/>
                   <w:noProof/>
-                  <w:lang w:eastAsia="fr-CH"/>
+                  <w:lang w:val="fr-FR" w:eastAsia="fr-FR"/>
                 </w:rPr>
               </w:pPr>
               <w:r>
@@ -787,7 +789,7 @@
               <w:r>
                 <w:fldChar w:fldCharType="separate"/>
               </w:r>
-              <w:hyperlink w:anchor="_Toc59972209" w:history="1">
+              <w:hyperlink w:anchor="_Toc60337996" w:history="1">
                 <w:r>
                   <w:rPr>
                     <w:rStyle w:val="Lienhypertexte"/>
@@ -814,7 +816,7 @@
                     <w:noProof/>
                     <w:webHidden/>
                   </w:rPr>
-                  <w:instrText xml:space="preserve"> PAGEREF _Toc59972209 \h </w:instrText>
+                  <w:instrText xml:space="preserve"> PAGEREF _Toc60337996 \h </w:instrText>
                 </w:r>
                 <w:r>
                   <w:rPr>
@@ -854,10 +856,10 @@
                 <w:rPr>
                   <w:rFonts w:eastAsiaTheme="minorEastAsia"/>
                   <w:noProof/>
-                  <w:lang w:eastAsia="fr-CH"/>
+                  <w:lang w:val="fr-FR" w:eastAsia="fr-FR"/>
                 </w:rPr>
               </w:pPr>
-              <w:hyperlink w:anchor="_Toc59972210" w:history="1">
+              <w:hyperlink w:anchor="_Toc60337997" w:history="1">
                 <w:r>
                   <w:rPr>
                     <w:rStyle w:val="Lienhypertexte"/>
@@ -884,7 +886,7 @@
                     <w:noProof/>
                     <w:webHidden/>
                   </w:rPr>
-                  <w:instrText xml:space="preserve"> PAGEREF _Toc59972210 \h </w:instrText>
+                  <w:instrText xml:space="preserve"> PAGEREF _Toc60337997 \h </w:instrText>
                 </w:r>
                 <w:r>
                   <w:rPr>
@@ -922,10 +924,12 @@
                   <w:tab w:val="right" w:leader="dot" w:pos="9062"/>
                 </w:tabs>
                 <w:rPr>
+                  <w:rFonts w:eastAsiaTheme="minorEastAsia"/>
                   <w:noProof/>
+                  <w:lang w:val="fr-FR" w:eastAsia="fr-FR"/>
                 </w:rPr>
               </w:pPr>
-              <w:hyperlink w:anchor="_Toc59972211" w:history="1">
+              <w:hyperlink w:anchor="_Toc60337998" w:history="1">
                 <w:r>
                   <w:rPr>
                     <w:rStyle w:val="Lienhypertexte"/>
@@ -952,7 +956,7 @@
                     <w:noProof/>
                     <w:webHidden/>
                   </w:rPr>
-                  <w:instrText xml:space="preserve"> PAGEREF _Toc59972211 \h </w:instrText>
+                  <w:instrText xml:space="preserve"> PAGEREF _Toc60337998 \h </w:instrText>
                 </w:r>
                 <w:r>
                   <w:rPr>
@@ -990,10 +994,12 @@
                   <w:tab w:val="right" w:leader="dot" w:pos="9062"/>
                 </w:tabs>
                 <w:rPr>
+                  <w:rFonts w:eastAsiaTheme="minorEastAsia"/>
                   <w:noProof/>
+                  <w:lang w:val="fr-FR" w:eastAsia="fr-FR"/>
                 </w:rPr>
               </w:pPr>
-              <w:hyperlink w:anchor="_Toc59972212" w:history="1">
+              <w:hyperlink w:anchor="_Toc60337999" w:history="1">
                 <w:r>
                   <w:rPr>
                     <w:rStyle w:val="Lienhypertexte"/>
@@ -1020,7 +1026,7 @@
                     <w:noProof/>
                     <w:webHidden/>
                   </w:rPr>
-                  <w:instrText xml:space="preserve"> PAGEREF _Toc59972212 \h </w:instrText>
+                  <w:instrText xml:space="preserve"> PAGEREF _Toc60337999 \h </w:instrText>
                 </w:r>
                 <w:r>
                   <w:rPr>
@@ -1058,10 +1064,12 @@
                   <w:tab w:val="right" w:leader="dot" w:pos="9062"/>
                 </w:tabs>
                 <w:rPr>
+                  <w:rFonts w:eastAsiaTheme="minorEastAsia"/>
                   <w:noProof/>
+                  <w:lang w:val="fr-FR" w:eastAsia="fr-FR"/>
                 </w:rPr>
               </w:pPr>
-              <w:hyperlink w:anchor="_Toc59972213" w:history="1">
+              <w:hyperlink w:anchor="_Toc60338000" w:history="1">
                 <w:r>
                   <w:rPr>
                     <w:rStyle w:val="Lienhypertexte"/>
@@ -1088,7 +1096,7 @@
                     <w:noProof/>
                     <w:webHidden/>
                   </w:rPr>
-                  <w:instrText xml:space="preserve"> PAGEREF _Toc59972213 \h </w:instrText>
+                  <w:instrText xml:space="preserve"> PAGEREF _Toc60338000 \h </w:instrText>
                 </w:r>
                 <w:r>
                   <w:rPr>
@@ -1128,10 +1136,10 @@
                 <w:rPr>
                   <w:rFonts w:eastAsiaTheme="minorEastAsia"/>
                   <w:noProof/>
-                  <w:lang w:eastAsia="fr-CH"/>
+                  <w:lang w:val="fr-FR" w:eastAsia="fr-FR"/>
                 </w:rPr>
               </w:pPr>
-              <w:hyperlink w:anchor="_Toc59972214" w:history="1">
+              <w:hyperlink w:anchor="_Toc60338001" w:history="1">
                 <w:r>
                   <w:rPr>
                     <w:rStyle w:val="Lienhypertexte"/>
@@ -1158,7 +1166,7 @@
                     <w:noProof/>
                     <w:webHidden/>
                   </w:rPr>
-                  <w:instrText xml:space="preserve"> PAGEREF _Toc59972214 \h </w:instrText>
+                  <w:instrText xml:space="preserve"> PAGEREF _Toc60338001 \h </w:instrText>
                 </w:r>
                 <w:r>
                   <w:rPr>
@@ -1196,10 +1204,12 @@
                   <w:tab w:val="right" w:leader="dot" w:pos="9062"/>
                 </w:tabs>
                 <w:rPr>
+                  <w:rFonts w:eastAsiaTheme="minorEastAsia"/>
                   <w:noProof/>
+                  <w:lang w:val="fr-FR" w:eastAsia="fr-FR"/>
                 </w:rPr>
               </w:pPr>
-              <w:hyperlink w:anchor="_Toc59972215" w:history="1">
+              <w:hyperlink w:anchor="_Toc60338002" w:history="1">
                 <w:r>
                   <w:rPr>
                     <w:rStyle w:val="Lienhypertexte"/>
@@ -1226,7 +1236,7 @@
                     <w:noProof/>
                     <w:webHidden/>
                   </w:rPr>
-                  <w:instrText xml:space="preserve"> PAGEREF _Toc59972215 \h </w:instrText>
+                  <w:instrText xml:space="preserve"> PAGEREF _Toc60338002 \h </w:instrText>
                 </w:r>
                 <w:r>
                   <w:rPr>
@@ -1264,10 +1274,12 @@
                   <w:tab w:val="right" w:leader="dot" w:pos="9062"/>
                 </w:tabs>
                 <w:rPr>
+                  <w:rFonts w:eastAsiaTheme="minorEastAsia"/>
                   <w:noProof/>
+                  <w:lang w:val="fr-FR" w:eastAsia="fr-FR"/>
                 </w:rPr>
               </w:pPr>
-              <w:hyperlink w:anchor="_Toc59972216" w:history="1">
+              <w:hyperlink w:anchor="_Toc60338003" w:history="1">
                 <w:r>
                   <w:rPr>
                     <w:rStyle w:val="Lienhypertexte"/>
@@ -1294,7 +1306,7 @@
                     <w:noProof/>
                     <w:webHidden/>
                   </w:rPr>
-                  <w:instrText xml:space="preserve"> PAGEREF _Toc59972216 \h </w:instrText>
+                  <w:instrText xml:space="preserve"> PAGEREF _Toc60338003 \h </w:instrText>
                 </w:r>
                 <w:r>
                   <w:rPr>
@@ -1332,10 +1344,12 @@
                   <w:tab w:val="right" w:leader="dot" w:pos="9062"/>
                 </w:tabs>
                 <w:rPr>
+                  <w:rFonts w:eastAsiaTheme="minorEastAsia"/>
                   <w:noProof/>
+                  <w:lang w:val="fr-FR" w:eastAsia="fr-FR"/>
                 </w:rPr>
               </w:pPr>
-              <w:hyperlink w:anchor="_Toc59972217" w:history="1">
+              <w:hyperlink w:anchor="_Toc60338004" w:history="1">
                 <w:r>
                   <w:rPr>
                     <w:rStyle w:val="Lienhypertexte"/>
@@ -1362,7 +1376,7 @@
                     <w:noProof/>
                     <w:webHidden/>
                   </w:rPr>
-                  <w:instrText xml:space="preserve"> PAGEREF _Toc59972217 \h </w:instrText>
+                  <w:instrText xml:space="preserve"> PAGEREF _Toc60338004 \h </w:instrText>
                 </w:r>
                 <w:r>
                   <w:rPr>
@@ -1382,7 +1396,7 @@
                     <w:noProof/>
                     <w:webHidden/>
                   </w:rPr>
-                  <w:t>4</w:t>
+                  <w:t>5</w:t>
                 </w:r>
                 <w:r>
                   <w:rPr>
@@ -1400,10 +1414,12 @@
                   <w:tab w:val="right" w:leader="dot" w:pos="9062"/>
                 </w:tabs>
                 <w:rPr>
+                  <w:rFonts w:eastAsiaTheme="minorEastAsia"/>
                   <w:noProof/>
+                  <w:lang w:val="fr-FR" w:eastAsia="fr-FR"/>
                 </w:rPr>
               </w:pPr>
-              <w:hyperlink w:anchor="_Toc59972218" w:history="1">
+              <w:hyperlink w:anchor="_Toc60338005" w:history="1">
                 <w:r>
                   <w:rPr>
                     <w:rStyle w:val="Lienhypertexte"/>
@@ -1430,7 +1446,7 @@
                     <w:noProof/>
                     <w:webHidden/>
                   </w:rPr>
-                  <w:instrText xml:space="preserve"> PAGEREF _Toc59972218 \h </w:instrText>
+                  <w:instrText xml:space="preserve"> PAGEREF _Toc60338005 \h </w:instrText>
                 </w:r>
                 <w:r>
                   <w:rPr>
@@ -1450,7 +1466,7 @@
                     <w:noProof/>
                     <w:webHidden/>
                   </w:rPr>
-                  <w:t>4</w:t>
+                  <w:t>6</w:t>
                 </w:r>
                 <w:r>
                   <w:rPr>
@@ -1468,10 +1484,12 @@
                   <w:tab w:val="right" w:leader="dot" w:pos="9062"/>
                 </w:tabs>
                 <w:rPr>
+                  <w:rFonts w:eastAsiaTheme="minorEastAsia"/>
                   <w:noProof/>
+                  <w:lang w:val="fr-FR" w:eastAsia="fr-FR"/>
                 </w:rPr>
               </w:pPr>
-              <w:hyperlink w:anchor="_Toc59972219" w:history="1">
+              <w:hyperlink w:anchor="_Toc60338006" w:history="1">
                 <w:r>
                   <w:rPr>
                     <w:rStyle w:val="Lienhypertexte"/>
@@ -1498,7 +1516,7 @@
                     <w:noProof/>
                     <w:webHidden/>
                   </w:rPr>
-                  <w:instrText xml:space="preserve"> PAGEREF _Toc59972219 \h </w:instrText>
+                  <w:instrText xml:space="preserve"> PAGEREF _Toc60338006 \h </w:instrText>
                 </w:r>
                 <w:r>
                   <w:rPr>
@@ -1518,7 +1536,7 @@
                     <w:noProof/>
                     <w:webHidden/>
                   </w:rPr>
-                  <w:t>5</w:t>
+                  <w:t>7</w:t>
                 </w:r>
                 <w:r>
                   <w:rPr>
@@ -1536,10 +1554,12 @@
                   <w:tab w:val="right" w:leader="dot" w:pos="9062"/>
                 </w:tabs>
                 <w:rPr>
+                  <w:rFonts w:eastAsiaTheme="minorEastAsia"/>
                   <w:noProof/>
+                  <w:lang w:val="fr-FR" w:eastAsia="fr-FR"/>
                 </w:rPr>
               </w:pPr>
-              <w:hyperlink w:anchor="_Toc59972220" w:history="1">
+              <w:hyperlink w:anchor="_Toc60338007" w:history="1">
                 <w:r>
                   <w:rPr>
                     <w:rStyle w:val="Lienhypertexte"/>
@@ -1566,7 +1586,7 @@
                     <w:noProof/>
                     <w:webHidden/>
                   </w:rPr>
-                  <w:instrText xml:space="preserve"> PAGEREF _Toc59972220 \h </w:instrText>
+                  <w:instrText xml:space="preserve"> PAGEREF _Toc60338007 \h </w:instrText>
                 </w:r>
                 <w:r>
                   <w:rPr>
@@ -1586,7 +1606,7 @@
                     <w:noProof/>
                     <w:webHidden/>
                   </w:rPr>
-                  <w:t>5</w:t>
+                  <w:t>8</w:t>
                 </w:r>
                 <w:r>
                   <w:rPr>
@@ -1604,10 +1624,12 @@
                   <w:tab w:val="right" w:leader="dot" w:pos="9062"/>
                 </w:tabs>
                 <w:rPr>
+                  <w:rFonts w:eastAsiaTheme="minorEastAsia"/>
                   <w:noProof/>
+                  <w:lang w:val="fr-FR" w:eastAsia="fr-FR"/>
                 </w:rPr>
               </w:pPr>
-              <w:hyperlink w:anchor="_Toc59972221" w:history="1">
+              <w:hyperlink w:anchor="_Toc60338008" w:history="1">
                 <w:r>
                   <w:rPr>
                     <w:rStyle w:val="Lienhypertexte"/>
@@ -1634,7 +1656,7 @@
                     <w:noProof/>
                     <w:webHidden/>
                   </w:rPr>
-                  <w:instrText xml:space="preserve"> PAGEREF _Toc59972221 \h </w:instrText>
+                  <w:instrText xml:space="preserve"> PAGEREF _Toc60338008 \h </w:instrText>
                 </w:r>
                 <w:r>
                   <w:rPr>
@@ -1654,7 +1676,7 @@
                     <w:noProof/>
                     <w:webHidden/>
                   </w:rPr>
-                  <w:t>6</w:t>
+                  <w:t>9</w:t>
                 </w:r>
                 <w:r>
                   <w:rPr>
@@ -1674,10 +1696,10 @@
                 <w:rPr>
                   <w:rFonts w:eastAsiaTheme="minorEastAsia"/>
                   <w:noProof/>
-                  <w:lang w:eastAsia="fr-CH"/>
+                  <w:lang w:val="fr-FR" w:eastAsia="fr-FR"/>
                 </w:rPr>
               </w:pPr>
-              <w:hyperlink w:anchor="_Toc59972222" w:history="1">
+              <w:hyperlink w:anchor="_Toc60338009" w:history="1">
                 <w:r>
                   <w:rPr>
                     <w:rStyle w:val="Lienhypertexte"/>
@@ -1704,7 +1726,7 @@
                     <w:noProof/>
                     <w:webHidden/>
                   </w:rPr>
-                  <w:instrText xml:space="preserve"> PAGEREF _Toc59972222 \h </w:instrText>
+                  <w:instrText xml:space="preserve"> PAGEREF _Toc60338009 \h </w:instrText>
                 </w:r>
                 <w:r>
                   <w:rPr>
@@ -1724,7 +1746,7 @@
                     <w:noProof/>
                     <w:webHidden/>
                   </w:rPr>
-                  <w:t>6</w:t>
+                  <w:t>11</w:t>
                 </w:r>
                 <w:r>
                   <w:rPr>
@@ -1744,10 +1766,10 @@
                 <w:rPr>
                   <w:rFonts w:eastAsiaTheme="minorEastAsia"/>
                   <w:noProof/>
-                  <w:lang w:eastAsia="fr-CH"/>
+                  <w:lang w:val="fr-FR" w:eastAsia="fr-FR"/>
                 </w:rPr>
               </w:pPr>
-              <w:hyperlink w:anchor="_Toc59972223" w:history="1">
+              <w:hyperlink w:anchor="_Toc60338010" w:history="1">
                 <w:r>
                   <w:rPr>
                     <w:rStyle w:val="Lienhypertexte"/>
@@ -1774,7 +1796,7 @@
                     <w:noProof/>
                     <w:webHidden/>
                   </w:rPr>
-                  <w:instrText xml:space="preserve"> PAGEREF _Toc59972223 \h </w:instrText>
+                  <w:instrText xml:space="preserve"> PAGEREF _Toc60338010 \h </w:instrText>
                 </w:r>
                 <w:r>
                   <w:rPr>
@@ -1794,7 +1816,7 @@
                     <w:noProof/>
                     <w:webHidden/>
                   </w:rPr>
-                  <w:t>6</w:t>
+                  <w:t>11</w:t>
                 </w:r>
                 <w:r>
                   <w:rPr>
@@ -1828,14 +1850,13 @@
       <w:pPr>
         <w:pStyle w:val="Titre1"/>
       </w:pPr>
-      <w:bookmarkStart w:id="0" w:name="_Toc59972209"/>
+      <w:bookmarkStart w:id="1" w:name="_Toc60337996"/>
       <w:r>
         <w:lastRenderedPageBreak/>
         <w:t>Introduction</w:t>
       </w:r>
-      <w:bookmarkEnd w:id="0"/>
-    </w:p>
-    <w:p/>
+      <w:bookmarkEnd w:id="1"/>
+    </w:p>
     <w:p>
       <w:r>
         <w:t>Durant ce laboratoire, il nous a été demandé de réaliser un jeu d’échec</w:t>
@@ -1859,27 +1880,25 @@
         <w:t>.</w:t>
       </w:r>
     </w:p>
-    <w:p/>
     <w:p>
       <w:pPr>
         <w:pStyle w:val="Titre1"/>
       </w:pPr>
-      <w:bookmarkStart w:id="1" w:name="_Toc59972210"/>
+      <w:bookmarkStart w:id="2" w:name="_Toc60337997"/>
       <w:r>
         <w:t>Notes sur l’implémentation</w:t>
       </w:r>
-      <w:bookmarkEnd w:id="1"/>
-    </w:p>
-    <w:p/>
+      <w:bookmarkEnd w:id="2"/>
+    </w:p>
     <w:p>
       <w:pPr>
         <w:pStyle w:val="Titre2"/>
       </w:pPr>
-      <w:bookmarkStart w:id="2" w:name="_Toc59972211"/>
+      <w:bookmarkStart w:id="3" w:name="_Toc60337998"/>
       <w:r>
         <w:t>Déroulement d’un tour</w:t>
       </w:r>
-      <w:bookmarkEnd w:id="2"/>
+      <w:bookmarkEnd w:id="3"/>
     </w:p>
     <w:p>
       <w:r>
@@ -2009,11 +2028,11 @@
       <w:pPr>
         <w:pStyle w:val="Titre2"/>
       </w:pPr>
-      <w:bookmarkStart w:id="3" w:name="_Toc59972212"/>
+      <w:bookmarkStart w:id="4" w:name="_Toc60337999"/>
       <w:r>
         <w:t>Règles de déplacement</w:t>
       </w:r>
-      <w:bookmarkEnd w:id="3"/>
+      <w:bookmarkEnd w:id="4"/>
     </w:p>
     <w:p>
       <w:r>
@@ -2051,11 +2070,11 @@
       <w:pPr>
         <w:pStyle w:val="Titre2"/>
       </w:pPr>
-      <w:bookmarkStart w:id="4" w:name="_Toc59972213"/>
+      <w:bookmarkStart w:id="5" w:name="_Toc60338000"/>
       <w:r>
         <w:t>Validité d’un mouvement</w:t>
       </w:r>
-      <w:bookmarkEnd w:id="4"/>
+      <w:bookmarkEnd w:id="5"/>
     </w:p>
     <w:p>
       <w:r>
@@ -2075,64 +2094,66 @@
     </w:p>
     <w:p>
       <w:r>
+        <w:t>Après application du mouvement, toutes les pièces adverses sont interrogées quant à leur capacité à se déplacer sur le roi allié. Si une d’elle</w:t>
+      </w:r>
+      <w:r>
+        <w:t>s</w:t>
+      </w:r>
+      <w:r>
+        <w:t xml:space="preserve"> y arrive, le mouvement est invalidé. Si l’échiquier ne contient </w:t>
+      </w:r>
+      <w:r>
+        <w:t>pas un roi pour chaque joueur</w:t>
+      </w:r>
+      <w:r>
+        <w:t xml:space="preserve">, le jeu ne peut pas fonctionner et lèvera une </w:t>
+      </w:r>
+      <w:proofErr w:type="spellStart"/>
+      <w:r>
+        <w:t>RuntimeException</w:t>
+      </w:r>
+      <w:proofErr w:type="spellEnd"/>
+      <w:r>
+        <w:t>.</w:t>
+      </w:r>
+    </w:p>
+    <w:p>
+      <w:pPr>
+        <w:pStyle w:val="Titre1"/>
+      </w:pPr>
+      <w:bookmarkStart w:id="6" w:name="_Toc60338001"/>
+      <w:r>
         <w:lastRenderedPageBreak/>
-        <w:t>Après application du mouvement, toutes les pièces adverses sont interrogées quant à leur capacité à se déplacer sur le roi allié. Si une d’elle</w:t>
+        <w:t>Tests</w:t>
+      </w:r>
+      <w:bookmarkEnd w:id="6"/>
+    </w:p>
+    <w:p>
+      <w:r>
+        <w:t>Tous les tests suivants ont été effectués manuellement.</w:t>
+      </w:r>
+      <w:r>
+        <w:t xml:space="preserve"> Si le résultat attendu dans la colonne « résultat attendu » est vert, cela signifie que le résultat observé correspond, dans le cas contraire la couleur sera rouge et les différences reportées à la suite du tableau. Sauf indication contraire, les mouvements effectués ne laissent pas le roi allié en échec</w:t>
+      </w:r>
+      <w:r>
+        <w:t xml:space="preserve"> et les tests sont effectués pour les deux couleurs.</w:t>
+      </w:r>
+    </w:p>
+    <w:p>
+      <w:pPr>
+        <w:pStyle w:val="Titre2"/>
+      </w:pPr>
+      <w:bookmarkStart w:id="7" w:name="_Toc60338002"/>
+      <w:r>
+        <w:t>Test</w:t>
       </w:r>
       <w:r>
         <w:t>s</w:t>
       </w:r>
       <w:r>
-        <w:t xml:space="preserve"> y arrive, le mouvement est invalidé. Si l’échiquier ne contient </w:t>
-      </w:r>
-      <w:r>
-        <w:t>pas un roi pour chaque joueur</w:t>
-      </w:r>
-      <w:r>
-        <w:t xml:space="preserve">, le jeu ne peut pas fonctionner et lèvera une </w:t>
-      </w:r>
-      <w:r>
-        <w:t>RuntimeException</w:t>
-      </w:r>
-      <w:r>
-        <w:t>.</w:t>
-      </w:r>
-    </w:p>
-    <w:p>
-      <w:pPr>
-        <w:pStyle w:val="Titre1"/>
-      </w:pPr>
-      <w:bookmarkStart w:id="5" w:name="_Toc59972214"/>
-      <w:r>
-        <w:t>Tests</w:t>
-      </w:r>
-      <w:bookmarkEnd w:id="5"/>
-    </w:p>
-    <w:p>
-      <w:r>
-        <w:t>Tous les tests suivants ont été effectués manuellement.</w:t>
-      </w:r>
-      <w:r>
-        <w:t xml:space="preserve"> Si le résultat attendu dans la colonne « résultat attendu » est vert, cela signifie que le résultat observé correspond, dans le cas contraire la couleur sera rouge et les différences reportées à la suite du tableau. Sauf indication contraire, les mouvements effectués ne laissent pas le roi allié en échec</w:t>
-      </w:r>
-      <w:r>
-        <w:t xml:space="preserve"> et les tests sont effectués pour les deux couleurs.</w:t>
-      </w:r>
-    </w:p>
-    <w:p>
-      <w:pPr>
-        <w:pStyle w:val="Titre2"/>
-      </w:pPr>
-      <w:bookmarkStart w:id="6" w:name="_Toc59972215"/>
-      <w:r>
-        <w:t>Test</w:t>
-      </w:r>
-      <w:r>
-        <w:t>s</w:t>
-      </w:r>
-      <w:r>
         <w:t xml:space="preserve"> généraux</w:t>
       </w:r>
-      <w:bookmarkEnd w:id="6"/>
+      <w:bookmarkEnd w:id="7"/>
     </w:p>
     <w:tbl>
       <w:tblPr>
@@ -2197,7 +2218,15 @@
               <w:t xml:space="preserve">Le bouton </w:t>
             </w:r>
             <w:r>
-              <w:t>« New game »</w:t>
+              <w:t xml:space="preserve">« New </w:t>
+            </w:r>
+            <w:proofErr w:type="spellStart"/>
+            <w:r>
+              <w:t>game</w:t>
+            </w:r>
+            <w:proofErr w:type="spellEnd"/>
+            <w:r>
+              <w:t> »</w:t>
             </w:r>
             <w:r>
               <w:t xml:space="preserve"> fonctionne</w:t>
@@ -2695,7 +2724,21 @@
               <w:rPr>
                 <w:color w:val="00B050"/>
               </w:rPr>
-              <w:t>e message « Checkmate ! » apparait et la partie et finie.</w:t>
+              <w:t>e message « </w:t>
+            </w:r>
+            <w:proofErr w:type="spellStart"/>
+            <w:r>
+              <w:rPr>
+                <w:color w:val="00B050"/>
+              </w:rPr>
+              <w:t>Checkmate</w:t>
+            </w:r>
+            <w:proofErr w:type="spellEnd"/>
+            <w:r>
+              <w:rPr>
+                <w:color w:val="00B050"/>
+              </w:rPr>
+              <w:t> ! » apparait et la partie et finie.</w:t>
             </w:r>
           </w:p>
         </w:tc>
@@ -2926,279 +2969,727 @@
     <w:p/>
     <w:p>
       <w:r>
-        <w:br w:type="page"/>
+        <w:t>Nous avons ensuite testé les différents mouvements des pièces. Chaque rond est un déplacement testé et la pièce dans le carré est la pièce déplacée. Les ronds verts et rouges sont des tests réussis, si un comportement inattendu se produit, le rond sera violet. Un déplacement vert indique qu’il s’est déroulé et rouge qu’il n’a pas eu lieu. Les illustrations sont des synthèses de plusieurs situations. Une fois encore, les deux couleurs ont été testées mais une seule est représentée.</w:t>
+      </w:r>
+      <w:r>
+        <w:t xml:space="preserve"> Parfois nous n’avons pas illustré tous les clics et leur résultat car </w:t>
+      </w:r>
+      <w:proofErr w:type="gramStart"/>
+      <w:r>
+        <w:t>il sont</w:t>
+      </w:r>
+      <w:proofErr w:type="gramEnd"/>
+      <w:r>
+        <w:t xml:space="preserve"> déjà démontré par l’image précédente.</w:t>
       </w:r>
     </w:p>
     <w:p>
       <w:pPr>
         <w:pStyle w:val="Titre2"/>
       </w:pPr>
-      <w:bookmarkStart w:id="7" w:name="_Toc59972216"/>
+      <w:bookmarkStart w:id="8" w:name="_Toc60338003"/>
       <w:r>
         <w:lastRenderedPageBreak/>
         <w:t>Tests reine</w:t>
       </w:r>
-      <w:bookmarkEnd w:id="7"/>
-    </w:p>
-    <w:p>
-      <w:r>
-        <w:t>Sauf indication contraire, un mouvement est horizontal, vertical ou diagonal.</w:t>
+      <w:bookmarkEnd w:id="8"/>
+    </w:p>
+    <w:p>
+      <w:pPr>
+        <w:jc w:val="center"/>
+      </w:pPr>
+      <w:r>
+        <w:rPr>
+          <w:noProof/>
+        </w:rPr>
+        <w:drawing>
+          <wp:inline distT="0" distB="0" distL="0" distR="0" wp14:anchorId="4AC055B4" wp14:editId="3E83DD70">
+            <wp:extent cx="2764712" cy="2770496"/>
+            <wp:effectExtent l="0" t="0" r="0" b="0"/>
+            <wp:docPr id="14" name="Image 14"/>
+            <wp:cNvGraphicFramePr>
+              <a:graphicFrameLocks xmlns:a="http://schemas.openxmlformats.org/drawingml/2006/main" noChangeAspect="1"/>
+            </wp:cNvGraphicFramePr>
+            <a:graphic xmlns:a="http://schemas.openxmlformats.org/drawingml/2006/main">
+              <a:graphicData uri="http://schemas.openxmlformats.org/drawingml/2006/picture">
+                <pic:pic xmlns:pic="http://schemas.openxmlformats.org/drawingml/2006/picture">
+                  <pic:nvPicPr>
+                    <pic:cNvPr id="0" name="Picture 11"/>
+                    <pic:cNvPicPr>
+                      <a:picLocks noChangeAspect="1" noChangeArrowheads="1"/>
+                    </pic:cNvPicPr>
+                  </pic:nvPicPr>
+                  <pic:blipFill>
+                    <a:blip r:embed="rId10">
+                      <a:extLst>
+                        <a:ext uri="{28A0092B-C50C-407E-A947-70E740481C1C}">
+                          <a14:useLocalDpi xmlns:a14="http://schemas.microsoft.com/office/drawing/2010/main" val="0"/>
+                        </a:ext>
+                      </a:extLst>
+                    </a:blip>
+                    <a:srcRect/>
+                    <a:stretch>
+                      <a:fillRect/>
+                    </a:stretch>
+                  </pic:blipFill>
+                  <pic:spPr bwMode="auto">
+                    <a:xfrm>
+                      <a:off x="0" y="0"/>
+                      <a:ext cx="2791826" cy="2797667"/>
+                    </a:xfrm>
+                    <a:prstGeom prst="rect">
+                      <a:avLst/>
+                    </a:prstGeom>
+                    <a:noFill/>
+                    <a:ln>
+                      <a:noFill/>
+                    </a:ln>
+                  </pic:spPr>
+                </pic:pic>
+              </a:graphicData>
+            </a:graphic>
+          </wp:inline>
+        </w:drawing>
+      </w:r>
+    </w:p>
+    <w:p>
+      <w:r>
+        <w:t xml:space="preserve">Les déplacements standards de la reine fonctionnent. Elle est capable de se déplacer uniquement </w:t>
+      </w:r>
+      <w:r>
+        <w:t>verticalement, horizontalement et diagonalement.</w:t>
+      </w:r>
+    </w:p>
+    <w:p/>
+    <w:p>
+      <w:pPr>
+        <w:jc w:val="center"/>
+      </w:pPr>
+      <w:r>
+        <w:rPr>
+          <w:noProof/>
+        </w:rPr>
+        <w:drawing>
+          <wp:inline distT="0" distB="0" distL="0" distR="0" wp14:anchorId="78A0D04E" wp14:editId="5A85E96A">
+            <wp:extent cx="2804615" cy="2810796"/>
+            <wp:effectExtent l="0" t="0" r="0" b="8890"/>
+            <wp:docPr id="13" name="Image 13"/>
+            <wp:cNvGraphicFramePr>
+              <a:graphicFrameLocks xmlns:a="http://schemas.openxmlformats.org/drawingml/2006/main" noChangeAspect="1"/>
+            </wp:cNvGraphicFramePr>
+            <a:graphic xmlns:a="http://schemas.openxmlformats.org/drawingml/2006/main">
+              <a:graphicData uri="http://schemas.openxmlformats.org/drawingml/2006/picture">
+                <pic:pic xmlns:pic="http://schemas.openxmlformats.org/drawingml/2006/picture">
+                  <pic:nvPicPr>
+                    <pic:cNvPr id="0" name="Picture 10"/>
+                    <pic:cNvPicPr>
+                      <a:picLocks noChangeAspect="1" noChangeArrowheads="1"/>
+                    </pic:cNvPicPr>
+                  </pic:nvPicPr>
+                  <pic:blipFill>
+                    <a:blip r:embed="rId11">
+                      <a:extLst>
+                        <a:ext uri="{28A0092B-C50C-407E-A947-70E740481C1C}">
+                          <a14:useLocalDpi xmlns:a14="http://schemas.microsoft.com/office/drawing/2010/main" val="0"/>
+                        </a:ext>
+                      </a:extLst>
+                    </a:blip>
+                    <a:srcRect/>
+                    <a:stretch>
+                      <a:fillRect/>
+                    </a:stretch>
+                  </pic:blipFill>
+                  <pic:spPr bwMode="auto">
+                    <a:xfrm>
+                      <a:off x="0" y="0"/>
+                      <a:ext cx="2851608" cy="2857892"/>
+                    </a:xfrm>
+                    <a:prstGeom prst="rect">
+                      <a:avLst/>
+                    </a:prstGeom>
+                    <a:noFill/>
+                    <a:ln>
+                      <a:noFill/>
+                    </a:ln>
+                  </pic:spPr>
+                </pic:pic>
+              </a:graphicData>
+            </a:graphic>
+          </wp:inline>
+        </w:drawing>
+      </w:r>
+    </w:p>
+    <w:p>
+      <w:r>
+        <w:t>La reine ne peut pas sauter par-dessus d’autres pièces. Elle est capable d’attaquer les pièces adverses mais pas ses alliés.</w:t>
+      </w:r>
+    </w:p>
+    <w:p>
+      <w:pPr>
+        <w:pStyle w:val="Titre2"/>
+      </w:pPr>
+      <w:bookmarkStart w:id="9" w:name="_Toc60338004"/>
+      <w:r>
+        <w:lastRenderedPageBreak/>
+        <w:t>Tests tour</w:t>
+      </w:r>
+      <w:bookmarkEnd w:id="9"/>
+    </w:p>
+    <w:p>
+      <w:pPr>
+        <w:jc w:val="center"/>
+      </w:pPr>
+      <w:r>
+        <w:rPr>
+          <w:noProof/>
+        </w:rPr>
+        <w:drawing>
+          <wp:inline distT="0" distB="0" distL="0" distR="0" wp14:anchorId="1EE8F087" wp14:editId="35556CF1">
+            <wp:extent cx="2680138" cy="2686044"/>
+            <wp:effectExtent l="0" t="0" r="6350" b="635"/>
+            <wp:docPr id="10" name="Image 10"/>
+            <wp:cNvGraphicFramePr>
+              <a:graphicFrameLocks xmlns:a="http://schemas.openxmlformats.org/drawingml/2006/main" noChangeAspect="1"/>
+            </wp:cNvGraphicFramePr>
+            <a:graphic xmlns:a="http://schemas.openxmlformats.org/drawingml/2006/main">
+              <a:graphicData uri="http://schemas.openxmlformats.org/drawingml/2006/picture">
+                <pic:pic xmlns:pic="http://schemas.openxmlformats.org/drawingml/2006/picture">
+                  <pic:nvPicPr>
+                    <pic:cNvPr id="0" name="Picture 7"/>
+                    <pic:cNvPicPr>
+                      <a:picLocks noChangeAspect="1" noChangeArrowheads="1"/>
+                    </pic:cNvPicPr>
+                  </pic:nvPicPr>
+                  <pic:blipFill>
+                    <a:blip r:embed="rId12">
+                      <a:extLst>
+                        <a:ext uri="{28A0092B-C50C-407E-A947-70E740481C1C}">
+                          <a14:useLocalDpi xmlns:a14="http://schemas.microsoft.com/office/drawing/2010/main" val="0"/>
+                        </a:ext>
+                      </a:extLst>
+                    </a:blip>
+                    <a:srcRect/>
+                    <a:stretch>
+                      <a:fillRect/>
+                    </a:stretch>
+                  </pic:blipFill>
+                  <pic:spPr bwMode="auto">
+                    <a:xfrm>
+                      <a:off x="0" y="0"/>
+                      <a:ext cx="2703026" cy="2708982"/>
+                    </a:xfrm>
+                    <a:prstGeom prst="rect">
+                      <a:avLst/>
+                    </a:prstGeom>
+                    <a:noFill/>
+                    <a:ln>
+                      <a:noFill/>
+                    </a:ln>
+                  </pic:spPr>
+                </pic:pic>
+              </a:graphicData>
+            </a:graphic>
+          </wp:inline>
+        </w:drawing>
+      </w:r>
+    </w:p>
+    <w:p>
+      <w:r>
+        <w:t xml:space="preserve">Les déplacements standards de la </w:t>
+      </w:r>
+      <w:r>
+        <w:t>tour</w:t>
+      </w:r>
+      <w:r>
+        <w:t xml:space="preserve"> fonctionnent. Elle est capable de se déplacer uniquement verticalement</w:t>
+      </w:r>
+      <w:r>
+        <w:t xml:space="preserve"> et horizontalement.</w:t>
+      </w:r>
+    </w:p>
+    <w:p>
+      <w:pPr>
+        <w:jc w:val="center"/>
+      </w:pPr>
+    </w:p>
+    <w:p>
+      <w:pPr>
+        <w:jc w:val="center"/>
+      </w:pPr>
+      <w:r>
+        <w:rPr>
+          <w:noProof/>
+        </w:rPr>
+        <w:drawing>
+          <wp:inline distT="0" distB="0" distL="0" distR="0" wp14:anchorId="52BDB0D7" wp14:editId="65571E8E">
+            <wp:extent cx="2591196" cy="2608028"/>
+            <wp:effectExtent l="0" t="0" r="0" b="1905"/>
+            <wp:docPr id="12" name="Image 12"/>
+            <wp:cNvGraphicFramePr>
+              <a:graphicFrameLocks xmlns:a="http://schemas.openxmlformats.org/drawingml/2006/main" noChangeAspect="1"/>
+            </wp:cNvGraphicFramePr>
+            <a:graphic xmlns:a="http://schemas.openxmlformats.org/drawingml/2006/main">
+              <a:graphicData uri="http://schemas.openxmlformats.org/drawingml/2006/picture">
+                <pic:pic xmlns:pic="http://schemas.openxmlformats.org/drawingml/2006/picture">
+                  <pic:nvPicPr>
+                    <pic:cNvPr id="0" name="Picture 9"/>
+                    <pic:cNvPicPr>
+                      <a:picLocks noChangeAspect="1" noChangeArrowheads="1"/>
+                    </pic:cNvPicPr>
+                  </pic:nvPicPr>
+                  <pic:blipFill>
+                    <a:blip r:embed="rId13">
+                      <a:extLst>
+                        <a:ext uri="{28A0092B-C50C-407E-A947-70E740481C1C}">
+                          <a14:useLocalDpi xmlns:a14="http://schemas.microsoft.com/office/drawing/2010/main" val="0"/>
+                        </a:ext>
+                      </a:extLst>
+                    </a:blip>
+                    <a:srcRect/>
+                    <a:stretch>
+                      <a:fillRect/>
+                    </a:stretch>
+                  </pic:blipFill>
+                  <pic:spPr bwMode="auto">
+                    <a:xfrm>
+                      <a:off x="0" y="0"/>
+                      <a:ext cx="2623437" cy="2640478"/>
+                    </a:xfrm>
+                    <a:prstGeom prst="rect">
+                      <a:avLst/>
+                    </a:prstGeom>
+                    <a:noFill/>
+                    <a:ln>
+                      <a:noFill/>
+                    </a:ln>
+                  </pic:spPr>
+                </pic:pic>
+              </a:graphicData>
+            </a:graphic>
+          </wp:inline>
+        </w:drawing>
+      </w:r>
+    </w:p>
+    <w:p>
+      <w:r>
+        <w:t xml:space="preserve">La </w:t>
+      </w:r>
+      <w:r>
+        <w:t>tour</w:t>
+      </w:r>
+      <w:r>
+        <w:t xml:space="preserve"> ne peut pas sauter par-dessus d’autres pièces. Elle est capable d’attaquer les pièces adverses mais pas ses alliés.</w:t>
+      </w:r>
+    </w:p>
+    <w:p>
+      <w:r>
+        <w:br w:type="page"/>
+      </w:r>
+    </w:p>
+    <w:p>
+      <w:pPr>
+        <w:pStyle w:val="Titre2"/>
+      </w:pPr>
+      <w:bookmarkStart w:id="10" w:name="_Toc60338005"/>
+      <w:r>
+        <w:lastRenderedPageBreak/>
+        <w:t>Tests fou</w:t>
+      </w:r>
+      <w:bookmarkEnd w:id="10"/>
+    </w:p>
+    <w:p>
+      <w:pPr>
+        <w:jc w:val="center"/>
+      </w:pPr>
+      <w:r>
+        <w:rPr>
+          <w:noProof/>
+        </w:rPr>
+        <w:drawing>
+          <wp:inline distT="0" distB="0" distL="0" distR="0" wp14:anchorId="7943FB03" wp14:editId="40019A93">
+            <wp:extent cx="2671638" cy="2675386"/>
+            <wp:effectExtent l="0" t="0" r="0" b="0"/>
+            <wp:docPr id="8" name="Image 8"/>
+            <wp:cNvGraphicFramePr>
+              <a:graphicFrameLocks xmlns:a="http://schemas.openxmlformats.org/drawingml/2006/main" noChangeAspect="1"/>
+            </wp:cNvGraphicFramePr>
+            <a:graphic xmlns:a="http://schemas.openxmlformats.org/drawingml/2006/main">
+              <a:graphicData uri="http://schemas.openxmlformats.org/drawingml/2006/picture">
+                <pic:pic xmlns:pic="http://schemas.openxmlformats.org/drawingml/2006/picture">
+                  <pic:nvPicPr>
+                    <pic:cNvPr id="0" name="Picture 5"/>
+                    <pic:cNvPicPr>
+                      <a:picLocks noChangeAspect="1" noChangeArrowheads="1"/>
+                    </pic:cNvPicPr>
+                  </pic:nvPicPr>
+                  <pic:blipFill>
+                    <a:blip r:embed="rId14">
+                      <a:extLst>
+                        <a:ext uri="{28A0092B-C50C-407E-A947-70E740481C1C}">
+                          <a14:useLocalDpi xmlns:a14="http://schemas.microsoft.com/office/drawing/2010/main" val="0"/>
+                        </a:ext>
+                      </a:extLst>
+                    </a:blip>
+                    <a:srcRect/>
+                    <a:stretch>
+                      <a:fillRect/>
+                    </a:stretch>
+                  </pic:blipFill>
+                  <pic:spPr bwMode="auto">
+                    <a:xfrm>
+                      <a:off x="0" y="0"/>
+                      <a:ext cx="2758184" cy="2762054"/>
+                    </a:xfrm>
+                    <a:prstGeom prst="rect">
+                      <a:avLst/>
+                    </a:prstGeom>
+                    <a:noFill/>
+                    <a:ln>
+                      <a:noFill/>
+                    </a:ln>
+                  </pic:spPr>
+                </pic:pic>
+              </a:graphicData>
+            </a:graphic>
+          </wp:inline>
+        </w:drawing>
+      </w:r>
+    </w:p>
+    <w:p>
+      <w:r>
+        <w:t>Les déplacements standards d</w:t>
+      </w:r>
+      <w:r>
+        <w:t>u fou</w:t>
+      </w:r>
+      <w:r>
+        <w:t xml:space="preserve"> fonctionnent. </w:t>
+      </w:r>
+      <w:r>
+        <w:t>Il</w:t>
+      </w:r>
+      <w:r>
+        <w:t xml:space="preserve"> est capable de se déplacer uniquement </w:t>
+      </w:r>
+      <w:r>
+        <w:t>diagonalement.</w:t>
+      </w:r>
+    </w:p>
+    <w:p/>
+    <w:p>
+      <w:pPr>
+        <w:jc w:val="center"/>
+      </w:pPr>
+      <w:r>
+        <w:rPr>
+          <w:noProof/>
+        </w:rPr>
+        <w:drawing>
+          <wp:inline distT="0" distB="0" distL="0" distR="0" wp14:anchorId="4032014E" wp14:editId="31E7CDAD">
+            <wp:extent cx="2687541" cy="2690531"/>
+            <wp:effectExtent l="0" t="0" r="0" b="0"/>
+            <wp:docPr id="9" name="Image 9"/>
+            <wp:cNvGraphicFramePr>
+              <a:graphicFrameLocks xmlns:a="http://schemas.openxmlformats.org/drawingml/2006/main" noChangeAspect="1"/>
+            </wp:cNvGraphicFramePr>
+            <a:graphic xmlns:a="http://schemas.openxmlformats.org/drawingml/2006/main">
+              <a:graphicData uri="http://schemas.openxmlformats.org/drawingml/2006/picture">
+                <pic:pic xmlns:pic="http://schemas.openxmlformats.org/drawingml/2006/picture">
+                  <pic:nvPicPr>
+                    <pic:cNvPr id="0" name="Picture 6"/>
+                    <pic:cNvPicPr>
+                      <a:picLocks noChangeAspect="1" noChangeArrowheads="1"/>
+                    </pic:cNvPicPr>
+                  </pic:nvPicPr>
+                  <pic:blipFill>
+                    <a:blip r:embed="rId15">
+                      <a:extLst>
+                        <a:ext uri="{28A0092B-C50C-407E-A947-70E740481C1C}">
+                          <a14:useLocalDpi xmlns:a14="http://schemas.microsoft.com/office/drawing/2010/main" val="0"/>
+                        </a:ext>
+                      </a:extLst>
+                    </a:blip>
+                    <a:srcRect/>
+                    <a:stretch>
+                      <a:fillRect/>
+                    </a:stretch>
+                  </pic:blipFill>
+                  <pic:spPr bwMode="auto">
+                    <a:xfrm>
+                      <a:off x="0" y="0"/>
+                      <a:ext cx="2716049" cy="2719071"/>
+                    </a:xfrm>
+                    <a:prstGeom prst="rect">
+                      <a:avLst/>
+                    </a:prstGeom>
+                    <a:noFill/>
+                    <a:ln>
+                      <a:noFill/>
+                    </a:ln>
+                  </pic:spPr>
+                </pic:pic>
+              </a:graphicData>
+            </a:graphic>
+          </wp:inline>
+        </w:drawing>
+      </w:r>
+    </w:p>
+    <w:p>
+      <w:r>
+        <w:t xml:space="preserve">Le fou </w:t>
+      </w:r>
+      <w:r>
+        <w:t xml:space="preserve">ne peut pas sauter par-dessus d’autres pièces. </w:t>
+      </w:r>
+      <w:r>
+        <w:t>Il</w:t>
+      </w:r>
+      <w:r>
+        <w:t xml:space="preserve"> est capable d’attaquer les pièces adverses mais pas ses alliés.</w:t>
+      </w:r>
+    </w:p>
+    <w:p>
+      <w:pPr>
+        <w:jc w:val="center"/>
+      </w:pPr>
+    </w:p>
+    <w:p>
+      <w:r>
+        <w:br w:type="page"/>
+      </w:r>
+    </w:p>
+    <w:p>
+      <w:pPr>
+        <w:pStyle w:val="Titre2"/>
+      </w:pPr>
+      <w:bookmarkStart w:id="11" w:name="_Toc60338006"/>
+      <w:r>
+        <w:lastRenderedPageBreak/>
+        <w:t>Tests cavalier</w:t>
+      </w:r>
+      <w:bookmarkEnd w:id="11"/>
+    </w:p>
+    <w:p>
+      <w:pPr>
+        <w:jc w:val="center"/>
+      </w:pPr>
+      <w:r>
+        <w:rPr>
+          <w:noProof/>
+        </w:rPr>
+        <w:drawing>
+          <wp:inline distT="0" distB="0" distL="0" distR="0" wp14:anchorId="30DB7C9C" wp14:editId="055AF52D">
+            <wp:extent cx="2322991" cy="2339438"/>
+            <wp:effectExtent l="0" t="0" r="1270" b="3810"/>
+            <wp:docPr id="15" name="Image 15"/>
+            <wp:cNvGraphicFramePr>
+              <a:graphicFrameLocks xmlns:a="http://schemas.openxmlformats.org/drawingml/2006/main" noChangeAspect="1"/>
+            </wp:cNvGraphicFramePr>
+            <a:graphic xmlns:a="http://schemas.openxmlformats.org/drawingml/2006/main">
+              <a:graphicData uri="http://schemas.openxmlformats.org/drawingml/2006/picture">
+                <pic:pic xmlns:pic="http://schemas.openxmlformats.org/drawingml/2006/picture">
+                  <pic:nvPicPr>
+                    <pic:cNvPr id="0" name="Picture 12"/>
+                    <pic:cNvPicPr>
+                      <a:picLocks noChangeAspect="1" noChangeArrowheads="1"/>
+                    </pic:cNvPicPr>
+                  </pic:nvPicPr>
+                  <pic:blipFill>
+                    <a:blip r:embed="rId16">
+                      <a:extLst>
+                        <a:ext uri="{28A0092B-C50C-407E-A947-70E740481C1C}">
+                          <a14:useLocalDpi xmlns:a14="http://schemas.microsoft.com/office/drawing/2010/main" val="0"/>
+                        </a:ext>
+                      </a:extLst>
+                    </a:blip>
+                    <a:srcRect/>
+                    <a:stretch>
+                      <a:fillRect/>
+                    </a:stretch>
+                  </pic:blipFill>
+                  <pic:spPr bwMode="auto">
+                    <a:xfrm>
+                      <a:off x="0" y="0"/>
+                      <a:ext cx="2345106" cy="2361709"/>
+                    </a:xfrm>
+                    <a:prstGeom prst="rect">
+                      <a:avLst/>
+                    </a:prstGeom>
+                    <a:noFill/>
+                    <a:ln>
+                      <a:noFill/>
+                    </a:ln>
+                  </pic:spPr>
+                </pic:pic>
+              </a:graphicData>
+            </a:graphic>
+          </wp:inline>
+        </w:drawing>
+      </w:r>
+    </w:p>
+    <w:p>
+      <w:r>
+        <w:t xml:space="preserve">Les déplacements standards du </w:t>
+      </w:r>
+      <w:r>
+        <w:t xml:space="preserve">cavalier </w:t>
+      </w:r>
+      <w:r>
+        <w:t xml:space="preserve">fonctionnent. Il est capable de se déplacer uniquement </w:t>
+      </w:r>
+      <w:r>
+        <w:t>en « L »</w:t>
+      </w:r>
+      <w:r>
+        <w:t>.</w:t>
       </w:r>
     </w:p>
     <w:tbl>
       <w:tblPr>
-        <w:tblStyle w:val="TableauGrille2-Accentuation1"/>
+        <w:tblStyle w:val="Grilledutableau"/>
         <w:tblW w:w="0" w:type="auto"/>
         <w:tblLook w:val="04A0" w:firstRow="1" w:lastRow="0" w:firstColumn="1" w:lastColumn="0" w:noHBand="0" w:noVBand="1"/>
       </w:tblPr>
       <w:tblGrid>
-        <w:gridCol w:w="4673"/>
-        <w:gridCol w:w="4389"/>
+        <w:gridCol w:w="4531"/>
+        <w:gridCol w:w="4531"/>
       </w:tblGrid>
       <w:tr>
-        <w:trPr>
-          <w:cnfStyle w:val="100000000000" w:firstRow="1" w:lastRow="0" w:firstColumn="0" w:lastColumn="0" w:oddVBand="0" w:evenVBand="0" w:oddHBand="0" w:evenHBand="0" w:firstRowFirstColumn="0" w:firstRowLastColumn="0" w:lastRowFirstColumn="0" w:lastRowLastColumn="0"/>
-        </w:trPr>
         <w:tc>
           <w:tcPr>
-            <w:cnfStyle w:val="001000000000" w:firstRow="0" w:lastRow="0" w:firstColumn="1" w:lastColumn="0" w:oddVBand="0" w:evenVBand="0" w:oddHBand="0" w:evenHBand="0" w:firstRowFirstColumn="0" w:firstRowLastColumn="0" w:lastRowFirstColumn="0" w:lastRowLastColumn="0"/>
-            <w:tcW w:w="4673" w:type="dxa"/>
-            <w:vAlign w:val="center"/>
+            <w:tcW w:w="4531" w:type="dxa"/>
+            <w:tcBorders>
+              <w:top w:val="nil"/>
+              <w:left w:val="nil"/>
+              <w:bottom w:val="nil"/>
+              <w:right w:val="nil"/>
+            </w:tcBorders>
           </w:tcPr>
           <w:p>
             <w:pPr>
               <w:jc w:val="center"/>
             </w:pPr>
             <w:r>
-              <w:t>Test effectué</w:t>
+              <w:rPr>
+                <w:noProof/>
+              </w:rPr>
+              <w:drawing>
+                <wp:inline distT="0" distB="0" distL="0" distR="0" wp14:anchorId="00E860FE" wp14:editId="6DDD931D">
+                  <wp:extent cx="1386000" cy="1393200"/>
+                  <wp:effectExtent l="0" t="0" r="5080" b="0"/>
+                  <wp:docPr id="5" name="Image 5"/>
+                  <wp:cNvGraphicFramePr>
+                    <a:graphicFrameLocks xmlns:a="http://schemas.openxmlformats.org/drawingml/2006/main" noChangeAspect="1"/>
+                  </wp:cNvGraphicFramePr>
+                  <a:graphic xmlns:a="http://schemas.openxmlformats.org/drawingml/2006/main">
+                    <a:graphicData uri="http://schemas.openxmlformats.org/drawingml/2006/picture">
+                      <pic:pic xmlns:pic="http://schemas.openxmlformats.org/drawingml/2006/picture">
+                        <pic:nvPicPr>
+                          <pic:cNvPr id="0" name="Picture 3"/>
+                          <pic:cNvPicPr>
+                            <a:picLocks noChangeAspect="1" noChangeArrowheads="1"/>
+                          </pic:cNvPicPr>
+                        </pic:nvPicPr>
+                        <pic:blipFill>
+                          <a:blip r:embed="rId17">
+                            <a:extLst>
+                              <a:ext uri="{28A0092B-C50C-407E-A947-70E740481C1C}">
+                                <a14:useLocalDpi xmlns:a14="http://schemas.microsoft.com/office/drawing/2010/main" val="0"/>
+                              </a:ext>
+                            </a:extLst>
+                          </a:blip>
+                          <a:srcRect/>
+                          <a:stretch>
+                            <a:fillRect/>
+                          </a:stretch>
+                        </pic:blipFill>
+                        <pic:spPr bwMode="auto">
+                          <a:xfrm>
+                            <a:off x="0" y="0"/>
+                            <a:ext cx="1386000" cy="1393200"/>
+                          </a:xfrm>
+                          <a:prstGeom prst="rect">
+                            <a:avLst/>
+                          </a:prstGeom>
+                          <a:noFill/>
+                          <a:ln>
+                            <a:noFill/>
+                          </a:ln>
+                        </pic:spPr>
+                      </pic:pic>
+                    </a:graphicData>
+                  </a:graphic>
+                </wp:inline>
+              </w:drawing>
             </w:r>
           </w:p>
         </w:tc>
         <w:tc>
           <w:tcPr>
-            <w:tcW w:w="4389" w:type="dxa"/>
-            <w:vAlign w:val="center"/>
+            <w:tcW w:w="4531" w:type="dxa"/>
+            <w:tcBorders>
+              <w:top w:val="nil"/>
+              <w:left w:val="nil"/>
+              <w:bottom w:val="nil"/>
+              <w:right w:val="nil"/>
+            </w:tcBorders>
           </w:tcPr>
           <w:p>
             <w:pPr>
               <w:jc w:val="center"/>
-              <w:cnfStyle w:val="100000000000" w:firstRow="1" w:lastRow="0" w:firstColumn="0" w:lastColumn="0" w:oddVBand="0" w:evenVBand="0" w:oddHBand="0" w:evenHBand="0" w:firstRowFirstColumn="0" w:firstRowLastColumn="0" w:lastRowFirstColumn="0" w:lastRowLastColumn="0"/>
             </w:pPr>
             <w:r>
-              <w:t>Résultat attendu</w:t>
-            </w:r>
-          </w:p>
-        </w:tc>
-      </w:tr>
-      <w:tr>
-        <w:trPr>
-          <w:cnfStyle w:val="000000100000" w:firstRow="0" w:lastRow="0" w:firstColumn="0" w:lastColumn="0" w:oddVBand="0" w:evenVBand="0" w:oddHBand="1" w:evenHBand="0" w:firstRowFirstColumn="0" w:firstRowLastColumn="0" w:lastRowFirstColumn="0" w:lastRowLastColumn="0"/>
-        </w:trPr>
-        <w:tc>
-          <w:tcPr>
-            <w:cnfStyle w:val="001000000000" w:firstRow="0" w:lastRow="0" w:firstColumn="1" w:lastColumn="0" w:oddVBand="0" w:evenVBand="0" w:oddHBand="0" w:evenHBand="0" w:firstRowFirstColumn="0" w:firstRowLastColumn="0" w:lastRowFirstColumn="0" w:lastRowLastColumn="0"/>
-            <w:tcW w:w="4673" w:type="dxa"/>
-            <w:vAlign w:val="center"/>
-          </w:tcPr>
-          <w:p>
-            <w:r>
-              <w:t>Mouvement non rectiligne.</w:t>
-            </w:r>
-          </w:p>
-        </w:tc>
-        <w:tc>
-          <w:tcPr>
-            <w:tcW w:w="4389" w:type="dxa"/>
-            <w:vAlign w:val="center"/>
-          </w:tcPr>
-          <w:p>
-            <w:pPr>
-              <w:cnfStyle w:val="000000100000" w:firstRow="0" w:lastRow="0" w:firstColumn="0" w:lastColumn="0" w:oddVBand="0" w:evenVBand="0" w:oddHBand="1" w:evenHBand="0" w:firstRowFirstColumn="0" w:firstRowLastColumn="0" w:lastRowFirstColumn="0" w:lastRowLastColumn="0"/>
-            </w:pPr>
-            <w:r>
               <w:rPr>
-                <w:color w:val="00B050"/>
+                <w:noProof/>
               </w:rPr>
-              <w:t>Le mouvement n’est pas effectué</w:t>
-            </w:r>
-            <w:r>
-              <w:rPr>
-                <w:color w:val="00B050"/>
-              </w:rPr>
-              <w:t>.</w:t>
-            </w:r>
-          </w:p>
-        </w:tc>
-      </w:tr>
-      <w:tr>
-        <w:tc>
-          <w:tcPr>
-            <w:cnfStyle w:val="001000000000" w:firstRow="0" w:lastRow="0" w:firstColumn="1" w:lastColumn="0" w:oddVBand="0" w:evenVBand="0" w:oddHBand="0" w:evenHBand="0" w:firstRowFirstColumn="0" w:firstRowLastColumn="0" w:lastRowFirstColumn="0" w:lastRowLastColumn="0"/>
-            <w:tcW w:w="4673" w:type="dxa"/>
-            <w:vAlign w:val="center"/>
-          </w:tcPr>
-          <w:p>
-            <w:pPr>
-              <w:spacing w:line="276" w:lineRule="auto"/>
-            </w:pPr>
-            <w:r>
-              <w:t>Mouvement par-dessus d’autres pièces.</w:t>
-            </w:r>
-          </w:p>
-        </w:tc>
-        <w:tc>
-          <w:tcPr>
-            <w:tcW w:w="4389" w:type="dxa"/>
-            <w:vAlign w:val="center"/>
-          </w:tcPr>
-          <w:p>
-            <w:pPr>
-              <w:spacing w:line="276" w:lineRule="auto"/>
-              <w:cnfStyle w:val="000000000000" w:firstRow="0" w:lastRow="0" w:firstColumn="0" w:lastColumn="0" w:oddVBand="0" w:evenVBand="0" w:oddHBand="0" w:evenHBand="0" w:firstRowFirstColumn="0" w:firstRowLastColumn="0" w:lastRowFirstColumn="0" w:lastRowLastColumn="0"/>
-              <w:rPr>
-                <w:color w:val="00B050"/>
-              </w:rPr>
-            </w:pPr>
-            <w:r>
-              <w:rPr>
-                <w:color w:val="00B050"/>
-              </w:rPr>
-              <w:t>Le mouvement n’est pas effectué.</w:t>
-            </w:r>
-          </w:p>
-        </w:tc>
-      </w:tr>
-      <w:tr>
-        <w:trPr>
-          <w:cnfStyle w:val="000000100000" w:firstRow="0" w:lastRow="0" w:firstColumn="0" w:lastColumn="0" w:oddVBand="0" w:evenVBand="0" w:oddHBand="1" w:evenHBand="0" w:firstRowFirstColumn="0" w:firstRowLastColumn="0" w:lastRowFirstColumn="0" w:lastRowLastColumn="0"/>
-        </w:trPr>
-        <w:tc>
-          <w:tcPr>
-            <w:cnfStyle w:val="001000000000" w:firstRow="0" w:lastRow="0" w:firstColumn="1" w:lastColumn="0" w:oddVBand="0" w:evenVBand="0" w:oddHBand="0" w:evenHBand="0" w:firstRowFirstColumn="0" w:firstRowLastColumn="0" w:lastRowFirstColumn="0" w:lastRowLastColumn="0"/>
-            <w:tcW w:w="4673" w:type="dxa"/>
-            <w:vAlign w:val="center"/>
-          </w:tcPr>
-          <w:p>
-            <w:pPr>
-              <w:spacing w:line="276" w:lineRule="auto"/>
-            </w:pPr>
-            <w:r>
-              <w:t>Mouvement sur une case libre sans pièce sur le chemin.</w:t>
-            </w:r>
-          </w:p>
-        </w:tc>
-        <w:tc>
-          <w:tcPr>
-            <w:tcW w:w="4389" w:type="dxa"/>
-            <w:vAlign w:val="center"/>
-          </w:tcPr>
-          <w:p>
-            <w:pPr>
-              <w:spacing w:line="276" w:lineRule="auto"/>
-              <w:cnfStyle w:val="000000100000" w:firstRow="0" w:lastRow="0" w:firstColumn="0" w:lastColumn="0" w:oddVBand="0" w:evenVBand="0" w:oddHBand="1" w:evenHBand="0" w:firstRowFirstColumn="0" w:firstRowLastColumn="0" w:lastRowFirstColumn="0" w:lastRowLastColumn="0"/>
-              <w:rPr>
-                <w:color w:val="00B050"/>
-              </w:rPr>
-            </w:pPr>
-            <w:r>
-              <w:rPr>
-                <w:color w:val="00B050"/>
-              </w:rPr>
-              <w:t>Le mouvement est effectué.</w:t>
-            </w:r>
-          </w:p>
-        </w:tc>
-      </w:tr>
-      <w:tr>
-        <w:tc>
-          <w:tcPr>
-            <w:cnfStyle w:val="001000000000" w:firstRow="0" w:lastRow="0" w:firstColumn="1" w:lastColumn="0" w:oddVBand="0" w:evenVBand="0" w:oddHBand="0" w:evenHBand="0" w:firstRowFirstColumn="0" w:firstRowLastColumn="0" w:lastRowFirstColumn="0" w:lastRowLastColumn="0"/>
-            <w:tcW w:w="4673" w:type="dxa"/>
-            <w:vAlign w:val="center"/>
-          </w:tcPr>
-          <w:p>
-            <w:pPr>
-              <w:spacing w:line="276" w:lineRule="auto"/>
-            </w:pPr>
-            <w:r>
-              <w:t>Mouvement sur une case ennemie sans pièce sur le chemin.</w:t>
-            </w:r>
-          </w:p>
-        </w:tc>
-        <w:tc>
-          <w:tcPr>
-            <w:tcW w:w="4389" w:type="dxa"/>
-            <w:vAlign w:val="center"/>
-          </w:tcPr>
-          <w:p>
-            <w:pPr>
-              <w:spacing w:line="276" w:lineRule="auto"/>
-              <w:cnfStyle w:val="000000000000" w:firstRow="0" w:lastRow="0" w:firstColumn="0" w:lastColumn="0" w:oddVBand="0" w:evenVBand="0" w:oddHBand="0" w:evenHBand="0" w:firstRowFirstColumn="0" w:firstRowLastColumn="0" w:lastRowFirstColumn="0" w:lastRowLastColumn="0"/>
-              <w:rPr>
-                <w:color w:val="00B050"/>
-              </w:rPr>
-            </w:pPr>
-            <w:r>
-              <w:rPr>
-                <w:color w:val="00B050"/>
-              </w:rPr>
-              <w:t>Le mouvement est effectué.</w:t>
-            </w:r>
-          </w:p>
-        </w:tc>
-      </w:tr>
-      <w:tr>
-        <w:trPr>
-          <w:cnfStyle w:val="000000100000" w:firstRow="0" w:lastRow="0" w:firstColumn="0" w:lastColumn="0" w:oddVBand="0" w:evenVBand="0" w:oddHBand="1" w:evenHBand="0" w:firstRowFirstColumn="0" w:firstRowLastColumn="0" w:lastRowFirstColumn="0" w:lastRowLastColumn="0"/>
-        </w:trPr>
-        <w:tc>
-          <w:tcPr>
-            <w:cnfStyle w:val="001000000000" w:firstRow="0" w:lastRow="0" w:firstColumn="1" w:lastColumn="0" w:oddVBand="0" w:evenVBand="0" w:oddHBand="0" w:evenHBand="0" w:firstRowFirstColumn="0" w:firstRowLastColumn="0" w:lastRowFirstColumn="0" w:lastRowLastColumn="0"/>
-            <w:tcW w:w="4673" w:type="dxa"/>
-            <w:vAlign w:val="center"/>
-          </w:tcPr>
-          <w:p>
-            <w:pPr>
-              <w:spacing w:line="276" w:lineRule="auto"/>
-            </w:pPr>
-            <w:r>
-              <w:t>Mouvement vers un</w:t>
-            </w:r>
-            <w:r>
-              <w:t>e</w:t>
-            </w:r>
-            <w:r>
-              <w:t xml:space="preserve"> case allié</w:t>
-            </w:r>
-            <w:r>
-              <w:t>e</w:t>
-            </w:r>
-            <w:r>
-              <w:t xml:space="preserve"> sans pièce sur le chemin</w:t>
-            </w:r>
-            <w:r>
-              <w:t>.</w:t>
-            </w:r>
-          </w:p>
-        </w:tc>
-        <w:tc>
-          <w:tcPr>
-            <w:tcW w:w="4389" w:type="dxa"/>
-            <w:vAlign w:val="center"/>
-          </w:tcPr>
-          <w:p>
-            <w:pPr>
-              <w:spacing w:line="276" w:lineRule="auto"/>
-              <w:cnfStyle w:val="000000100000" w:firstRow="0" w:lastRow="0" w:firstColumn="0" w:lastColumn="0" w:oddVBand="0" w:evenVBand="0" w:oddHBand="1" w:evenHBand="0" w:firstRowFirstColumn="0" w:firstRowLastColumn="0" w:lastRowFirstColumn="0" w:lastRowLastColumn="0"/>
-              <w:rPr>
-                <w:color w:val="00B050"/>
-              </w:rPr>
-            </w:pPr>
-            <w:r>
-              <w:rPr>
-                <w:color w:val="00B050"/>
-              </w:rPr>
-              <w:t>Le mouvement n’est pas effectué.</w:t>
+              <w:drawing>
+                <wp:inline distT="0" distB="0" distL="0" distR="0" wp14:anchorId="497437A5" wp14:editId="0A878F29">
+                  <wp:extent cx="1375200" cy="1371600"/>
+                  <wp:effectExtent l="0" t="0" r="0" b="0"/>
+                  <wp:docPr id="6" name="Image 6"/>
+                  <wp:cNvGraphicFramePr>
+                    <a:graphicFrameLocks xmlns:a="http://schemas.openxmlformats.org/drawingml/2006/main" noChangeAspect="1"/>
+                  </wp:cNvGraphicFramePr>
+                  <a:graphic xmlns:a="http://schemas.openxmlformats.org/drawingml/2006/main">
+                    <a:graphicData uri="http://schemas.openxmlformats.org/drawingml/2006/picture">
+                      <pic:pic xmlns:pic="http://schemas.openxmlformats.org/drawingml/2006/picture">
+                        <pic:nvPicPr>
+                          <pic:cNvPr id="0" name="Picture 4"/>
+                          <pic:cNvPicPr>
+                            <a:picLocks noChangeAspect="1" noChangeArrowheads="1"/>
+                          </pic:cNvPicPr>
+                        </pic:nvPicPr>
+                        <pic:blipFill>
+                          <a:blip r:embed="rId18">
+                            <a:extLst>
+                              <a:ext uri="{28A0092B-C50C-407E-A947-70E740481C1C}">
+                                <a14:useLocalDpi xmlns:a14="http://schemas.microsoft.com/office/drawing/2010/main" val="0"/>
+                              </a:ext>
+                            </a:extLst>
+                          </a:blip>
+                          <a:srcRect/>
+                          <a:stretch>
+                            <a:fillRect/>
+                          </a:stretch>
+                        </pic:blipFill>
+                        <pic:spPr bwMode="auto">
+                          <a:xfrm>
+                            <a:off x="0" y="0"/>
+                            <a:ext cx="1375200" cy="1371600"/>
+                          </a:xfrm>
+                          <a:prstGeom prst="rect">
+                            <a:avLst/>
+                          </a:prstGeom>
+                          <a:noFill/>
+                          <a:ln>
+                            <a:noFill/>
+                          </a:ln>
+                        </pic:spPr>
+                      </pic:pic>
+                    </a:graphicData>
+                  </a:graphic>
+                </wp:inline>
+              </w:drawing>
             </w:r>
           </w:p>
         </w:tc>
@@ -3206,283 +3697,162 @@
     </w:tbl>
     <w:p/>
     <w:p>
+      <w:r>
+        <w:t>Le cavalier est capable de sauter par-dessus les autres pièces, qu’elles soient alliées ou ennemies. Il peut attaquer les pièces adverses mais pas alliées.</w:t>
+      </w:r>
+    </w:p>
+    <w:p>
+      <w:r>
+        <w:br w:type="page"/>
+      </w:r>
+    </w:p>
+    <w:p>
       <w:pPr>
         <w:pStyle w:val="Titre2"/>
       </w:pPr>
-      <w:bookmarkStart w:id="8" w:name="_Toc59972217"/>
-      <w:r>
-        <w:t>Tests tour</w:t>
-      </w:r>
-      <w:bookmarkEnd w:id="8"/>
-    </w:p>
-    <w:p>
-      <w:r>
-        <w:t xml:space="preserve">Sauf indication contraire, un mouvement est horizontal ou </w:t>
-      </w:r>
-      <w:r>
-        <w:t>vertical.</w:t>
-      </w:r>
+      <w:bookmarkStart w:id="12" w:name="_Toc60338007"/>
+      <w:r>
+        <w:lastRenderedPageBreak/>
+        <w:t>Tests pion</w:t>
+      </w:r>
+      <w:bookmarkEnd w:id="12"/>
     </w:p>
     <w:tbl>
       <w:tblPr>
-        <w:tblStyle w:val="TableauGrille2-Accentuation1"/>
+        <w:tblStyle w:val="Grilledutableau"/>
         <w:tblW w:w="0" w:type="auto"/>
+        <w:tblBorders>
+          <w:top w:val="none" w:sz="0" w:space="0" w:color="auto"/>
+          <w:left w:val="none" w:sz="0" w:space="0" w:color="auto"/>
+          <w:bottom w:val="none" w:sz="0" w:space="0" w:color="auto"/>
+          <w:right w:val="none" w:sz="0" w:space="0" w:color="auto"/>
+          <w:insideH w:val="none" w:sz="0" w:space="0" w:color="auto"/>
+          <w:insideV w:val="none" w:sz="0" w:space="0" w:color="auto"/>
+        </w:tblBorders>
         <w:tblLook w:val="04A0" w:firstRow="1" w:lastRow="0" w:firstColumn="1" w:lastColumn="0" w:noHBand="0" w:noVBand="1"/>
       </w:tblPr>
       <w:tblGrid>
-        <w:gridCol w:w="4673"/>
-        <w:gridCol w:w="4389"/>
+        <w:gridCol w:w="4531"/>
+        <w:gridCol w:w="4531"/>
       </w:tblGrid>
       <w:tr>
-        <w:trPr>
-          <w:cnfStyle w:val="100000000000" w:firstRow="1" w:lastRow="0" w:firstColumn="0" w:lastColumn="0" w:oddVBand="0" w:evenVBand="0" w:oddHBand="0" w:evenHBand="0" w:firstRowFirstColumn="0" w:firstRowLastColumn="0" w:lastRowFirstColumn="0" w:lastRowLastColumn="0"/>
-        </w:trPr>
         <w:tc>
           <w:tcPr>
-            <w:cnfStyle w:val="001000000000" w:firstRow="0" w:lastRow="0" w:firstColumn="1" w:lastColumn="0" w:oddVBand="0" w:evenVBand="0" w:oddHBand="0" w:evenHBand="0" w:firstRowFirstColumn="0" w:firstRowLastColumn="0" w:lastRowFirstColumn="0" w:lastRowLastColumn="0"/>
-            <w:tcW w:w="4673" w:type="dxa"/>
-            <w:vAlign w:val="center"/>
+            <w:tcW w:w="4531" w:type="dxa"/>
           </w:tcPr>
           <w:p>
-            <w:pPr>
-              <w:jc w:val="center"/>
-            </w:pPr>
-            <w:r>
-              <w:t>Test effectué</w:t>
+            <w:r>
+              <w:rPr>
+                <w:noProof/>
+              </w:rPr>
+              <w:drawing>
+                <wp:inline distT="0" distB="0" distL="0" distR="0" wp14:anchorId="5E447886" wp14:editId="19728B89">
+                  <wp:extent cx="2727298" cy="2727298"/>
+                  <wp:effectExtent l="0" t="0" r="0" b="0"/>
+                  <wp:docPr id="17" name="Image 17"/>
+                  <wp:cNvGraphicFramePr>
+                    <a:graphicFrameLocks xmlns:a="http://schemas.openxmlformats.org/drawingml/2006/main" noChangeAspect="1"/>
+                  </wp:cNvGraphicFramePr>
+                  <a:graphic xmlns:a="http://schemas.openxmlformats.org/drawingml/2006/main">
+                    <a:graphicData uri="http://schemas.openxmlformats.org/drawingml/2006/picture">
+                      <pic:pic xmlns:pic="http://schemas.openxmlformats.org/drawingml/2006/picture">
+                        <pic:nvPicPr>
+                          <pic:cNvPr id="0" name="Picture 14"/>
+                          <pic:cNvPicPr>
+                            <a:picLocks noChangeAspect="1" noChangeArrowheads="1"/>
+                          </pic:cNvPicPr>
+                        </pic:nvPicPr>
+                        <pic:blipFill>
+                          <a:blip r:embed="rId19">
+                            <a:extLst>
+                              <a:ext uri="{28A0092B-C50C-407E-A947-70E740481C1C}">
+                                <a14:useLocalDpi xmlns:a14="http://schemas.microsoft.com/office/drawing/2010/main" val="0"/>
+                              </a:ext>
+                            </a:extLst>
+                          </a:blip>
+                          <a:srcRect/>
+                          <a:stretch>
+                            <a:fillRect/>
+                          </a:stretch>
+                        </pic:blipFill>
+                        <pic:spPr bwMode="auto">
+                          <a:xfrm>
+                            <a:off x="0" y="0"/>
+                            <a:ext cx="2782851" cy="2782851"/>
+                          </a:xfrm>
+                          <a:prstGeom prst="rect">
+                            <a:avLst/>
+                          </a:prstGeom>
+                          <a:noFill/>
+                          <a:ln>
+                            <a:noFill/>
+                          </a:ln>
+                        </pic:spPr>
+                      </pic:pic>
+                    </a:graphicData>
+                  </a:graphic>
+                </wp:inline>
+              </w:drawing>
             </w:r>
           </w:p>
         </w:tc>
         <w:tc>
           <w:tcPr>
-            <w:tcW w:w="4389" w:type="dxa"/>
-            <w:vAlign w:val="center"/>
+            <w:tcW w:w="4531" w:type="dxa"/>
           </w:tcPr>
           <w:p>
-            <w:pPr>
-              <w:jc w:val="center"/>
-              <w:cnfStyle w:val="100000000000" w:firstRow="1" w:lastRow="0" w:firstColumn="0" w:lastColumn="0" w:oddVBand="0" w:evenVBand="0" w:oddHBand="0" w:evenHBand="0" w:firstRowFirstColumn="0" w:firstRowLastColumn="0" w:lastRowFirstColumn="0" w:lastRowLastColumn="0"/>
-            </w:pPr>
-            <w:r>
-              <w:t>Résultat attendu</w:t>
-            </w:r>
-          </w:p>
-        </w:tc>
-      </w:tr>
-      <w:tr>
-        <w:trPr>
-          <w:cnfStyle w:val="000000100000" w:firstRow="0" w:lastRow="0" w:firstColumn="0" w:lastColumn="0" w:oddVBand="0" w:evenVBand="0" w:oddHBand="1" w:evenHBand="0" w:firstRowFirstColumn="0" w:firstRowLastColumn="0" w:lastRowFirstColumn="0" w:lastRowLastColumn="0"/>
-        </w:trPr>
-        <w:tc>
-          <w:tcPr>
-            <w:cnfStyle w:val="001000000000" w:firstRow="0" w:lastRow="0" w:firstColumn="1" w:lastColumn="0" w:oddVBand="0" w:evenVBand="0" w:oddHBand="0" w:evenHBand="0" w:firstRowFirstColumn="0" w:firstRowLastColumn="0" w:lastRowFirstColumn="0" w:lastRowLastColumn="0"/>
-            <w:tcW w:w="4673" w:type="dxa"/>
-            <w:vAlign w:val="center"/>
-          </w:tcPr>
-          <w:p>
-            <w:r>
-              <w:t xml:space="preserve">Mouvement non </w:t>
-            </w:r>
-            <w:r>
-              <w:t>horizontal ou vertical</w:t>
-            </w:r>
-            <w:r>
-              <w:t>.</w:t>
-            </w:r>
-          </w:p>
-        </w:tc>
-        <w:tc>
-          <w:tcPr>
-            <w:tcW w:w="4389" w:type="dxa"/>
-            <w:vAlign w:val="center"/>
-          </w:tcPr>
-          <w:p>
-            <w:pPr>
-              <w:cnfStyle w:val="000000100000" w:firstRow="0" w:lastRow="0" w:firstColumn="0" w:lastColumn="0" w:oddVBand="0" w:evenVBand="0" w:oddHBand="1" w:evenHBand="0" w:firstRowFirstColumn="0" w:firstRowLastColumn="0" w:lastRowFirstColumn="0" w:lastRowLastColumn="0"/>
-            </w:pPr>
             <w:r>
               <w:rPr>
-                <w:color w:val="00B050"/>
+                <w:noProof/>
               </w:rPr>
-              <w:t>Le mouvement n’est pas effectué</w:t>
-            </w:r>
-            <w:r>
-              <w:rPr>
-                <w:color w:val="00B050"/>
-              </w:rPr>
-              <w:t>.</w:t>
-            </w:r>
-          </w:p>
-        </w:tc>
-      </w:tr>
-      <w:tr>
-        <w:tc>
-          <w:tcPr>
-            <w:cnfStyle w:val="001000000000" w:firstRow="0" w:lastRow="0" w:firstColumn="1" w:lastColumn="0" w:oddVBand="0" w:evenVBand="0" w:oddHBand="0" w:evenHBand="0" w:firstRowFirstColumn="0" w:firstRowLastColumn="0" w:lastRowFirstColumn="0" w:lastRowLastColumn="0"/>
-            <w:tcW w:w="4673" w:type="dxa"/>
-            <w:vAlign w:val="center"/>
-          </w:tcPr>
-          <w:p>
-            <w:pPr>
-              <w:spacing w:line="276" w:lineRule="auto"/>
-            </w:pPr>
-            <w:r>
-              <w:t>Mouvement par-dessus d’autres pièces.</w:t>
-            </w:r>
-          </w:p>
-        </w:tc>
-        <w:tc>
-          <w:tcPr>
-            <w:tcW w:w="4389" w:type="dxa"/>
-            <w:vAlign w:val="center"/>
-          </w:tcPr>
-          <w:p>
-            <w:pPr>
-              <w:spacing w:line="276" w:lineRule="auto"/>
-              <w:cnfStyle w:val="000000000000" w:firstRow="0" w:lastRow="0" w:firstColumn="0" w:lastColumn="0" w:oddVBand="0" w:evenVBand="0" w:oddHBand="0" w:evenHBand="0" w:firstRowFirstColumn="0" w:firstRowLastColumn="0" w:lastRowFirstColumn="0" w:lastRowLastColumn="0"/>
-              <w:rPr>
-                <w:color w:val="00B050"/>
-              </w:rPr>
-            </w:pPr>
-            <w:r>
-              <w:rPr>
-                <w:color w:val="00B050"/>
-              </w:rPr>
-              <w:t>Le mouvement n’est pas effectué.</w:t>
-            </w:r>
-          </w:p>
-        </w:tc>
-      </w:tr>
-      <w:tr>
-        <w:trPr>
-          <w:cnfStyle w:val="000000100000" w:firstRow="0" w:lastRow="0" w:firstColumn="0" w:lastColumn="0" w:oddVBand="0" w:evenVBand="0" w:oddHBand="1" w:evenHBand="0" w:firstRowFirstColumn="0" w:firstRowLastColumn="0" w:lastRowFirstColumn="0" w:lastRowLastColumn="0"/>
-        </w:trPr>
-        <w:tc>
-          <w:tcPr>
-            <w:cnfStyle w:val="001000000000" w:firstRow="0" w:lastRow="0" w:firstColumn="1" w:lastColumn="0" w:oddVBand="0" w:evenVBand="0" w:oddHBand="0" w:evenHBand="0" w:firstRowFirstColumn="0" w:firstRowLastColumn="0" w:lastRowFirstColumn="0" w:lastRowLastColumn="0"/>
-            <w:tcW w:w="4673" w:type="dxa"/>
-            <w:vAlign w:val="center"/>
-          </w:tcPr>
-          <w:p>
-            <w:pPr>
-              <w:spacing w:line="276" w:lineRule="auto"/>
-            </w:pPr>
-            <w:r>
-              <w:t>Mouvement sur une case libre sans pièce sur le chemin.</w:t>
-            </w:r>
-          </w:p>
-        </w:tc>
-        <w:tc>
-          <w:tcPr>
-            <w:tcW w:w="4389" w:type="dxa"/>
-            <w:vAlign w:val="center"/>
-          </w:tcPr>
-          <w:p>
-            <w:pPr>
-              <w:spacing w:line="276" w:lineRule="auto"/>
-              <w:cnfStyle w:val="000000100000" w:firstRow="0" w:lastRow="0" w:firstColumn="0" w:lastColumn="0" w:oddVBand="0" w:evenVBand="0" w:oddHBand="1" w:evenHBand="0" w:firstRowFirstColumn="0" w:firstRowLastColumn="0" w:lastRowFirstColumn="0" w:lastRowLastColumn="0"/>
-              <w:rPr>
-                <w:color w:val="00B050"/>
-              </w:rPr>
-            </w:pPr>
-            <w:r>
-              <w:rPr>
-                <w:color w:val="00B050"/>
-              </w:rPr>
-              <w:t>Le mouvement est effectué.</w:t>
-            </w:r>
-          </w:p>
-        </w:tc>
-      </w:tr>
-      <w:tr>
-        <w:tc>
-          <w:tcPr>
-            <w:cnfStyle w:val="001000000000" w:firstRow="0" w:lastRow="0" w:firstColumn="1" w:lastColumn="0" w:oddVBand="0" w:evenVBand="0" w:oddHBand="0" w:evenHBand="0" w:firstRowFirstColumn="0" w:firstRowLastColumn="0" w:lastRowFirstColumn="0" w:lastRowLastColumn="0"/>
-            <w:tcW w:w="4673" w:type="dxa"/>
-            <w:vAlign w:val="center"/>
-          </w:tcPr>
-          <w:p>
-            <w:pPr>
-              <w:spacing w:line="276" w:lineRule="auto"/>
-            </w:pPr>
-            <w:r>
-              <w:t>Mouvement sur une case ennemie sans pièce sur le chemin.</w:t>
-            </w:r>
-          </w:p>
-        </w:tc>
-        <w:tc>
-          <w:tcPr>
-            <w:tcW w:w="4389" w:type="dxa"/>
-            <w:vAlign w:val="center"/>
-          </w:tcPr>
-          <w:p>
-            <w:pPr>
-              <w:spacing w:line="276" w:lineRule="auto"/>
-              <w:cnfStyle w:val="000000000000" w:firstRow="0" w:lastRow="0" w:firstColumn="0" w:lastColumn="0" w:oddVBand="0" w:evenVBand="0" w:oddHBand="0" w:evenHBand="0" w:firstRowFirstColumn="0" w:firstRowLastColumn="0" w:lastRowFirstColumn="0" w:lastRowLastColumn="0"/>
-              <w:rPr>
-                <w:color w:val="00B050"/>
-              </w:rPr>
-            </w:pPr>
-            <w:r>
-              <w:rPr>
-                <w:color w:val="00B050"/>
-              </w:rPr>
-              <w:t>Le mouvement est effectué.</w:t>
-            </w:r>
-          </w:p>
-        </w:tc>
-      </w:tr>
-      <w:tr>
-        <w:trPr>
-          <w:cnfStyle w:val="000000100000" w:firstRow="0" w:lastRow="0" w:firstColumn="0" w:lastColumn="0" w:oddVBand="0" w:evenVBand="0" w:oddHBand="1" w:evenHBand="0" w:firstRowFirstColumn="0" w:firstRowLastColumn="0" w:lastRowFirstColumn="0" w:lastRowLastColumn="0"/>
-        </w:trPr>
-        <w:tc>
-          <w:tcPr>
-            <w:cnfStyle w:val="001000000000" w:firstRow="0" w:lastRow="0" w:firstColumn="1" w:lastColumn="0" w:oddVBand="0" w:evenVBand="0" w:oddHBand="0" w:evenHBand="0" w:firstRowFirstColumn="0" w:firstRowLastColumn="0" w:lastRowFirstColumn="0" w:lastRowLastColumn="0"/>
-            <w:tcW w:w="4673" w:type="dxa"/>
-            <w:vAlign w:val="center"/>
-          </w:tcPr>
-          <w:p>
-            <w:pPr>
-              <w:spacing w:line="276" w:lineRule="auto"/>
-            </w:pPr>
-            <w:r>
-              <w:t>Mouvement vers un</w:t>
-            </w:r>
-            <w:r>
-              <w:t>e</w:t>
-            </w:r>
-            <w:r>
-              <w:t xml:space="preserve"> case allié</w:t>
-            </w:r>
-            <w:r>
-              <w:t>e</w:t>
-            </w:r>
-            <w:r>
-              <w:t xml:space="preserve"> sans pièce sur le chemin</w:t>
-            </w:r>
-            <w:r>
-              <w:t>.</w:t>
-            </w:r>
-          </w:p>
-        </w:tc>
-        <w:tc>
-          <w:tcPr>
-            <w:tcW w:w="4389" w:type="dxa"/>
-            <w:vAlign w:val="center"/>
-          </w:tcPr>
-          <w:p>
-            <w:pPr>
-              <w:spacing w:line="276" w:lineRule="auto"/>
-              <w:cnfStyle w:val="000000100000" w:firstRow="0" w:lastRow="0" w:firstColumn="0" w:lastColumn="0" w:oddVBand="0" w:evenVBand="0" w:oddHBand="1" w:evenHBand="0" w:firstRowFirstColumn="0" w:firstRowLastColumn="0" w:lastRowFirstColumn="0" w:lastRowLastColumn="0"/>
-              <w:rPr>
-                <w:color w:val="00B050"/>
-              </w:rPr>
-            </w:pPr>
-            <w:r>
-              <w:rPr>
-                <w:color w:val="00B050"/>
-              </w:rPr>
-              <w:t>Le mouvement n’est pas effectué.</w:t>
+              <w:drawing>
+                <wp:inline distT="0" distB="0" distL="0" distR="0" wp14:anchorId="372BB1BB" wp14:editId="06309B37">
+                  <wp:extent cx="2715980" cy="2726690"/>
+                  <wp:effectExtent l="0" t="0" r="8255" b="0"/>
+                  <wp:docPr id="18" name="Image 18"/>
+                  <wp:cNvGraphicFramePr>
+                    <a:graphicFrameLocks xmlns:a="http://schemas.openxmlformats.org/drawingml/2006/main" noChangeAspect="1"/>
+                  </wp:cNvGraphicFramePr>
+                  <a:graphic xmlns:a="http://schemas.openxmlformats.org/drawingml/2006/main">
+                    <a:graphicData uri="http://schemas.openxmlformats.org/drawingml/2006/picture">
+                      <pic:pic xmlns:pic="http://schemas.openxmlformats.org/drawingml/2006/picture">
+                        <pic:nvPicPr>
+                          <pic:cNvPr id="0" name="Picture 15"/>
+                          <pic:cNvPicPr>
+                            <a:picLocks noChangeAspect="1" noChangeArrowheads="1"/>
+                          </pic:cNvPicPr>
+                        </pic:nvPicPr>
+                        <pic:blipFill>
+                          <a:blip r:embed="rId20">
+                            <a:extLst>
+                              <a:ext uri="{28A0092B-C50C-407E-A947-70E740481C1C}">
+                                <a14:useLocalDpi xmlns:a14="http://schemas.microsoft.com/office/drawing/2010/main" val="0"/>
+                              </a:ext>
+                            </a:extLst>
+                          </a:blip>
+                          <a:srcRect/>
+                          <a:stretch>
+                            <a:fillRect/>
+                          </a:stretch>
+                        </pic:blipFill>
+                        <pic:spPr bwMode="auto">
+                          <a:xfrm>
+                            <a:off x="0" y="0"/>
+                            <a:ext cx="2773029" cy="2783964"/>
+                          </a:xfrm>
+                          <a:prstGeom prst="rect">
+                            <a:avLst/>
+                          </a:prstGeom>
+                          <a:noFill/>
+                          <a:ln>
+                            <a:noFill/>
+                          </a:ln>
+                        </pic:spPr>
+                      </pic:pic>
+                    </a:graphicData>
+                  </a:graphic>
+                </wp:inline>
+              </w:drawing>
             </w:r>
           </w:p>
         </w:tc>
@@ -3490,271 +3860,146 @@
     </w:tbl>
     <w:p/>
     <w:p>
-      <w:pPr>
-        <w:pStyle w:val="Titre2"/>
-      </w:pPr>
-      <w:bookmarkStart w:id="9" w:name="_Toc59972218"/>
-      <w:r>
-        <w:t>Tests fou</w:t>
-      </w:r>
-      <w:bookmarkEnd w:id="9"/>
-    </w:p>
-    <w:p>
-      <w:r>
-        <w:t>Sauf indication contraire, un mouvement est diagonal.</w:t>
+      <w:r>
+        <w:t>Le pion est capable d’avancer frontalement d’une ou deux cases s’il ne s’est pas encore déplacé. Toutefois, il ne peut avancer que d’une case s’il a déjà bougé.</w:t>
       </w:r>
     </w:p>
     <w:tbl>
       <w:tblPr>
-        <w:tblStyle w:val="TableauGrille2-Accentuation1"/>
+        <w:tblStyle w:val="Grilledutableau"/>
         <w:tblW w:w="0" w:type="auto"/>
+        <w:tblBorders>
+          <w:top w:val="none" w:sz="0" w:space="0" w:color="auto"/>
+          <w:left w:val="none" w:sz="0" w:space="0" w:color="auto"/>
+          <w:bottom w:val="none" w:sz="0" w:space="0" w:color="auto"/>
+          <w:right w:val="none" w:sz="0" w:space="0" w:color="auto"/>
+          <w:insideH w:val="none" w:sz="0" w:space="0" w:color="auto"/>
+          <w:insideV w:val="none" w:sz="0" w:space="0" w:color="auto"/>
+        </w:tblBorders>
         <w:tblLook w:val="04A0" w:firstRow="1" w:lastRow="0" w:firstColumn="1" w:lastColumn="0" w:noHBand="0" w:noVBand="1"/>
       </w:tblPr>
       <w:tblGrid>
-        <w:gridCol w:w="4673"/>
-        <w:gridCol w:w="4389"/>
+        <w:gridCol w:w="4531"/>
+        <w:gridCol w:w="4531"/>
       </w:tblGrid>
       <w:tr>
-        <w:trPr>
-          <w:cnfStyle w:val="100000000000" w:firstRow="1" w:lastRow="0" w:firstColumn="0" w:lastColumn="0" w:oddVBand="0" w:evenVBand="0" w:oddHBand="0" w:evenHBand="0" w:firstRowFirstColumn="0" w:firstRowLastColumn="0" w:lastRowFirstColumn="0" w:lastRowLastColumn="0"/>
-        </w:trPr>
         <w:tc>
           <w:tcPr>
-            <w:cnfStyle w:val="001000000000" w:firstRow="0" w:lastRow="0" w:firstColumn="1" w:lastColumn="0" w:oddVBand="0" w:evenVBand="0" w:oddHBand="0" w:evenHBand="0" w:firstRowFirstColumn="0" w:firstRowLastColumn="0" w:lastRowFirstColumn="0" w:lastRowLastColumn="0"/>
-            <w:tcW w:w="4673" w:type="dxa"/>
-            <w:vAlign w:val="center"/>
+            <w:tcW w:w="4531" w:type="dxa"/>
           </w:tcPr>
           <w:p>
-            <w:pPr>
-              <w:jc w:val="center"/>
-            </w:pPr>
-            <w:r>
-              <w:t>Test effectué</w:t>
+            <w:r>
+              <w:rPr>
+                <w:noProof/>
+              </w:rPr>
+              <w:drawing>
+                <wp:inline distT="0" distB="0" distL="0" distR="0" wp14:anchorId="152F7B76" wp14:editId="28E5A4DF">
+                  <wp:extent cx="2695492" cy="2695492"/>
+                  <wp:effectExtent l="0" t="0" r="0" b="0"/>
+                  <wp:docPr id="19" name="Image 19"/>
+                  <wp:cNvGraphicFramePr>
+                    <a:graphicFrameLocks xmlns:a="http://schemas.openxmlformats.org/drawingml/2006/main" noChangeAspect="1"/>
+                  </wp:cNvGraphicFramePr>
+                  <a:graphic xmlns:a="http://schemas.openxmlformats.org/drawingml/2006/main">
+                    <a:graphicData uri="http://schemas.openxmlformats.org/drawingml/2006/picture">
+                      <pic:pic xmlns:pic="http://schemas.openxmlformats.org/drawingml/2006/picture">
+                        <pic:nvPicPr>
+                          <pic:cNvPr id="0" name="Picture 16"/>
+                          <pic:cNvPicPr>
+                            <a:picLocks noChangeAspect="1" noChangeArrowheads="1"/>
+                          </pic:cNvPicPr>
+                        </pic:nvPicPr>
+                        <pic:blipFill>
+                          <a:blip r:embed="rId21">
+                            <a:extLst>
+                              <a:ext uri="{28A0092B-C50C-407E-A947-70E740481C1C}">
+                                <a14:useLocalDpi xmlns:a14="http://schemas.microsoft.com/office/drawing/2010/main" val="0"/>
+                              </a:ext>
+                            </a:extLst>
+                          </a:blip>
+                          <a:srcRect/>
+                          <a:stretch>
+                            <a:fillRect/>
+                          </a:stretch>
+                        </pic:blipFill>
+                        <pic:spPr bwMode="auto">
+                          <a:xfrm>
+                            <a:off x="0" y="0"/>
+                            <a:ext cx="2738531" cy="2738531"/>
+                          </a:xfrm>
+                          <a:prstGeom prst="rect">
+                            <a:avLst/>
+                          </a:prstGeom>
+                          <a:noFill/>
+                          <a:ln>
+                            <a:noFill/>
+                          </a:ln>
+                        </pic:spPr>
+                      </pic:pic>
+                    </a:graphicData>
+                  </a:graphic>
+                </wp:inline>
+              </w:drawing>
             </w:r>
           </w:p>
         </w:tc>
         <w:tc>
           <w:tcPr>
-            <w:tcW w:w="4389" w:type="dxa"/>
-            <w:vAlign w:val="center"/>
+            <w:tcW w:w="4531" w:type="dxa"/>
           </w:tcPr>
           <w:p>
-            <w:pPr>
-              <w:jc w:val="center"/>
-              <w:cnfStyle w:val="100000000000" w:firstRow="1" w:lastRow="0" w:firstColumn="0" w:lastColumn="0" w:oddVBand="0" w:evenVBand="0" w:oddHBand="0" w:evenHBand="0" w:firstRowFirstColumn="0" w:firstRowLastColumn="0" w:lastRowFirstColumn="0" w:lastRowLastColumn="0"/>
-            </w:pPr>
-            <w:r>
-              <w:t>Résultat attendu</w:t>
-            </w:r>
-          </w:p>
-        </w:tc>
-      </w:tr>
-      <w:tr>
-        <w:trPr>
-          <w:cnfStyle w:val="000000100000" w:firstRow="0" w:lastRow="0" w:firstColumn="0" w:lastColumn="0" w:oddVBand="0" w:evenVBand="0" w:oddHBand="1" w:evenHBand="0" w:firstRowFirstColumn="0" w:firstRowLastColumn="0" w:lastRowFirstColumn="0" w:lastRowLastColumn="0"/>
-        </w:trPr>
-        <w:tc>
-          <w:tcPr>
-            <w:cnfStyle w:val="001000000000" w:firstRow="0" w:lastRow="0" w:firstColumn="1" w:lastColumn="0" w:oddVBand="0" w:evenVBand="0" w:oddHBand="0" w:evenHBand="0" w:firstRowFirstColumn="0" w:firstRowLastColumn="0" w:lastRowFirstColumn="0" w:lastRowLastColumn="0"/>
-            <w:tcW w:w="4673" w:type="dxa"/>
-            <w:vAlign w:val="center"/>
-          </w:tcPr>
-          <w:p>
-            <w:r>
-              <w:t>Mouvement non diagonal.</w:t>
-            </w:r>
-          </w:p>
-        </w:tc>
-        <w:tc>
-          <w:tcPr>
-            <w:tcW w:w="4389" w:type="dxa"/>
-            <w:vAlign w:val="center"/>
-          </w:tcPr>
-          <w:p>
-            <w:pPr>
-              <w:cnfStyle w:val="000000100000" w:firstRow="0" w:lastRow="0" w:firstColumn="0" w:lastColumn="0" w:oddVBand="0" w:evenVBand="0" w:oddHBand="1" w:evenHBand="0" w:firstRowFirstColumn="0" w:firstRowLastColumn="0" w:lastRowFirstColumn="0" w:lastRowLastColumn="0"/>
-            </w:pPr>
             <w:r>
               <w:rPr>
-                <w:color w:val="00B050"/>
+                <w:noProof/>
               </w:rPr>
-              <w:t>Le mouvement n’est pas effectué</w:t>
-            </w:r>
-            <w:r>
-              <w:rPr>
-                <w:color w:val="00B050"/>
-              </w:rPr>
-              <w:t>.</w:t>
-            </w:r>
-          </w:p>
-        </w:tc>
-      </w:tr>
-      <w:tr>
-        <w:tc>
-          <w:tcPr>
-            <w:cnfStyle w:val="001000000000" w:firstRow="0" w:lastRow="0" w:firstColumn="1" w:lastColumn="0" w:oddVBand="0" w:evenVBand="0" w:oddHBand="0" w:evenHBand="0" w:firstRowFirstColumn="0" w:firstRowLastColumn="0" w:lastRowFirstColumn="0" w:lastRowLastColumn="0"/>
-            <w:tcW w:w="4673" w:type="dxa"/>
-            <w:vAlign w:val="center"/>
-          </w:tcPr>
-          <w:p>
-            <w:pPr>
-              <w:spacing w:line="276" w:lineRule="auto"/>
-            </w:pPr>
-            <w:r>
-              <w:t>Mouvement par-dessus d’autres pièces.</w:t>
-            </w:r>
-          </w:p>
-        </w:tc>
-        <w:tc>
-          <w:tcPr>
-            <w:tcW w:w="4389" w:type="dxa"/>
-            <w:vAlign w:val="center"/>
-          </w:tcPr>
-          <w:p>
-            <w:pPr>
-              <w:spacing w:line="276" w:lineRule="auto"/>
-              <w:cnfStyle w:val="000000000000" w:firstRow="0" w:lastRow="0" w:firstColumn="0" w:lastColumn="0" w:oddVBand="0" w:evenVBand="0" w:oddHBand="0" w:evenHBand="0" w:firstRowFirstColumn="0" w:firstRowLastColumn="0" w:lastRowFirstColumn="0" w:lastRowLastColumn="0"/>
-              <w:rPr>
-                <w:color w:val="00B050"/>
-              </w:rPr>
-            </w:pPr>
-            <w:r>
-              <w:rPr>
-                <w:color w:val="00B050"/>
-              </w:rPr>
-              <w:t>Le mouvement n’est pas effectué.</w:t>
-            </w:r>
-          </w:p>
-        </w:tc>
-      </w:tr>
-      <w:tr>
-        <w:trPr>
-          <w:cnfStyle w:val="000000100000" w:firstRow="0" w:lastRow="0" w:firstColumn="0" w:lastColumn="0" w:oddVBand="0" w:evenVBand="0" w:oddHBand="1" w:evenHBand="0" w:firstRowFirstColumn="0" w:firstRowLastColumn="0" w:lastRowFirstColumn="0" w:lastRowLastColumn="0"/>
-        </w:trPr>
-        <w:tc>
-          <w:tcPr>
-            <w:cnfStyle w:val="001000000000" w:firstRow="0" w:lastRow="0" w:firstColumn="1" w:lastColumn="0" w:oddVBand="0" w:evenVBand="0" w:oddHBand="0" w:evenHBand="0" w:firstRowFirstColumn="0" w:firstRowLastColumn="0" w:lastRowFirstColumn="0" w:lastRowLastColumn="0"/>
-            <w:tcW w:w="4673" w:type="dxa"/>
-            <w:vAlign w:val="center"/>
-          </w:tcPr>
-          <w:p>
-            <w:pPr>
-              <w:spacing w:line="276" w:lineRule="auto"/>
-            </w:pPr>
-            <w:r>
-              <w:t>Mouvement sur une case libre sans pièce sur le chemin.</w:t>
-            </w:r>
-          </w:p>
-        </w:tc>
-        <w:tc>
-          <w:tcPr>
-            <w:tcW w:w="4389" w:type="dxa"/>
-            <w:vAlign w:val="center"/>
-          </w:tcPr>
-          <w:p>
-            <w:pPr>
-              <w:spacing w:line="276" w:lineRule="auto"/>
-              <w:cnfStyle w:val="000000100000" w:firstRow="0" w:lastRow="0" w:firstColumn="0" w:lastColumn="0" w:oddVBand="0" w:evenVBand="0" w:oddHBand="1" w:evenHBand="0" w:firstRowFirstColumn="0" w:firstRowLastColumn="0" w:lastRowFirstColumn="0" w:lastRowLastColumn="0"/>
-              <w:rPr>
-                <w:color w:val="00B050"/>
-              </w:rPr>
-            </w:pPr>
-            <w:r>
-              <w:rPr>
-                <w:color w:val="00B050"/>
-              </w:rPr>
-              <w:t>Le mouvement est effectué.</w:t>
-            </w:r>
-          </w:p>
-        </w:tc>
-      </w:tr>
-      <w:tr>
-        <w:tc>
-          <w:tcPr>
-            <w:cnfStyle w:val="001000000000" w:firstRow="0" w:lastRow="0" w:firstColumn="1" w:lastColumn="0" w:oddVBand="0" w:evenVBand="0" w:oddHBand="0" w:evenHBand="0" w:firstRowFirstColumn="0" w:firstRowLastColumn="0" w:lastRowFirstColumn="0" w:lastRowLastColumn="0"/>
-            <w:tcW w:w="4673" w:type="dxa"/>
-            <w:vAlign w:val="center"/>
-          </w:tcPr>
-          <w:p>
-            <w:pPr>
-              <w:spacing w:line="276" w:lineRule="auto"/>
-            </w:pPr>
-            <w:r>
-              <w:t>Mouvement sur une case ennemie sans pièce sur le chemin.</w:t>
-            </w:r>
-          </w:p>
-        </w:tc>
-        <w:tc>
-          <w:tcPr>
-            <w:tcW w:w="4389" w:type="dxa"/>
-            <w:vAlign w:val="center"/>
-          </w:tcPr>
-          <w:p>
-            <w:pPr>
-              <w:spacing w:line="276" w:lineRule="auto"/>
-              <w:cnfStyle w:val="000000000000" w:firstRow="0" w:lastRow="0" w:firstColumn="0" w:lastColumn="0" w:oddVBand="0" w:evenVBand="0" w:oddHBand="0" w:evenHBand="0" w:firstRowFirstColumn="0" w:firstRowLastColumn="0" w:lastRowFirstColumn="0" w:lastRowLastColumn="0"/>
-              <w:rPr>
-                <w:color w:val="00B050"/>
-              </w:rPr>
-            </w:pPr>
-            <w:r>
-              <w:rPr>
-                <w:color w:val="00B050"/>
-              </w:rPr>
-              <w:t>Le mouvement est effectué.</w:t>
-            </w:r>
-          </w:p>
-        </w:tc>
-      </w:tr>
-      <w:tr>
-        <w:trPr>
-          <w:cnfStyle w:val="000000100000" w:firstRow="0" w:lastRow="0" w:firstColumn="0" w:lastColumn="0" w:oddVBand="0" w:evenVBand="0" w:oddHBand="1" w:evenHBand="0" w:firstRowFirstColumn="0" w:firstRowLastColumn="0" w:lastRowFirstColumn="0" w:lastRowLastColumn="0"/>
-        </w:trPr>
-        <w:tc>
-          <w:tcPr>
-            <w:cnfStyle w:val="001000000000" w:firstRow="0" w:lastRow="0" w:firstColumn="1" w:lastColumn="0" w:oddVBand="0" w:evenVBand="0" w:oddHBand="0" w:evenHBand="0" w:firstRowFirstColumn="0" w:firstRowLastColumn="0" w:lastRowFirstColumn="0" w:lastRowLastColumn="0"/>
-            <w:tcW w:w="4673" w:type="dxa"/>
-            <w:vAlign w:val="center"/>
-          </w:tcPr>
-          <w:p>
-            <w:pPr>
-              <w:spacing w:line="276" w:lineRule="auto"/>
-            </w:pPr>
-            <w:r>
-              <w:t>Mouvement vers un</w:t>
-            </w:r>
-            <w:r>
-              <w:t>e</w:t>
-            </w:r>
-            <w:r>
-              <w:t xml:space="preserve"> case allié</w:t>
-            </w:r>
-            <w:r>
-              <w:t>e</w:t>
-            </w:r>
-            <w:r>
-              <w:t xml:space="preserve"> sans pièce sur le chemin</w:t>
-            </w:r>
-          </w:p>
-        </w:tc>
-        <w:tc>
-          <w:tcPr>
-            <w:tcW w:w="4389" w:type="dxa"/>
-            <w:vAlign w:val="center"/>
-          </w:tcPr>
-          <w:p>
-            <w:pPr>
-              <w:spacing w:line="276" w:lineRule="auto"/>
-              <w:cnfStyle w:val="000000100000" w:firstRow="0" w:lastRow="0" w:firstColumn="0" w:lastColumn="0" w:oddVBand="0" w:evenVBand="0" w:oddHBand="1" w:evenHBand="0" w:firstRowFirstColumn="0" w:firstRowLastColumn="0" w:lastRowFirstColumn="0" w:lastRowLastColumn="0"/>
-              <w:rPr>
-                <w:color w:val="00B050"/>
-              </w:rPr>
-            </w:pPr>
-            <w:r>
-              <w:rPr>
-                <w:color w:val="00B050"/>
-              </w:rPr>
-              <w:t>Le mouvement n’est pas effectué.</w:t>
+              <w:drawing>
+                <wp:inline distT="0" distB="0" distL="0" distR="0" wp14:anchorId="2EE94552" wp14:editId="282B031A">
+                  <wp:extent cx="2694940" cy="2694940"/>
+                  <wp:effectExtent l="0" t="0" r="0" b="0"/>
+                  <wp:docPr id="20" name="Image 20"/>
+                  <wp:cNvGraphicFramePr>
+                    <a:graphicFrameLocks xmlns:a="http://schemas.openxmlformats.org/drawingml/2006/main" noChangeAspect="1"/>
+                  </wp:cNvGraphicFramePr>
+                  <a:graphic xmlns:a="http://schemas.openxmlformats.org/drawingml/2006/main">
+                    <a:graphicData uri="http://schemas.openxmlformats.org/drawingml/2006/picture">
+                      <pic:pic xmlns:pic="http://schemas.openxmlformats.org/drawingml/2006/picture">
+                        <pic:nvPicPr>
+                          <pic:cNvPr id="0" name="Picture 17"/>
+                          <pic:cNvPicPr>
+                            <a:picLocks noChangeAspect="1" noChangeArrowheads="1"/>
+                          </pic:cNvPicPr>
+                        </pic:nvPicPr>
+                        <pic:blipFill>
+                          <a:blip r:embed="rId22">
+                            <a:extLst>
+                              <a:ext uri="{28A0092B-C50C-407E-A947-70E740481C1C}">
+                                <a14:useLocalDpi xmlns:a14="http://schemas.microsoft.com/office/drawing/2010/main" val="0"/>
+                              </a:ext>
+                            </a:extLst>
+                          </a:blip>
+                          <a:srcRect/>
+                          <a:stretch>
+                            <a:fillRect/>
+                          </a:stretch>
+                        </pic:blipFill>
+                        <pic:spPr bwMode="auto">
+                          <a:xfrm>
+                            <a:off x="0" y="0"/>
+                            <a:ext cx="2726187" cy="2726187"/>
+                          </a:xfrm>
+                          <a:prstGeom prst="rect">
+                            <a:avLst/>
+                          </a:prstGeom>
+                          <a:noFill/>
+                          <a:ln>
+                            <a:noFill/>
+                          </a:ln>
+                        </pic:spPr>
+                      </pic:pic>
+                    </a:graphicData>
+                  </a:graphic>
+                </wp:inline>
+              </w:drawing>
             </w:r>
           </w:p>
         </w:tc>
@@ -3763,235 +4008,215 @@
     <w:p/>
     <w:p>
       <w:r>
+        <w:t>Le pion ne peut pas avancer et ce quelle que soit la pièce devant lui.</w:t>
+      </w:r>
+    </w:p>
+    <w:p/>
+    <w:p>
+      <w:pPr>
+        <w:jc w:val="center"/>
+      </w:pPr>
+      <w:r>
+        <w:rPr>
+          <w:noProof/>
+        </w:rPr>
+        <w:drawing>
+          <wp:inline distT="0" distB="0" distL="0" distR="0" wp14:anchorId="450A83F5" wp14:editId="5CD3F217">
+            <wp:extent cx="1152940" cy="760699"/>
+            <wp:effectExtent l="0" t="0" r="0" b="1905"/>
+            <wp:docPr id="21" name="Image 21"/>
+            <wp:cNvGraphicFramePr>
+              <a:graphicFrameLocks xmlns:a="http://schemas.openxmlformats.org/drawingml/2006/main" noChangeAspect="1"/>
+            </wp:cNvGraphicFramePr>
+            <a:graphic xmlns:a="http://schemas.openxmlformats.org/drawingml/2006/main">
+              <a:graphicData uri="http://schemas.openxmlformats.org/drawingml/2006/picture">
+                <pic:pic xmlns:pic="http://schemas.openxmlformats.org/drawingml/2006/picture">
+                  <pic:nvPicPr>
+                    <pic:cNvPr id="0" name="Picture 18"/>
+                    <pic:cNvPicPr>
+                      <a:picLocks noChangeAspect="1" noChangeArrowheads="1"/>
+                    </pic:cNvPicPr>
+                  </pic:nvPicPr>
+                  <pic:blipFill>
+                    <a:blip r:embed="rId23">
+                      <a:extLst>
+                        <a:ext uri="{28A0092B-C50C-407E-A947-70E740481C1C}">
+                          <a14:useLocalDpi xmlns:a14="http://schemas.microsoft.com/office/drawing/2010/main" val="0"/>
+                        </a:ext>
+                      </a:extLst>
+                    </a:blip>
+                    <a:srcRect/>
+                    <a:stretch>
+                      <a:fillRect/>
+                    </a:stretch>
+                  </pic:blipFill>
+                  <pic:spPr bwMode="auto">
+                    <a:xfrm>
+                      <a:off x="0" y="0"/>
+                      <a:ext cx="1176888" cy="776500"/>
+                    </a:xfrm>
+                    <a:prstGeom prst="rect">
+                      <a:avLst/>
+                    </a:prstGeom>
+                    <a:noFill/>
+                    <a:ln>
+                      <a:noFill/>
+                    </a:ln>
+                  </pic:spPr>
+                </pic:pic>
+              </a:graphicData>
+            </a:graphic>
+          </wp:inline>
+        </w:drawing>
+      </w:r>
+    </w:p>
+    <w:p>
+      <w:r>
+        <w:t>Le pion peut attaquer en diagonale ses ennemi mais pas ses alliés.</w:t>
+      </w:r>
+    </w:p>
+    <w:p>
+      <w:r>
         <w:br w:type="page"/>
-      </w:r>
-    </w:p>
-    <w:p>
-      <w:pPr>
-        <w:pStyle w:val="Titre2"/>
-      </w:pPr>
-      <w:bookmarkStart w:id="10" w:name="_Toc59972219"/>
-      <w:r>
-        <w:lastRenderedPageBreak/>
-        <w:t>Tests cavalier</w:t>
-      </w:r>
-      <w:bookmarkEnd w:id="10"/>
-    </w:p>
-    <w:p>
-      <w:r>
-        <w:t>Sauf indication contraire, un mouvement est un « L » classique du cavalier.</w:t>
       </w:r>
     </w:p>
     <w:tbl>
       <w:tblPr>
-        <w:tblStyle w:val="TableauGrille2-Accentuation1"/>
+        <w:tblStyle w:val="Grilledutableau"/>
         <w:tblW w:w="0" w:type="auto"/>
+        <w:tblBorders>
+          <w:top w:val="none" w:sz="0" w:space="0" w:color="auto"/>
+          <w:left w:val="none" w:sz="0" w:space="0" w:color="auto"/>
+          <w:bottom w:val="none" w:sz="0" w:space="0" w:color="auto"/>
+          <w:right w:val="none" w:sz="0" w:space="0" w:color="auto"/>
+          <w:insideH w:val="none" w:sz="0" w:space="0" w:color="auto"/>
+          <w:insideV w:val="none" w:sz="0" w:space="0" w:color="auto"/>
+        </w:tblBorders>
         <w:tblLook w:val="04A0" w:firstRow="1" w:lastRow="0" w:firstColumn="1" w:lastColumn="0" w:noHBand="0" w:noVBand="1"/>
       </w:tblPr>
       <w:tblGrid>
-        <w:gridCol w:w="4673"/>
-        <w:gridCol w:w="4389"/>
+        <w:gridCol w:w="4531"/>
+        <w:gridCol w:w="4531"/>
       </w:tblGrid>
       <w:tr>
-        <w:trPr>
-          <w:cnfStyle w:val="100000000000" w:firstRow="1" w:lastRow="0" w:firstColumn="0" w:lastColumn="0" w:oddVBand="0" w:evenVBand="0" w:oddHBand="0" w:evenHBand="0" w:firstRowFirstColumn="0" w:firstRowLastColumn="0" w:lastRowFirstColumn="0" w:lastRowLastColumn="0"/>
-        </w:trPr>
         <w:tc>
           <w:tcPr>
-            <w:cnfStyle w:val="001000000000" w:firstRow="0" w:lastRow="0" w:firstColumn="1" w:lastColumn="0" w:oddVBand="0" w:evenVBand="0" w:oddHBand="0" w:evenHBand="0" w:firstRowFirstColumn="0" w:firstRowLastColumn="0" w:lastRowFirstColumn="0" w:lastRowLastColumn="0"/>
-            <w:tcW w:w="4673" w:type="dxa"/>
-            <w:vAlign w:val="center"/>
+            <w:tcW w:w="4531" w:type="dxa"/>
           </w:tcPr>
           <w:p>
-            <w:pPr>
-              <w:jc w:val="center"/>
-            </w:pPr>
-            <w:r>
-              <w:t>Test effectué</w:t>
+            <w:r>
+              <w:rPr>
+                <w:noProof/>
+              </w:rPr>
+              <w:lastRenderedPageBreak/>
+              <w:drawing>
+                <wp:inline distT="0" distB="0" distL="0" distR="0" wp14:anchorId="69878651" wp14:editId="0F342C90">
+                  <wp:extent cx="2703444" cy="2714104"/>
+                  <wp:effectExtent l="0" t="0" r="1905" b="0"/>
+                  <wp:docPr id="22" name="Image 22"/>
+                  <wp:cNvGraphicFramePr>
+                    <a:graphicFrameLocks xmlns:a="http://schemas.openxmlformats.org/drawingml/2006/main" noChangeAspect="1"/>
+                  </wp:cNvGraphicFramePr>
+                  <a:graphic xmlns:a="http://schemas.openxmlformats.org/drawingml/2006/main">
+                    <a:graphicData uri="http://schemas.openxmlformats.org/drawingml/2006/picture">
+                      <pic:pic xmlns:pic="http://schemas.openxmlformats.org/drawingml/2006/picture">
+                        <pic:nvPicPr>
+                          <pic:cNvPr id="0" name="Picture 19"/>
+                          <pic:cNvPicPr>
+                            <a:picLocks noChangeAspect="1" noChangeArrowheads="1"/>
+                          </pic:cNvPicPr>
+                        </pic:nvPicPr>
+                        <pic:blipFill>
+                          <a:blip r:embed="rId24">
+                            <a:extLst>
+                              <a:ext uri="{28A0092B-C50C-407E-A947-70E740481C1C}">
+                                <a14:useLocalDpi xmlns:a14="http://schemas.microsoft.com/office/drawing/2010/main" val="0"/>
+                              </a:ext>
+                            </a:extLst>
+                          </a:blip>
+                          <a:srcRect/>
+                          <a:stretch>
+                            <a:fillRect/>
+                          </a:stretch>
+                        </pic:blipFill>
+                        <pic:spPr bwMode="auto">
+                          <a:xfrm>
+                            <a:off x="0" y="0"/>
+                            <a:ext cx="2748056" cy="2758892"/>
+                          </a:xfrm>
+                          <a:prstGeom prst="rect">
+                            <a:avLst/>
+                          </a:prstGeom>
+                          <a:noFill/>
+                          <a:ln>
+                            <a:noFill/>
+                          </a:ln>
+                        </pic:spPr>
+                      </pic:pic>
+                    </a:graphicData>
+                  </a:graphic>
+                </wp:inline>
+              </w:drawing>
             </w:r>
           </w:p>
         </w:tc>
         <w:tc>
           <w:tcPr>
-            <w:tcW w:w="4389" w:type="dxa"/>
-            <w:vAlign w:val="center"/>
+            <w:tcW w:w="4531" w:type="dxa"/>
           </w:tcPr>
           <w:p>
-            <w:pPr>
-              <w:jc w:val="center"/>
-              <w:cnfStyle w:val="100000000000" w:firstRow="1" w:lastRow="0" w:firstColumn="0" w:lastColumn="0" w:oddVBand="0" w:evenVBand="0" w:oddHBand="0" w:evenHBand="0" w:firstRowFirstColumn="0" w:firstRowLastColumn="0" w:lastRowFirstColumn="0" w:lastRowLastColumn="0"/>
-            </w:pPr>
-            <w:r>
-              <w:t>Résultat attendu</w:t>
-            </w:r>
-          </w:p>
-        </w:tc>
-      </w:tr>
-      <w:tr>
-        <w:trPr>
-          <w:cnfStyle w:val="000000100000" w:firstRow="0" w:lastRow="0" w:firstColumn="0" w:lastColumn="0" w:oddVBand="0" w:evenVBand="0" w:oddHBand="1" w:evenHBand="0" w:firstRowFirstColumn="0" w:firstRowLastColumn="0" w:lastRowFirstColumn="0" w:lastRowLastColumn="0"/>
-        </w:trPr>
-        <w:tc>
-          <w:tcPr>
-            <w:cnfStyle w:val="001000000000" w:firstRow="0" w:lastRow="0" w:firstColumn="1" w:lastColumn="0" w:oddVBand="0" w:evenVBand="0" w:oddHBand="0" w:evenHBand="0" w:firstRowFirstColumn="0" w:firstRowLastColumn="0" w:lastRowFirstColumn="0" w:lastRowLastColumn="0"/>
-            <w:tcW w:w="4673" w:type="dxa"/>
-            <w:vAlign w:val="center"/>
-          </w:tcPr>
-          <w:p>
-            <w:r>
-              <w:t>Mouvement non en « L ».</w:t>
-            </w:r>
-          </w:p>
-        </w:tc>
-        <w:tc>
-          <w:tcPr>
-            <w:tcW w:w="4389" w:type="dxa"/>
-            <w:vAlign w:val="center"/>
-          </w:tcPr>
-          <w:p>
-            <w:pPr>
-              <w:cnfStyle w:val="000000100000" w:firstRow="0" w:lastRow="0" w:firstColumn="0" w:lastColumn="0" w:oddVBand="0" w:evenVBand="0" w:oddHBand="1" w:evenHBand="0" w:firstRowFirstColumn="0" w:firstRowLastColumn="0" w:lastRowFirstColumn="0" w:lastRowLastColumn="0"/>
-            </w:pPr>
             <w:r>
               <w:rPr>
-                <w:color w:val="00B050"/>
+                <w:noProof/>
               </w:rPr>
-              <w:t>Le mouvement n’est pas effectué</w:t>
-            </w:r>
-            <w:r>
-              <w:rPr>
-                <w:color w:val="00B050"/>
-              </w:rPr>
-              <w:t>.</w:t>
-            </w:r>
-          </w:p>
-        </w:tc>
-      </w:tr>
-      <w:tr>
-        <w:tc>
-          <w:tcPr>
-            <w:cnfStyle w:val="001000000000" w:firstRow="0" w:lastRow="0" w:firstColumn="1" w:lastColumn="0" w:oddVBand="0" w:evenVBand="0" w:oddHBand="0" w:evenHBand="0" w:firstRowFirstColumn="0" w:firstRowLastColumn="0" w:lastRowFirstColumn="0" w:lastRowLastColumn="0"/>
-            <w:tcW w:w="4673" w:type="dxa"/>
-            <w:vAlign w:val="center"/>
-          </w:tcPr>
-          <w:p>
-            <w:pPr>
-              <w:spacing w:line="276" w:lineRule="auto"/>
-            </w:pPr>
-            <w:r>
-              <w:t>Mouvement sur une case libre.</w:t>
-            </w:r>
-          </w:p>
-        </w:tc>
-        <w:tc>
-          <w:tcPr>
-            <w:tcW w:w="4389" w:type="dxa"/>
-            <w:vAlign w:val="center"/>
-          </w:tcPr>
-          <w:p>
-            <w:pPr>
-              <w:spacing w:line="276" w:lineRule="auto"/>
-              <w:cnfStyle w:val="000000000000" w:firstRow="0" w:lastRow="0" w:firstColumn="0" w:lastColumn="0" w:oddVBand="0" w:evenVBand="0" w:oddHBand="0" w:evenHBand="0" w:firstRowFirstColumn="0" w:firstRowLastColumn="0" w:lastRowFirstColumn="0" w:lastRowLastColumn="0"/>
-              <w:rPr>
-                <w:color w:val="00B050"/>
-              </w:rPr>
-            </w:pPr>
-            <w:r>
-              <w:rPr>
-                <w:color w:val="00B050"/>
-              </w:rPr>
-              <w:t>Le mouvement est effectué.</w:t>
-            </w:r>
-          </w:p>
-        </w:tc>
-      </w:tr>
-      <w:tr>
-        <w:trPr>
-          <w:cnfStyle w:val="000000100000" w:firstRow="0" w:lastRow="0" w:firstColumn="0" w:lastColumn="0" w:oddVBand="0" w:evenVBand="0" w:oddHBand="1" w:evenHBand="0" w:firstRowFirstColumn="0" w:firstRowLastColumn="0" w:lastRowFirstColumn="0" w:lastRowLastColumn="0"/>
-        </w:trPr>
-        <w:tc>
-          <w:tcPr>
-            <w:cnfStyle w:val="001000000000" w:firstRow="0" w:lastRow="0" w:firstColumn="1" w:lastColumn="0" w:oddVBand="0" w:evenVBand="0" w:oddHBand="0" w:evenHBand="0" w:firstRowFirstColumn="0" w:firstRowLastColumn="0" w:lastRowFirstColumn="0" w:lastRowLastColumn="0"/>
-            <w:tcW w:w="4673" w:type="dxa"/>
-            <w:vAlign w:val="center"/>
-          </w:tcPr>
-          <w:p>
-            <w:pPr>
-              <w:spacing w:line="276" w:lineRule="auto"/>
-            </w:pPr>
-            <w:r>
-              <w:t>Mouvement sur une case ennemie.</w:t>
-            </w:r>
-          </w:p>
-        </w:tc>
-        <w:tc>
-          <w:tcPr>
-            <w:tcW w:w="4389" w:type="dxa"/>
-            <w:vAlign w:val="center"/>
-          </w:tcPr>
-          <w:p>
-            <w:pPr>
-              <w:spacing w:line="276" w:lineRule="auto"/>
-              <w:cnfStyle w:val="000000100000" w:firstRow="0" w:lastRow="0" w:firstColumn="0" w:lastColumn="0" w:oddVBand="0" w:evenVBand="0" w:oddHBand="1" w:evenHBand="0" w:firstRowFirstColumn="0" w:firstRowLastColumn="0" w:lastRowFirstColumn="0" w:lastRowLastColumn="0"/>
-              <w:rPr>
-                <w:color w:val="00B050"/>
-              </w:rPr>
-            </w:pPr>
-            <w:r>
-              <w:rPr>
-                <w:color w:val="00B050"/>
-              </w:rPr>
-              <w:t>Le mouvement est effectué.</w:t>
-            </w:r>
-          </w:p>
-        </w:tc>
-      </w:tr>
-      <w:tr>
-        <w:tc>
-          <w:tcPr>
-            <w:cnfStyle w:val="001000000000" w:firstRow="0" w:lastRow="0" w:firstColumn="1" w:lastColumn="0" w:oddVBand="0" w:evenVBand="0" w:oddHBand="0" w:evenHBand="0" w:firstRowFirstColumn="0" w:firstRowLastColumn="0" w:lastRowFirstColumn="0" w:lastRowLastColumn="0"/>
-            <w:tcW w:w="4673" w:type="dxa"/>
-            <w:vAlign w:val="center"/>
-          </w:tcPr>
-          <w:p>
-            <w:pPr>
-              <w:spacing w:line="276" w:lineRule="auto"/>
-            </w:pPr>
-            <w:r>
-              <w:t>Mouvement vers un</w:t>
-            </w:r>
-            <w:r>
-              <w:t>e</w:t>
-            </w:r>
-            <w:r>
-              <w:t xml:space="preserve"> case allié</w:t>
-            </w:r>
-            <w:r>
-              <w:t>e</w:t>
-            </w:r>
-            <w:r>
-              <w:t xml:space="preserve"> sans pièce.</w:t>
-            </w:r>
-          </w:p>
-        </w:tc>
-        <w:tc>
-          <w:tcPr>
-            <w:tcW w:w="4389" w:type="dxa"/>
-            <w:vAlign w:val="center"/>
-          </w:tcPr>
-          <w:p>
-            <w:pPr>
-              <w:spacing w:line="276" w:lineRule="auto"/>
-              <w:cnfStyle w:val="000000000000" w:firstRow="0" w:lastRow="0" w:firstColumn="0" w:lastColumn="0" w:oddVBand="0" w:evenVBand="0" w:oddHBand="0" w:evenHBand="0" w:firstRowFirstColumn="0" w:firstRowLastColumn="0" w:lastRowFirstColumn="0" w:lastRowLastColumn="0"/>
-              <w:rPr>
-                <w:color w:val="00B050"/>
-              </w:rPr>
-            </w:pPr>
-            <w:r>
-              <w:rPr>
-                <w:color w:val="00B050"/>
-              </w:rPr>
-              <w:t>Le mouvement n’est pas effectué.</w:t>
+              <w:drawing>
+                <wp:inline distT="0" distB="0" distL="0" distR="0" wp14:anchorId="24D13C0B" wp14:editId="79CA6A11">
+                  <wp:extent cx="2708660" cy="2713990"/>
+                  <wp:effectExtent l="0" t="0" r="0" b="0"/>
+                  <wp:docPr id="23" name="Image 23"/>
+                  <wp:cNvGraphicFramePr>
+                    <a:graphicFrameLocks xmlns:a="http://schemas.openxmlformats.org/drawingml/2006/main" noChangeAspect="1"/>
+                  </wp:cNvGraphicFramePr>
+                  <a:graphic xmlns:a="http://schemas.openxmlformats.org/drawingml/2006/main">
+                    <a:graphicData uri="http://schemas.openxmlformats.org/drawingml/2006/picture">
+                      <pic:pic xmlns:pic="http://schemas.openxmlformats.org/drawingml/2006/picture">
+                        <pic:nvPicPr>
+                          <pic:cNvPr id="0" name="Picture 20"/>
+                          <pic:cNvPicPr>
+                            <a:picLocks noChangeAspect="1" noChangeArrowheads="1"/>
+                          </pic:cNvPicPr>
+                        </pic:nvPicPr>
+                        <pic:blipFill>
+                          <a:blip r:embed="rId25">
+                            <a:extLst>
+                              <a:ext uri="{28A0092B-C50C-407E-A947-70E740481C1C}">
+                                <a14:useLocalDpi xmlns:a14="http://schemas.microsoft.com/office/drawing/2010/main" val="0"/>
+                              </a:ext>
+                            </a:extLst>
+                          </a:blip>
+                          <a:srcRect/>
+                          <a:stretch>
+                            <a:fillRect/>
+                          </a:stretch>
+                        </pic:blipFill>
+                        <pic:spPr bwMode="auto">
+                          <a:xfrm>
+                            <a:off x="0" y="0"/>
+                            <a:ext cx="2771340" cy="2776793"/>
+                          </a:xfrm>
+                          <a:prstGeom prst="rect">
+                            <a:avLst/>
+                          </a:prstGeom>
+                          <a:noFill/>
+                          <a:ln>
+                            <a:noFill/>
+                          </a:ln>
+                        </pic:spPr>
+                      </pic:pic>
+                    </a:graphicData>
+                  </a:graphic>
+                </wp:inline>
+              </w:drawing>
             </w:r>
           </w:p>
         </w:tc>
@@ -3999,1375 +4224,441 @@
     </w:tbl>
     <w:p/>
     <w:p>
+      <w:r>
+        <w:t>Le pion noir de gauche est le dernier à avoir bougé et a avancé de deux cases quant au pion droite, il a bougé de deux cases mais il n’est pas le dernier à s’être déplacé.</w:t>
+      </w:r>
+    </w:p>
+    <w:p>
+      <w:r>
+        <w:t>Dans le premier cas, le pion blanc peut prendre en passant l’adversaire de gauche car il s’est déplacé de deux et il est la dernière pièce bougé. Toutefois il peut quand même effectuer une attaque diagonale droite car la reine s’y trouve, mais le pion droite n’est pas attaqué.</w:t>
+      </w:r>
+    </w:p>
+    <w:p>
+      <w:r>
+        <w:t>Dans le second cas, le pion blanc peut attaquer pour les même raison le pion gauche. Au contraire, il ne peut plus attaquer en diagonale droite car aucune pièce ne s’y trouve.</w:t>
+      </w:r>
+      <w:r>
+        <w:t xml:space="preserve"> La prise en passant n’est pas possible car le pion noir droite n’est pas le dernier à s’être déplacé.</w:t>
+      </w:r>
+    </w:p>
+    <w:p/>
+    <w:p>
       <w:pPr>
         <w:pStyle w:val="Titre2"/>
       </w:pPr>
-      <w:bookmarkStart w:id="11" w:name="_Toc59972220"/>
-      <w:r>
-        <w:t>Tests pion</w:t>
-      </w:r>
-      <w:bookmarkEnd w:id="11"/>
-    </w:p>
-    <w:p>
-      <w:r>
-        <w:t>On considère qu’un pion avance dans la direction qui lui est normalement associée, les blancs montent et les noirs descendent. Si un pion fait un mouvement arrière, les blancs descendent et les noirs montent.</w:t>
-      </w:r>
-      <w:r>
-        <w:t xml:space="preserve"> Sauf précision contraire</w:t>
+      <w:bookmarkStart w:id="13" w:name="_Toc60338008"/>
+      <w:r>
+        <w:t>Tests roi</w:t>
+      </w:r>
+      <w:bookmarkEnd w:id="13"/>
+    </w:p>
+    <w:p>
+      <w:pPr>
+        <w:jc w:val="center"/>
+      </w:pPr>
+      <w:r>
+        <w:rPr>
+          <w:noProof/>
+        </w:rPr>
+        <w:drawing>
+          <wp:inline distT="0" distB="0" distL="0" distR="0" wp14:anchorId="4D89B4E1" wp14:editId="3122945F">
+            <wp:extent cx="2381693" cy="2381693"/>
+            <wp:effectExtent l="0" t="0" r="0" b="0"/>
+            <wp:docPr id="24" name="Image 24"/>
+            <wp:cNvGraphicFramePr>
+              <a:graphicFrameLocks xmlns:a="http://schemas.openxmlformats.org/drawingml/2006/main" noChangeAspect="1"/>
+            </wp:cNvGraphicFramePr>
+            <a:graphic xmlns:a="http://schemas.openxmlformats.org/drawingml/2006/main">
+              <a:graphicData uri="http://schemas.openxmlformats.org/drawingml/2006/picture">
+                <pic:pic xmlns:pic="http://schemas.openxmlformats.org/drawingml/2006/picture">
+                  <pic:nvPicPr>
+                    <pic:cNvPr id="0" name="Picture 21"/>
+                    <pic:cNvPicPr>
+                      <a:picLocks noChangeAspect="1" noChangeArrowheads="1"/>
+                    </pic:cNvPicPr>
+                  </pic:nvPicPr>
+                  <pic:blipFill>
+                    <a:blip r:embed="rId26">
+                      <a:extLst>
+                        <a:ext uri="{28A0092B-C50C-407E-A947-70E740481C1C}">
+                          <a14:useLocalDpi xmlns:a14="http://schemas.microsoft.com/office/drawing/2010/main" val="0"/>
+                        </a:ext>
+                      </a:extLst>
+                    </a:blip>
+                    <a:srcRect/>
+                    <a:stretch>
+                      <a:fillRect/>
+                    </a:stretch>
+                  </pic:blipFill>
+                  <pic:spPr bwMode="auto">
+                    <a:xfrm>
+                      <a:off x="0" y="0"/>
+                      <a:ext cx="2394511" cy="2394511"/>
+                    </a:xfrm>
+                    <a:prstGeom prst="rect">
+                      <a:avLst/>
+                    </a:prstGeom>
+                    <a:noFill/>
+                    <a:ln>
+                      <a:noFill/>
+                    </a:ln>
+                  </pic:spPr>
+                </pic:pic>
+              </a:graphicData>
+            </a:graphic>
+          </wp:inline>
+        </w:drawing>
+      </w:r>
+    </w:p>
+    <w:p>
+      <w:r>
+        <w:t xml:space="preserve">Les déplacements standards du </w:t>
+      </w:r>
+      <w:r>
+        <w:t>roi</w:t>
+      </w:r>
+      <w:r>
+        <w:t xml:space="preserve"> fonctionnent. Il est capable de se déplacer uniquement</w:t>
+      </w:r>
+      <w:r>
+        <w:t xml:space="preserve"> d’une case verticalement, horizontalement et</w:t>
+      </w:r>
+      <w:r>
+        <w:t xml:space="preserve"> diagonalement.</w:t>
+      </w:r>
+    </w:p>
+    <w:p>
+      <w:pPr>
+        <w:jc w:val="center"/>
+      </w:pPr>
+      <w:r>
+        <w:rPr>
+          <w:noProof/>
+        </w:rPr>
+        <w:lastRenderedPageBreak/>
+        <w:drawing>
+          <wp:inline distT="0" distB="0" distL="0" distR="0" wp14:anchorId="7C890BD4" wp14:editId="60FDCEC7">
+            <wp:extent cx="1432220" cy="1424763"/>
+            <wp:effectExtent l="0" t="0" r="0" b="4445"/>
+            <wp:docPr id="25" name="Image 25"/>
+            <wp:cNvGraphicFramePr>
+              <a:graphicFrameLocks xmlns:a="http://schemas.openxmlformats.org/drawingml/2006/main" noChangeAspect="1"/>
+            </wp:cNvGraphicFramePr>
+            <a:graphic xmlns:a="http://schemas.openxmlformats.org/drawingml/2006/main">
+              <a:graphicData uri="http://schemas.openxmlformats.org/drawingml/2006/picture">
+                <pic:pic xmlns:pic="http://schemas.openxmlformats.org/drawingml/2006/picture">
+                  <pic:nvPicPr>
+                    <pic:cNvPr id="0" name="Picture 22"/>
+                    <pic:cNvPicPr>
+                      <a:picLocks noChangeAspect="1" noChangeArrowheads="1"/>
+                    </pic:cNvPicPr>
+                  </pic:nvPicPr>
+                  <pic:blipFill>
+                    <a:blip r:embed="rId27">
+                      <a:extLst>
+                        <a:ext uri="{28A0092B-C50C-407E-A947-70E740481C1C}">
+                          <a14:useLocalDpi xmlns:a14="http://schemas.microsoft.com/office/drawing/2010/main" val="0"/>
+                        </a:ext>
+                      </a:extLst>
+                    </a:blip>
+                    <a:srcRect/>
+                    <a:stretch>
+                      <a:fillRect/>
+                    </a:stretch>
+                  </pic:blipFill>
+                  <pic:spPr bwMode="auto">
+                    <a:xfrm>
+                      <a:off x="0" y="0"/>
+                      <a:ext cx="1447483" cy="1439947"/>
+                    </a:xfrm>
+                    <a:prstGeom prst="rect">
+                      <a:avLst/>
+                    </a:prstGeom>
+                    <a:noFill/>
+                    <a:ln>
+                      <a:noFill/>
+                    </a:ln>
+                  </pic:spPr>
+                </pic:pic>
+              </a:graphicData>
+            </a:graphic>
+          </wp:inline>
+        </w:drawing>
+      </w:r>
+    </w:p>
+    <w:p>
+      <w:r>
+        <w:t>Il peut attaquer ses ennemis mais pas ses alliés.</w:t>
+      </w:r>
+    </w:p>
+    <w:p/>
+    <w:p>
+      <w:r>
+        <w:t>Les situations suivantes ont été testées pour le grand et le petit roque.</w:t>
+      </w:r>
+    </w:p>
+    <w:p>
+      <w:pPr>
+        <w:jc w:val="center"/>
+      </w:pPr>
+      <w:r>
+        <w:rPr>
+          <w:noProof/>
+        </w:rPr>
+        <w:drawing>
+          <wp:inline distT="0" distB="0" distL="0" distR="0" wp14:anchorId="6AFD9FA0" wp14:editId="4B83E65C">
+            <wp:extent cx="3395207" cy="3408250"/>
+            <wp:effectExtent l="0" t="0" r="0" b="1905"/>
+            <wp:docPr id="28" name="Image 28"/>
+            <wp:cNvGraphicFramePr>
+              <a:graphicFrameLocks xmlns:a="http://schemas.openxmlformats.org/drawingml/2006/main" noChangeAspect="1"/>
+            </wp:cNvGraphicFramePr>
+            <a:graphic xmlns:a="http://schemas.openxmlformats.org/drawingml/2006/main">
+              <a:graphicData uri="http://schemas.openxmlformats.org/drawingml/2006/picture">
+                <pic:pic xmlns:pic="http://schemas.openxmlformats.org/drawingml/2006/picture">
+                  <pic:nvPicPr>
+                    <pic:cNvPr id="0" name="Picture 25"/>
+                    <pic:cNvPicPr>
+                      <a:picLocks noChangeAspect="1" noChangeArrowheads="1"/>
+                    </pic:cNvPicPr>
+                  </pic:nvPicPr>
+                  <pic:blipFill>
+                    <a:blip r:embed="rId28">
+                      <a:extLst>
+                        <a:ext uri="{28A0092B-C50C-407E-A947-70E740481C1C}">
+                          <a14:useLocalDpi xmlns:a14="http://schemas.microsoft.com/office/drawing/2010/main" val="0"/>
+                        </a:ext>
+                      </a:extLst>
+                    </a:blip>
+                    <a:srcRect/>
+                    <a:stretch>
+                      <a:fillRect/>
+                    </a:stretch>
+                  </pic:blipFill>
+                  <pic:spPr bwMode="auto">
+                    <a:xfrm>
+                      <a:off x="0" y="0"/>
+                      <a:ext cx="3427437" cy="3440604"/>
+                    </a:xfrm>
+                    <a:prstGeom prst="rect">
+                      <a:avLst/>
+                    </a:prstGeom>
+                    <a:noFill/>
+                    <a:ln>
+                      <a:noFill/>
+                    </a:ln>
+                  </pic:spPr>
+                </pic:pic>
+              </a:graphicData>
+            </a:graphic>
+          </wp:inline>
+        </w:drawing>
+      </w:r>
+    </w:p>
+    <w:p>
+      <w:r>
+        <w:t>Le roi est capable de faire un roque si aucune pièce ne le sépare de la tour concernées et que les déplacement ne le mettent pas en échec.</w:t>
+      </w:r>
+    </w:p>
+    <w:p>
+      <w:pPr>
+        <w:jc w:val="center"/>
+      </w:pPr>
+    </w:p>
+    <w:p>
+      <w:r>
+        <w:t>Nous avons également testé le roque si la tour ou le roi s’est déjà déplacé. Le mouvement ne peut pas être réalisé comme attendu.</w:t>
+      </w:r>
+    </w:p>
+    <w:p/>
+    <w:p>
+      <w:pPr>
+        <w:jc w:val="center"/>
+      </w:pPr>
+      <w:r>
+        <w:rPr>
+          <w:noProof/>
+        </w:rPr>
+        <w:lastRenderedPageBreak/>
+        <w:drawing>
+          <wp:inline distT="0" distB="0" distL="0" distR="0" wp14:anchorId="248BA9CB" wp14:editId="1A0DDECD">
+            <wp:extent cx="2751152" cy="2761701"/>
+            <wp:effectExtent l="0" t="0" r="0" b="635"/>
+            <wp:docPr id="30" name="Image 30"/>
+            <wp:cNvGraphicFramePr>
+              <a:graphicFrameLocks xmlns:a="http://schemas.openxmlformats.org/drawingml/2006/main" noChangeAspect="1"/>
+            </wp:cNvGraphicFramePr>
+            <a:graphic xmlns:a="http://schemas.openxmlformats.org/drawingml/2006/main">
+              <a:graphicData uri="http://schemas.openxmlformats.org/drawingml/2006/picture">
+                <pic:pic xmlns:pic="http://schemas.openxmlformats.org/drawingml/2006/picture">
+                  <pic:nvPicPr>
+                    <pic:cNvPr id="0" name="Picture 27"/>
+                    <pic:cNvPicPr>
+                      <a:picLocks noChangeAspect="1" noChangeArrowheads="1"/>
+                    </pic:cNvPicPr>
+                  </pic:nvPicPr>
+                  <pic:blipFill>
+                    <a:blip r:embed="rId29">
+                      <a:extLst>
+                        <a:ext uri="{28A0092B-C50C-407E-A947-70E740481C1C}">
+                          <a14:useLocalDpi xmlns:a14="http://schemas.microsoft.com/office/drawing/2010/main" val="0"/>
+                        </a:ext>
+                      </a:extLst>
+                    </a:blip>
+                    <a:srcRect/>
+                    <a:stretch>
+                      <a:fillRect/>
+                    </a:stretch>
+                  </pic:blipFill>
+                  <pic:spPr bwMode="auto">
+                    <a:xfrm>
+                      <a:off x="0" y="0"/>
+                      <a:ext cx="2811621" cy="2822402"/>
+                    </a:xfrm>
+                    <a:prstGeom prst="rect">
+                      <a:avLst/>
+                    </a:prstGeom>
+                    <a:noFill/>
+                    <a:ln>
+                      <a:noFill/>
+                    </a:ln>
+                  </pic:spPr>
+                </pic:pic>
+              </a:graphicData>
+            </a:graphic>
+          </wp:inline>
+        </w:drawing>
+      </w:r>
+    </w:p>
+    <w:p>
+      <w:r>
+        <w:t>Le roi ne peut pas roquer s’il se trouve en échec ou si une des cases du mouvement le mettra en échec.</w:t>
+      </w:r>
+    </w:p>
+    <w:p/>
+    <w:p>
+      <w:pPr>
+        <w:jc w:val="center"/>
+      </w:pPr>
+      <w:r>
+        <w:rPr>
+          <w:noProof/>
+        </w:rPr>
+        <w:drawing>
+          <wp:inline distT="0" distB="0" distL="0" distR="0" wp14:anchorId="477C3177" wp14:editId="1FE73FCB">
+            <wp:extent cx="2918129" cy="2918129"/>
+            <wp:effectExtent l="0" t="0" r="0" b="0"/>
+            <wp:docPr id="31" name="Image 31"/>
+            <wp:cNvGraphicFramePr>
+              <a:graphicFrameLocks xmlns:a="http://schemas.openxmlformats.org/drawingml/2006/main" noChangeAspect="1"/>
+            </wp:cNvGraphicFramePr>
+            <a:graphic xmlns:a="http://schemas.openxmlformats.org/drawingml/2006/main">
+              <a:graphicData uri="http://schemas.openxmlformats.org/drawingml/2006/picture">
+                <pic:pic xmlns:pic="http://schemas.openxmlformats.org/drawingml/2006/picture">
+                  <pic:nvPicPr>
+                    <pic:cNvPr id="0" name="Picture 28"/>
+                    <pic:cNvPicPr>
+                      <a:picLocks noChangeAspect="1" noChangeArrowheads="1"/>
+                    </pic:cNvPicPr>
+                  </pic:nvPicPr>
+                  <pic:blipFill>
+                    <a:blip r:embed="rId30" cstate="print">
+                      <a:extLst>
+                        <a:ext uri="{28A0092B-C50C-407E-A947-70E740481C1C}">
+                          <a14:useLocalDpi xmlns:a14="http://schemas.microsoft.com/office/drawing/2010/main" val="0"/>
+                        </a:ext>
+                      </a:extLst>
+                    </a:blip>
+                    <a:srcRect/>
+                    <a:stretch>
+                      <a:fillRect/>
+                    </a:stretch>
+                  </pic:blipFill>
+                  <pic:spPr bwMode="auto">
+                    <a:xfrm>
+                      <a:off x="0" y="0"/>
+                      <a:ext cx="2948943" cy="2948943"/>
+                    </a:xfrm>
+                    <a:prstGeom prst="rect">
+                      <a:avLst/>
+                    </a:prstGeom>
+                    <a:noFill/>
+                    <a:ln>
+                      <a:noFill/>
+                    </a:ln>
+                  </pic:spPr>
+                </pic:pic>
+              </a:graphicData>
+            </a:graphic>
+          </wp:inline>
+        </w:drawing>
+      </w:r>
+    </w:p>
+    <w:p>
+      <w:r>
+        <w:t>Le roque ne peut pas être effectué si une ou plusieurs pièces se trouvent entre le roi et la tour.</w:t>
+      </w:r>
+    </w:p>
+    <w:p>
+      <w:pPr>
+        <w:pStyle w:val="Titre1"/>
+      </w:pPr>
+      <w:bookmarkStart w:id="14" w:name="_Toc60338009"/>
+      <w:r>
+        <w:t>Conclusion</w:t>
+      </w:r>
+      <w:bookmarkEnd w:id="14"/>
+    </w:p>
+    <w:p>
+      <w:r>
+        <w:t>Au terme de ce laboratoire</w:t>
       </w:r>
       <w:r>
         <w:t>,</w:t>
       </w:r>
       <w:r>
-        <w:t xml:space="preserve"> le pion se déplace d’une case uniquement.</w:t>
-      </w:r>
-    </w:p>
-    <w:p>
-      <w:r>
-        <w:t>Une pièce est considérée comme prenable en passant si c’est un pion, qu’elle s’est déplacée de 2 cases vers l’avant et que c’est la dernière pièce à avoir été déplacée sinon elle n’est pas prenable en passant.</w:t>
-      </w:r>
-    </w:p>
-    <w:tbl>
-      <w:tblPr>
-        <w:tblStyle w:val="TableauGrille2-Accentuation1"/>
-        <w:tblW w:w="0" w:type="auto"/>
-        <w:tblLook w:val="04A0" w:firstRow="1" w:lastRow="0" w:firstColumn="1" w:lastColumn="0" w:noHBand="0" w:noVBand="1"/>
-      </w:tblPr>
-      <w:tblGrid>
-        <w:gridCol w:w="4673"/>
-        <w:gridCol w:w="4389"/>
-      </w:tblGrid>
-      <w:tr>
-        <w:trPr>
-          <w:cnfStyle w:val="100000000000" w:firstRow="1" w:lastRow="0" w:firstColumn="0" w:lastColumn="0" w:oddVBand="0" w:evenVBand="0" w:oddHBand="0" w:evenHBand="0" w:firstRowFirstColumn="0" w:firstRowLastColumn="0" w:lastRowFirstColumn="0" w:lastRowLastColumn="0"/>
-        </w:trPr>
-        <w:tc>
-          <w:tcPr>
-            <w:cnfStyle w:val="001000000000" w:firstRow="0" w:lastRow="0" w:firstColumn="1" w:lastColumn="0" w:oddVBand="0" w:evenVBand="0" w:oddHBand="0" w:evenHBand="0" w:firstRowFirstColumn="0" w:firstRowLastColumn="0" w:lastRowFirstColumn="0" w:lastRowLastColumn="0"/>
-            <w:tcW w:w="4673" w:type="dxa"/>
-            <w:vAlign w:val="center"/>
-          </w:tcPr>
-          <w:p>
-            <w:pPr>
-              <w:jc w:val="center"/>
-            </w:pPr>
-            <w:r>
-              <w:t>Test effectué</w:t>
-            </w:r>
-          </w:p>
-        </w:tc>
-        <w:tc>
-          <w:tcPr>
-            <w:tcW w:w="4389" w:type="dxa"/>
-            <w:vAlign w:val="center"/>
-          </w:tcPr>
-          <w:p>
-            <w:pPr>
-              <w:jc w:val="center"/>
-              <w:cnfStyle w:val="100000000000" w:firstRow="1" w:lastRow="0" w:firstColumn="0" w:lastColumn="0" w:oddVBand="0" w:evenVBand="0" w:oddHBand="0" w:evenHBand="0" w:firstRowFirstColumn="0" w:firstRowLastColumn="0" w:lastRowFirstColumn="0" w:lastRowLastColumn="0"/>
-            </w:pPr>
-            <w:r>
-              <w:t>Résultat attendu</w:t>
-            </w:r>
-          </w:p>
-        </w:tc>
-      </w:tr>
-      <w:tr>
-        <w:trPr>
-          <w:cnfStyle w:val="000000100000" w:firstRow="0" w:lastRow="0" w:firstColumn="0" w:lastColumn="0" w:oddVBand="0" w:evenVBand="0" w:oddHBand="1" w:evenHBand="0" w:firstRowFirstColumn="0" w:firstRowLastColumn="0" w:lastRowFirstColumn="0" w:lastRowLastColumn="0"/>
-        </w:trPr>
-        <w:tc>
-          <w:tcPr>
-            <w:cnfStyle w:val="001000000000" w:firstRow="0" w:lastRow="0" w:firstColumn="1" w:lastColumn="0" w:oddVBand="0" w:evenVBand="0" w:oddHBand="0" w:evenHBand="0" w:firstRowFirstColumn="0" w:firstRowLastColumn="0" w:lastRowFirstColumn="0" w:lastRowLastColumn="0"/>
-            <w:tcW w:w="4673" w:type="dxa"/>
-            <w:vAlign w:val="center"/>
-          </w:tcPr>
-          <w:p>
-            <w:r>
-              <w:t>Mouvement arrière.</w:t>
-            </w:r>
-          </w:p>
-        </w:tc>
-        <w:tc>
-          <w:tcPr>
-            <w:tcW w:w="4389" w:type="dxa"/>
-            <w:vAlign w:val="center"/>
-          </w:tcPr>
-          <w:p>
-            <w:pPr>
-              <w:cnfStyle w:val="000000100000" w:firstRow="0" w:lastRow="0" w:firstColumn="0" w:lastColumn="0" w:oddVBand="0" w:evenVBand="0" w:oddHBand="1" w:evenHBand="0" w:firstRowFirstColumn="0" w:firstRowLastColumn="0" w:lastRowFirstColumn="0" w:lastRowLastColumn="0"/>
-              <w:rPr>
-                <w:color w:val="00B050"/>
-              </w:rPr>
-            </w:pPr>
-            <w:r>
-              <w:rPr>
-                <w:color w:val="00B050"/>
-              </w:rPr>
-              <w:t>Le mouvement n’est pas effectué</w:t>
-            </w:r>
-          </w:p>
-        </w:tc>
-      </w:tr>
-      <w:tr>
-        <w:tc>
-          <w:tcPr>
-            <w:cnfStyle w:val="001000000000" w:firstRow="0" w:lastRow="0" w:firstColumn="1" w:lastColumn="0" w:oddVBand="0" w:evenVBand="0" w:oddHBand="0" w:evenHBand="0" w:firstRowFirstColumn="0" w:firstRowLastColumn="0" w:lastRowFirstColumn="0" w:lastRowLastColumn="0"/>
-            <w:tcW w:w="4673" w:type="dxa"/>
-            <w:vAlign w:val="center"/>
-          </w:tcPr>
-          <w:p>
-            <w:r>
-              <w:t xml:space="preserve">Mouvement </w:t>
-            </w:r>
-            <w:r>
-              <w:t>diagonal arrière.</w:t>
-            </w:r>
-          </w:p>
-        </w:tc>
-        <w:tc>
-          <w:tcPr>
-            <w:tcW w:w="4389" w:type="dxa"/>
-            <w:vAlign w:val="center"/>
-          </w:tcPr>
-          <w:p>
-            <w:pPr>
-              <w:cnfStyle w:val="000000000000" w:firstRow="0" w:lastRow="0" w:firstColumn="0" w:lastColumn="0" w:oddVBand="0" w:evenVBand="0" w:oddHBand="0" w:evenHBand="0" w:firstRowFirstColumn="0" w:firstRowLastColumn="0" w:lastRowFirstColumn="0" w:lastRowLastColumn="0"/>
-              <w:rPr>
-                <w:color w:val="00B050"/>
-              </w:rPr>
-            </w:pPr>
-            <w:r>
-              <w:rPr>
-                <w:color w:val="00B050"/>
-              </w:rPr>
-              <w:t>Le mouvement n’est pas effectué</w:t>
-            </w:r>
-          </w:p>
-        </w:tc>
-      </w:tr>
-      <w:tr>
-        <w:trPr>
-          <w:cnfStyle w:val="000000100000" w:firstRow="0" w:lastRow="0" w:firstColumn="0" w:lastColumn="0" w:oddVBand="0" w:evenVBand="0" w:oddHBand="1" w:evenHBand="0" w:firstRowFirstColumn="0" w:firstRowLastColumn="0" w:lastRowFirstColumn="0" w:lastRowLastColumn="0"/>
-        </w:trPr>
-        <w:tc>
-          <w:tcPr>
-            <w:cnfStyle w:val="001000000000" w:firstRow="0" w:lastRow="0" w:firstColumn="1" w:lastColumn="0" w:oddVBand="0" w:evenVBand="0" w:oddHBand="0" w:evenHBand="0" w:firstRowFirstColumn="0" w:firstRowLastColumn="0" w:lastRowFirstColumn="0" w:lastRowLastColumn="0"/>
-            <w:tcW w:w="4673" w:type="dxa"/>
-            <w:vAlign w:val="center"/>
-          </w:tcPr>
-          <w:p>
-            <w:r>
-              <w:t>Mouvement droit</w:t>
-            </w:r>
-            <w:r>
-              <w:t xml:space="preserve"> latéral.</w:t>
-            </w:r>
-          </w:p>
-        </w:tc>
-        <w:tc>
-          <w:tcPr>
-            <w:tcW w:w="4389" w:type="dxa"/>
-            <w:vAlign w:val="center"/>
-          </w:tcPr>
-          <w:p>
-            <w:pPr>
-              <w:cnfStyle w:val="000000100000" w:firstRow="0" w:lastRow="0" w:firstColumn="0" w:lastColumn="0" w:oddVBand="0" w:evenVBand="0" w:oddHBand="1" w:evenHBand="0" w:firstRowFirstColumn="0" w:firstRowLastColumn="0" w:lastRowFirstColumn="0" w:lastRowLastColumn="0"/>
-              <w:rPr>
-                <w:color w:val="00B050"/>
-              </w:rPr>
-            </w:pPr>
-            <w:r>
-              <w:rPr>
-                <w:color w:val="00B050"/>
-              </w:rPr>
-              <w:t>Le mouvement n’est pas effectué</w:t>
-            </w:r>
-          </w:p>
-        </w:tc>
-      </w:tr>
-      <w:tr>
-        <w:tc>
-          <w:tcPr>
-            <w:cnfStyle w:val="001000000000" w:firstRow="0" w:lastRow="0" w:firstColumn="1" w:lastColumn="0" w:oddVBand="0" w:evenVBand="0" w:oddHBand="0" w:evenHBand="0" w:firstRowFirstColumn="0" w:firstRowLastColumn="0" w:lastRowFirstColumn="0" w:lastRowLastColumn="0"/>
-            <w:tcW w:w="4673" w:type="dxa"/>
-            <w:vAlign w:val="center"/>
-          </w:tcPr>
-          <w:p>
-            <w:r>
-              <w:t>Avancer sur une case libre</w:t>
-            </w:r>
-            <w:r>
-              <w:t>.</w:t>
-            </w:r>
-          </w:p>
-        </w:tc>
-        <w:tc>
-          <w:tcPr>
-            <w:tcW w:w="4389" w:type="dxa"/>
-            <w:vAlign w:val="center"/>
-          </w:tcPr>
-          <w:p>
-            <w:pPr>
-              <w:cnfStyle w:val="000000000000" w:firstRow="0" w:lastRow="0" w:firstColumn="0" w:lastColumn="0" w:oddVBand="0" w:evenVBand="0" w:oddHBand="0" w:evenHBand="0" w:firstRowFirstColumn="0" w:firstRowLastColumn="0" w:lastRowFirstColumn="0" w:lastRowLastColumn="0"/>
-            </w:pPr>
-            <w:r>
-              <w:rPr>
-                <w:color w:val="00B050"/>
-              </w:rPr>
-              <w:t xml:space="preserve">Le mouvement </w:t>
-            </w:r>
-            <w:r>
-              <w:rPr>
-                <w:color w:val="00B050"/>
-              </w:rPr>
-              <w:t>est effectué</w:t>
-            </w:r>
-          </w:p>
-        </w:tc>
-      </w:tr>
-      <w:tr>
-        <w:trPr>
-          <w:cnfStyle w:val="000000100000" w:firstRow="0" w:lastRow="0" w:firstColumn="0" w:lastColumn="0" w:oddVBand="0" w:evenVBand="0" w:oddHBand="1" w:evenHBand="0" w:firstRowFirstColumn="0" w:firstRowLastColumn="0" w:lastRowFirstColumn="0" w:lastRowLastColumn="0"/>
-        </w:trPr>
-        <w:tc>
-          <w:tcPr>
-            <w:cnfStyle w:val="001000000000" w:firstRow="0" w:lastRow="0" w:firstColumn="1" w:lastColumn="0" w:oddVBand="0" w:evenVBand="0" w:oddHBand="0" w:evenHBand="0" w:firstRowFirstColumn="0" w:firstRowLastColumn="0" w:lastRowFirstColumn="0" w:lastRowLastColumn="0"/>
-            <w:tcW w:w="4673" w:type="dxa"/>
-            <w:vAlign w:val="center"/>
-          </w:tcPr>
-          <w:p>
-            <w:pPr>
-              <w:spacing w:line="276" w:lineRule="auto"/>
-            </w:pPr>
-            <w:r>
-              <w:t>Avancer sur une case occupé</w:t>
-            </w:r>
-            <w:r>
-              <w:t>e</w:t>
-            </w:r>
-            <w:r>
-              <w:t>.</w:t>
-            </w:r>
-          </w:p>
-        </w:tc>
-        <w:tc>
-          <w:tcPr>
-            <w:tcW w:w="4389" w:type="dxa"/>
-            <w:vAlign w:val="center"/>
-          </w:tcPr>
-          <w:p>
-            <w:pPr>
-              <w:spacing w:line="276" w:lineRule="auto"/>
-              <w:cnfStyle w:val="000000100000" w:firstRow="0" w:lastRow="0" w:firstColumn="0" w:lastColumn="0" w:oddVBand="0" w:evenVBand="0" w:oddHBand="1" w:evenHBand="0" w:firstRowFirstColumn="0" w:firstRowLastColumn="0" w:lastRowFirstColumn="0" w:lastRowLastColumn="0"/>
-              <w:rPr>
-                <w:color w:val="00B050"/>
-              </w:rPr>
-            </w:pPr>
-            <w:r>
-              <w:rPr>
-                <w:color w:val="00B050"/>
-              </w:rPr>
-              <w:t>Le mouvement n’est pas effectué.</w:t>
-            </w:r>
-          </w:p>
-        </w:tc>
-      </w:tr>
-      <w:tr>
-        <w:tc>
-          <w:tcPr>
-            <w:cnfStyle w:val="001000000000" w:firstRow="0" w:lastRow="0" w:firstColumn="1" w:lastColumn="0" w:oddVBand="0" w:evenVBand="0" w:oddHBand="0" w:evenHBand="0" w:firstRowFirstColumn="0" w:firstRowLastColumn="0" w:lastRowFirstColumn="0" w:lastRowLastColumn="0"/>
-            <w:tcW w:w="4673" w:type="dxa"/>
-            <w:vAlign w:val="center"/>
-          </w:tcPr>
-          <w:p>
-            <w:pPr>
-              <w:spacing w:line="276" w:lineRule="auto"/>
-            </w:pPr>
-            <w:r>
-              <w:t>Avancer de 2 sur une case libre sans pièce sur le chemin comme 1</w:t>
-            </w:r>
-            <w:r>
-              <w:rPr>
-                <w:vertAlign w:val="superscript"/>
-              </w:rPr>
-              <w:t>er</w:t>
-            </w:r>
-            <w:r>
-              <w:t xml:space="preserve"> mouvement</w:t>
-            </w:r>
-            <w:r>
-              <w:t>.</w:t>
-            </w:r>
-          </w:p>
-        </w:tc>
-        <w:tc>
-          <w:tcPr>
-            <w:tcW w:w="4389" w:type="dxa"/>
-            <w:vAlign w:val="center"/>
-          </w:tcPr>
-          <w:p>
-            <w:pPr>
-              <w:spacing w:line="276" w:lineRule="auto"/>
-              <w:cnfStyle w:val="000000000000" w:firstRow="0" w:lastRow="0" w:firstColumn="0" w:lastColumn="0" w:oddVBand="0" w:evenVBand="0" w:oddHBand="0" w:evenHBand="0" w:firstRowFirstColumn="0" w:firstRowLastColumn="0" w:lastRowFirstColumn="0" w:lastRowLastColumn="0"/>
-              <w:rPr>
-                <w:color w:val="00B050"/>
-              </w:rPr>
-            </w:pPr>
-            <w:r>
-              <w:rPr>
-                <w:color w:val="00B050"/>
-              </w:rPr>
-              <w:t>Le mouvement est effectué.</w:t>
-            </w:r>
-          </w:p>
-        </w:tc>
-      </w:tr>
-      <w:tr>
-        <w:trPr>
-          <w:cnfStyle w:val="000000100000" w:firstRow="0" w:lastRow="0" w:firstColumn="0" w:lastColumn="0" w:oddVBand="0" w:evenVBand="0" w:oddHBand="1" w:evenHBand="0" w:firstRowFirstColumn="0" w:firstRowLastColumn="0" w:lastRowFirstColumn="0" w:lastRowLastColumn="0"/>
-        </w:trPr>
-        <w:tc>
-          <w:tcPr>
-            <w:cnfStyle w:val="001000000000" w:firstRow="0" w:lastRow="0" w:firstColumn="1" w:lastColumn="0" w:oddVBand="0" w:evenVBand="0" w:oddHBand="0" w:evenHBand="0" w:firstRowFirstColumn="0" w:firstRowLastColumn="0" w:lastRowFirstColumn="0" w:lastRowLastColumn="0"/>
-            <w:tcW w:w="4673" w:type="dxa"/>
-            <w:vAlign w:val="center"/>
-          </w:tcPr>
-          <w:p>
-            <w:pPr>
-              <w:spacing w:line="276" w:lineRule="auto"/>
-            </w:pPr>
-            <w:r>
-              <w:t>Avancer de 2 sur une case libre avec pièce sur le chemin comme 1</w:t>
-            </w:r>
-            <w:r>
-              <w:rPr>
-                <w:vertAlign w:val="superscript"/>
-              </w:rPr>
-              <w:t>er</w:t>
-            </w:r>
-            <w:r>
-              <w:t xml:space="preserve"> mouvement</w:t>
-            </w:r>
-            <w:r>
-              <w:t>.</w:t>
-            </w:r>
-          </w:p>
-        </w:tc>
-        <w:tc>
-          <w:tcPr>
-            <w:tcW w:w="4389" w:type="dxa"/>
-            <w:vAlign w:val="center"/>
-          </w:tcPr>
-          <w:p>
-            <w:pPr>
-              <w:spacing w:line="276" w:lineRule="auto"/>
-              <w:cnfStyle w:val="000000100000" w:firstRow="0" w:lastRow="0" w:firstColumn="0" w:lastColumn="0" w:oddVBand="0" w:evenVBand="0" w:oddHBand="1" w:evenHBand="0" w:firstRowFirstColumn="0" w:firstRowLastColumn="0" w:lastRowFirstColumn="0" w:lastRowLastColumn="0"/>
-              <w:rPr>
-                <w:color w:val="00B050"/>
-              </w:rPr>
-            </w:pPr>
-            <w:r>
-              <w:rPr>
-                <w:color w:val="00B050"/>
-              </w:rPr>
-              <w:t>Le mouvement n’est pas effectué.</w:t>
-            </w:r>
-          </w:p>
-        </w:tc>
-      </w:tr>
-      <w:tr>
-        <w:tc>
-          <w:tcPr>
-            <w:cnfStyle w:val="001000000000" w:firstRow="0" w:lastRow="0" w:firstColumn="1" w:lastColumn="0" w:oddVBand="0" w:evenVBand="0" w:oddHBand="0" w:evenHBand="0" w:firstRowFirstColumn="0" w:firstRowLastColumn="0" w:lastRowFirstColumn="0" w:lastRowLastColumn="0"/>
-            <w:tcW w:w="4673" w:type="dxa"/>
-            <w:vAlign w:val="center"/>
-          </w:tcPr>
-          <w:p>
-            <w:pPr>
-              <w:spacing w:line="276" w:lineRule="auto"/>
-            </w:pPr>
-            <w:r>
-              <w:t>Avancer de 2 sur une case occupée comme 1</w:t>
-            </w:r>
-            <w:r>
-              <w:rPr>
-                <w:vertAlign w:val="superscript"/>
-              </w:rPr>
-              <w:t>er</w:t>
-            </w:r>
-            <w:r>
-              <w:t xml:space="preserve"> mouvement</w:t>
-            </w:r>
-            <w:r>
-              <w:t>.</w:t>
-            </w:r>
-          </w:p>
-        </w:tc>
-        <w:tc>
-          <w:tcPr>
-            <w:tcW w:w="4389" w:type="dxa"/>
-            <w:vAlign w:val="center"/>
-          </w:tcPr>
-          <w:p>
-            <w:pPr>
-              <w:spacing w:line="276" w:lineRule="auto"/>
-              <w:cnfStyle w:val="000000000000" w:firstRow="0" w:lastRow="0" w:firstColumn="0" w:lastColumn="0" w:oddVBand="0" w:evenVBand="0" w:oddHBand="0" w:evenHBand="0" w:firstRowFirstColumn="0" w:firstRowLastColumn="0" w:lastRowFirstColumn="0" w:lastRowLastColumn="0"/>
-              <w:rPr>
-                <w:color w:val="00B050"/>
-              </w:rPr>
-            </w:pPr>
-            <w:r>
-              <w:rPr>
-                <w:color w:val="00B050"/>
-              </w:rPr>
-              <w:t>Le mouvement n’est pas effectué.</w:t>
-            </w:r>
-          </w:p>
-        </w:tc>
-      </w:tr>
-      <w:tr>
-        <w:trPr>
-          <w:cnfStyle w:val="000000100000" w:firstRow="0" w:lastRow="0" w:firstColumn="0" w:lastColumn="0" w:oddVBand="0" w:evenVBand="0" w:oddHBand="1" w:evenHBand="0" w:firstRowFirstColumn="0" w:firstRowLastColumn="0" w:lastRowFirstColumn="0" w:lastRowLastColumn="0"/>
-        </w:trPr>
-        <w:tc>
-          <w:tcPr>
-            <w:cnfStyle w:val="001000000000" w:firstRow="0" w:lastRow="0" w:firstColumn="1" w:lastColumn="0" w:oddVBand="0" w:evenVBand="0" w:oddHBand="0" w:evenHBand="0" w:firstRowFirstColumn="0" w:firstRowLastColumn="0" w:lastRowFirstColumn="0" w:lastRowLastColumn="0"/>
-            <w:tcW w:w="4673" w:type="dxa"/>
-            <w:vAlign w:val="center"/>
-          </w:tcPr>
-          <w:p>
-            <w:pPr>
-              <w:spacing w:line="276" w:lineRule="auto"/>
-            </w:pPr>
-            <w:r>
-              <w:t>Avancer de 2 sur une case libre sans pièce sur le chemin pas comme 1</w:t>
-            </w:r>
-            <w:r>
-              <w:rPr>
-                <w:vertAlign w:val="superscript"/>
-              </w:rPr>
-              <w:t>er</w:t>
-            </w:r>
-            <w:r>
-              <w:t xml:space="preserve"> mouvement</w:t>
-            </w:r>
-            <w:r>
-              <w:t>.</w:t>
-            </w:r>
-          </w:p>
-        </w:tc>
-        <w:tc>
-          <w:tcPr>
-            <w:tcW w:w="4389" w:type="dxa"/>
-            <w:vAlign w:val="center"/>
-          </w:tcPr>
-          <w:p>
-            <w:pPr>
-              <w:spacing w:line="276" w:lineRule="auto"/>
-              <w:cnfStyle w:val="000000100000" w:firstRow="0" w:lastRow="0" w:firstColumn="0" w:lastColumn="0" w:oddVBand="0" w:evenVBand="0" w:oddHBand="1" w:evenHBand="0" w:firstRowFirstColumn="0" w:firstRowLastColumn="0" w:lastRowFirstColumn="0" w:lastRowLastColumn="0"/>
-              <w:rPr>
-                <w:color w:val="00B050"/>
-              </w:rPr>
-            </w:pPr>
-            <w:r>
-              <w:rPr>
-                <w:color w:val="00B050"/>
-              </w:rPr>
-              <w:t>Le mouvement n’est pas effectué.</w:t>
-            </w:r>
-          </w:p>
-        </w:tc>
-      </w:tr>
-      <w:tr>
-        <w:tc>
-          <w:tcPr>
-            <w:cnfStyle w:val="001000000000" w:firstRow="0" w:lastRow="0" w:firstColumn="1" w:lastColumn="0" w:oddVBand="0" w:evenVBand="0" w:oddHBand="0" w:evenHBand="0" w:firstRowFirstColumn="0" w:firstRowLastColumn="0" w:lastRowFirstColumn="0" w:lastRowLastColumn="0"/>
-            <w:tcW w:w="4673" w:type="dxa"/>
-            <w:vAlign w:val="center"/>
-          </w:tcPr>
-          <w:p>
-            <w:pPr>
-              <w:spacing w:line="276" w:lineRule="auto"/>
-            </w:pPr>
-            <w:r>
-              <w:t>Avancer de 2 sur une case libre avec pièce sur le chemin pas comme 1</w:t>
-            </w:r>
-            <w:r>
-              <w:rPr>
-                <w:vertAlign w:val="superscript"/>
-              </w:rPr>
-              <w:t>er</w:t>
-            </w:r>
-            <w:r>
-              <w:t xml:space="preserve"> mouvement</w:t>
-            </w:r>
-            <w:r>
-              <w:t>.</w:t>
-            </w:r>
-          </w:p>
-        </w:tc>
-        <w:tc>
-          <w:tcPr>
-            <w:tcW w:w="4389" w:type="dxa"/>
-            <w:vAlign w:val="center"/>
-          </w:tcPr>
-          <w:p>
-            <w:pPr>
-              <w:spacing w:line="276" w:lineRule="auto"/>
-              <w:cnfStyle w:val="000000000000" w:firstRow="0" w:lastRow="0" w:firstColumn="0" w:lastColumn="0" w:oddVBand="0" w:evenVBand="0" w:oddHBand="0" w:evenHBand="0" w:firstRowFirstColumn="0" w:firstRowLastColumn="0" w:lastRowFirstColumn="0" w:lastRowLastColumn="0"/>
-              <w:rPr>
-                <w:color w:val="00B050"/>
-              </w:rPr>
-            </w:pPr>
-            <w:r>
-              <w:rPr>
-                <w:color w:val="00B050"/>
-              </w:rPr>
-              <w:t>Le mouvement n’est pas effectué.</w:t>
-            </w:r>
-          </w:p>
-        </w:tc>
-      </w:tr>
-      <w:tr>
-        <w:trPr>
-          <w:cnfStyle w:val="000000100000" w:firstRow="0" w:lastRow="0" w:firstColumn="0" w:lastColumn="0" w:oddVBand="0" w:evenVBand="0" w:oddHBand="1" w:evenHBand="0" w:firstRowFirstColumn="0" w:firstRowLastColumn="0" w:lastRowFirstColumn="0" w:lastRowLastColumn="0"/>
-        </w:trPr>
-        <w:tc>
-          <w:tcPr>
-            <w:cnfStyle w:val="001000000000" w:firstRow="0" w:lastRow="0" w:firstColumn="1" w:lastColumn="0" w:oddVBand="0" w:evenVBand="0" w:oddHBand="0" w:evenHBand="0" w:firstRowFirstColumn="0" w:firstRowLastColumn="0" w:lastRowFirstColumn="0" w:lastRowLastColumn="0"/>
-            <w:tcW w:w="4673" w:type="dxa"/>
-            <w:vAlign w:val="center"/>
-          </w:tcPr>
-          <w:p>
-            <w:pPr>
-              <w:spacing w:line="276" w:lineRule="auto"/>
-            </w:pPr>
-            <w:r>
-              <w:t>Avancer de 2 sur une case occupée pas comme 1</w:t>
-            </w:r>
-            <w:r>
-              <w:rPr>
-                <w:vertAlign w:val="superscript"/>
-              </w:rPr>
-              <w:t>er</w:t>
-            </w:r>
-            <w:r>
-              <w:t xml:space="preserve"> mouvement</w:t>
-            </w:r>
-            <w:r>
-              <w:t>.</w:t>
-            </w:r>
-          </w:p>
-        </w:tc>
-        <w:tc>
-          <w:tcPr>
-            <w:tcW w:w="4389" w:type="dxa"/>
-            <w:vAlign w:val="center"/>
-          </w:tcPr>
-          <w:p>
-            <w:pPr>
-              <w:spacing w:line="276" w:lineRule="auto"/>
-              <w:cnfStyle w:val="000000100000" w:firstRow="0" w:lastRow="0" w:firstColumn="0" w:lastColumn="0" w:oddVBand="0" w:evenVBand="0" w:oddHBand="1" w:evenHBand="0" w:firstRowFirstColumn="0" w:firstRowLastColumn="0" w:lastRowFirstColumn="0" w:lastRowLastColumn="0"/>
-              <w:rPr>
-                <w:color w:val="00B050"/>
-              </w:rPr>
-            </w:pPr>
-            <w:r>
-              <w:rPr>
-                <w:color w:val="00B050"/>
-              </w:rPr>
-              <w:t>Le mouvement n’est pas effectué.</w:t>
-            </w:r>
-          </w:p>
-        </w:tc>
-      </w:tr>
-      <w:tr>
-        <w:tc>
-          <w:tcPr>
-            <w:cnfStyle w:val="001000000000" w:firstRow="0" w:lastRow="0" w:firstColumn="1" w:lastColumn="0" w:oddVBand="0" w:evenVBand="0" w:oddHBand="0" w:evenHBand="0" w:firstRowFirstColumn="0" w:firstRowLastColumn="0" w:lastRowFirstColumn="0" w:lastRowLastColumn="0"/>
-            <w:tcW w:w="4673" w:type="dxa"/>
-            <w:vAlign w:val="center"/>
-          </w:tcPr>
-          <w:p>
-            <w:pPr>
-              <w:spacing w:line="276" w:lineRule="auto"/>
-            </w:pPr>
-            <w:r>
-              <w:t>Mouvement diagonal avant sur une case allié</w:t>
-            </w:r>
-            <w:r>
-              <w:t>e</w:t>
-            </w:r>
-            <w:r>
-              <w:t>.</w:t>
-            </w:r>
-          </w:p>
-        </w:tc>
-        <w:tc>
-          <w:tcPr>
-            <w:tcW w:w="4389" w:type="dxa"/>
-            <w:vAlign w:val="center"/>
-          </w:tcPr>
-          <w:p>
-            <w:pPr>
-              <w:spacing w:line="276" w:lineRule="auto"/>
-              <w:cnfStyle w:val="000000000000" w:firstRow="0" w:lastRow="0" w:firstColumn="0" w:lastColumn="0" w:oddVBand="0" w:evenVBand="0" w:oddHBand="0" w:evenHBand="0" w:firstRowFirstColumn="0" w:firstRowLastColumn="0" w:lastRowFirstColumn="0" w:lastRowLastColumn="0"/>
-              <w:rPr>
-                <w:color w:val="00B050"/>
-              </w:rPr>
-            </w:pPr>
-            <w:r>
-              <w:rPr>
-                <w:color w:val="00B050"/>
-              </w:rPr>
-              <w:t>Le mouvement n’est pas effectué.</w:t>
-            </w:r>
-          </w:p>
-        </w:tc>
-      </w:tr>
-      <w:tr>
-        <w:trPr>
-          <w:cnfStyle w:val="000000100000" w:firstRow="0" w:lastRow="0" w:firstColumn="0" w:lastColumn="0" w:oddVBand="0" w:evenVBand="0" w:oddHBand="1" w:evenHBand="0" w:firstRowFirstColumn="0" w:firstRowLastColumn="0" w:lastRowFirstColumn="0" w:lastRowLastColumn="0"/>
-        </w:trPr>
-        <w:tc>
-          <w:tcPr>
-            <w:cnfStyle w:val="001000000000" w:firstRow="0" w:lastRow="0" w:firstColumn="1" w:lastColumn="0" w:oddVBand="0" w:evenVBand="0" w:oddHBand="0" w:evenHBand="0" w:firstRowFirstColumn="0" w:firstRowLastColumn="0" w:lastRowFirstColumn="0" w:lastRowLastColumn="0"/>
-            <w:tcW w:w="4673" w:type="dxa"/>
-            <w:vAlign w:val="center"/>
-          </w:tcPr>
-          <w:p>
-            <w:pPr>
-              <w:spacing w:line="276" w:lineRule="auto"/>
-            </w:pPr>
-            <w:r>
-              <w:t>Mouvement diagonal avant sur une case adverse</w:t>
-            </w:r>
-          </w:p>
-        </w:tc>
-        <w:tc>
-          <w:tcPr>
-            <w:tcW w:w="4389" w:type="dxa"/>
-            <w:vAlign w:val="center"/>
-          </w:tcPr>
-          <w:p>
-            <w:pPr>
-              <w:spacing w:line="276" w:lineRule="auto"/>
-              <w:cnfStyle w:val="000000100000" w:firstRow="0" w:lastRow="0" w:firstColumn="0" w:lastColumn="0" w:oddVBand="0" w:evenVBand="0" w:oddHBand="1" w:evenHBand="0" w:firstRowFirstColumn="0" w:firstRowLastColumn="0" w:lastRowFirstColumn="0" w:lastRowLastColumn="0"/>
-              <w:rPr>
-                <w:color w:val="00B050"/>
-              </w:rPr>
-            </w:pPr>
-            <w:r>
-              <w:rPr>
-                <w:color w:val="00B050"/>
-              </w:rPr>
-              <w:t>Le mouvement est effectué.</w:t>
-            </w:r>
-          </w:p>
-        </w:tc>
-      </w:tr>
-      <w:tr>
-        <w:tc>
-          <w:tcPr>
-            <w:cnfStyle w:val="001000000000" w:firstRow="0" w:lastRow="0" w:firstColumn="1" w:lastColumn="0" w:oddVBand="0" w:evenVBand="0" w:oddHBand="0" w:evenHBand="0" w:firstRowFirstColumn="0" w:firstRowLastColumn="0" w:lastRowFirstColumn="0" w:lastRowLastColumn="0"/>
-            <w:tcW w:w="4673" w:type="dxa"/>
-            <w:vAlign w:val="center"/>
-          </w:tcPr>
-          <w:p>
-            <w:pPr>
-              <w:spacing w:line="276" w:lineRule="auto"/>
-            </w:pPr>
-            <w:r>
-              <w:t>Mouvement diagonal avant sur une case vide et aucun</w:t>
-            </w:r>
-            <w:r>
-              <w:t>e</w:t>
-            </w:r>
-            <w:r>
-              <w:t xml:space="preserve"> pi</w:t>
-            </w:r>
-            <w:r>
-              <w:t>èce</w:t>
-            </w:r>
-            <w:r>
-              <w:t xml:space="preserve"> prenable en passant n’est en dessous de la destination.</w:t>
-            </w:r>
-          </w:p>
-        </w:tc>
-        <w:tc>
-          <w:tcPr>
-            <w:tcW w:w="4389" w:type="dxa"/>
-            <w:vAlign w:val="center"/>
-          </w:tcPr>
-          <w:p>
-            <w:pPr>
-              <w:spacing w:line="276" w:lineRule="auto"/>
-              <w:cnfStyle w:val="000000000000" w:firstRow="0" w:lastRow="0" w:firstColumn="0" w:lastColumn="0" w:oddVBand="0" w:evenVBand="0" w:oddHBand="0" w:evenHBand="0" w:firstRowFirstColumn="0" w:firstRowLastColumn="0" w:lastRowFirstColumn="0" w:lastRowLastColumn="0"/>
-              <w:rPr>
-                <w:color w:val="00B050"/>
-              </w:rPr>
-            </w:pPr>
-            <w:r>
-              <w:rPr>
-                <w:color w:val="00B050"/>
-              </w:rPr>
-              <w:t>Le mouvement n’est pas effectué.</w:t>
-            </w:r>
-          </w:p>
-        </w:tc>
-      </w:tr>
-      <w:tr>
-        <w:trPr>
-          <w:cnfStyle w:val="000000100000" w:firstRow="0" w:lastRow="0" w:firstColumn="0" w:lastColumn="0" w:oddVBand="0" w:evenVBand="0" w:oddHBand="1" w:evenHBand="0" w:firstRowFirstColumn="0" w:firstRowLastColumn="0" w:lastRowFirstColumn="0" w:lastRowLastColumn="0"/>
-        </w:trPr>
-        <w:tc>
-          <w:tcPr>
-            <w:cnfStyle w:val="001000000000" w:firstRow="0" w:lastRow="0" w:firstColumn="1" w:lastColumn="0" w:oddVBand="0" w:evenVBand="0" w:oddHBand="0" w:evenHBand="0" w:firstRowFirstColumn="0" w:firstRowLastColumn="0" w:lastRowFirstColumn="0" w:lastRowLastColumn="0"/>
-            <w:tcW w:w="4673" w:type="dxa"/>
-            <w:vAlign w:val="center"/>
-          </w:tcPr>
-          <w:p>
-            <w:pPr>
-              <w:spacing w:line="276" w:lineRule="auto"/>
-            </w:pPr>
-            <w:r>
-              <w:t>Mouvement diagonal avant sur une case vide et une pièce prenable en passant est en dessous de la destination.</w:t>
-            </w:r>
-          </w:p>
-        </w:tc>
-        <w:tc>
-          <w:tcPr>
-            <w:tcW w:w="4389" w:type="dxa"/>
-            <w:vAlign w:val="center"/>
-          </w:tcPr>
-          <w:p>
-            <w:pPr>
-              <w:spacing w:line="276" w:lineRule="auto"/>
-              <w:cnfStyle w:val="000000100000" w:firstRow="0" w:lastRow="0" w:firstColumn="0" w:lastColumn="0" w:oddVBand="0" w:evenVBand="0" w:oddHBand="1" w:evenHBand="0" w:firstRowFirstColumn="0" w:firstRowLastColumn="0" w:lastRowFirstColumn="0" w:lastRowLastColumn="0"/>
-              <w:rPr>
-                <w:color w:val="00B050"/>
-              </w:rPr>
-            </w:pPr>
-            <w:r>
-              <w:rPr>
-                <w:color w:val="00B050"/>
-              </w:rPr>
-              <w:t>Le mouvement est effectué</w:t>
-            </w:r>
-          </w:p>
-        </w:tc>
-      </w:tr>
-      <w:tr>
-        <w:tc>
-          <w:tcPr>
-            <w:cnfStyle w:val="001000000000" w:firstRow="0" w:lastRow="0" w:firstColumn="1" w:lastColumn="0" w:oddVBand="0" w:evenVBand="0" w:oddHBand="0" w:evenHBand="0" w:firstRowFirstColumn="0" w:firstRowLastColumn="0" w:lastRowFirstColumn="0" w:lastRowLastColumn="0"/>
-            <w:tcW w:w="4673" w:type="dxa"/>
-            <w:vAlign w:val="center"/>
-          </w:tcPr>
-          <w:p>
-            <w:pPr>
-              <w:spacing w:line="276" w:lineRule="auto"/>
-            </w:pPr>
-            <w:r>
-              <w:lastRenderedPageBreak/>
-              <w:t>Un pion se déplace en diagonale et arrive au fond de l’échiquier</w:t>
-            </w:r>
-          </w:p>
-        </w:tc>
-        <w:tc>
-          <w:tcPr>
-            <w:tcW w:w="4389" w:type="dxa"/>
-            <w:vAlign w:val="center"/>
-          </w:tcPr>
-          <w:p>
-            <w:pPr>
-              <w:spacing w:line="276" w:lineRule="auto"/>
-              <w:cnfStyle w:val="000000000000" w:firstRow="0" w:lastRow="0" w:firstColumn="0" w:lastColumn="0" w:oddVBand="0" w:evenVBand="0" w:oddHBand="0" w:evenHBand="0" w:firstRowFirstColumn="0" w:firstRowLastColumn="0" w:lastRowFirstColumn="0" w:lastRowLastColumn="0"/>
-              <w:rPr>
-                <w:color w:val="00B050"/>
-              </w:rPr>
-            </w:pPr>
-            <w:r>
-              <w:rPr>
-                <w:color w:val="00B050"/>
-              </w:rPr>
-              <w:t>La demande de promotion est faite</w:t>
-            </w:r>
-          </w:p>
-        </w:tc>
-      </w:tr>
-      <w:tr>
-        <w:trPr>
-          <w:cnfStyle w:val="000000100000" w:firstRow="0" w:lastRow="0" w:firstColumn="0" w:lastColumn="0" w:oddVBand="0" w:evenVBand="0" w:oddHBand="1" w:evenHBand="0" w:firstRowFirstColumn="0" w:firstRowLastColumn="0" w:lastRowFirstColumn="0" w:lastRowLastColumn="0"/>
-        </w:trPr>
-        <w:tc>
-          <w:tcPr>
-            <w:cnfStyle w:val="001000000000" w:firstRow="0" w:lastRow="0" w:firstColumn="1" w:lastColumn="0" w:oddVBand="0" w:evenVBand="0" w:oddHBand="0" w:evenHBand="0" w:firstRowFirstColumn="0" w:firstRowLastColumn="0" w:lastRowFirstColumn="0" w:lastRowLastColumn="0"/>
-            <w:tcW w:w="4673" w:type="dxa"/>
-            <w:vAlign w:val="center"/>
-          </w:tcPr>
-          <w:p>
-            <w:pPr>
-              <w:spacing w:line="276" w:lineRule="auto"/>
-            </w:pPr>
-            <w:r>
-              <w:t>Un pion avance et arrive au fond de l’échiquier</w:t>
-            </w:r>
-          </w:p>
-        </w:tc>
-        <w:tc>
-          <w:tcPr>
-            <w:tcW w:w="4389" w:type="dxa"/>
-            <w:vAlign w:val="center"/>
-          </w:tcPr>
-          <w:p>
-            <w:pPr>
-              <w:spacing w:line="276" w:lineRule="auto"/>
-              <w:cnfStyle w:val="000000100000" w:firstRow="0" w:lastRow="0" w:firstColumn="0" w:lastColumn="0" w:oddVBand="0" w:evenVBand="0" w:oddHBand="1" w:evenHBand="0" w:firstRowFirstColumn="0" w:firstRowLastColumn="0" w:lastRowFirstColumn="0" w:lastRowLastColumn="0"/>
-              <w:rPr>
-                <w:color w:val="00B050"/>
-              </w:rPr>
-            </w:pPr>
-            <w:r>
-              <w:rPr>
-                <w:color w:val="00B050"/>
-              </w:rPr>
-              <w:t>La demande de promotion est faite</w:t>
-            </w:r>
-          </w:p>
-        </w:tc>
-      </w:tr>
-    </w:tbl>
+        <w:t xml:space="preserve"> nous avons pu implémenter </w:t>
+      </w:r>
+      <w:r>
+        <w:t xml:space="preserve">toutes les fonctionnalités demandées et même les fonctionnalités bonus. </w:t>
+      </w:r>
+      <w:r>
+        <w:t>Nous avons été autant exhaustif que possible dans nos tests et a</w:t>
+      </w:r>
+      <w:r>
+        <w:t>ucun bug n’a été détecté</w:t>
+      </w:r>
+      <w:r>
+        <w:t xml:space="preserve">. </w:t>
+      </w:r>
+      <w:proofErr w:type="gramStart"/>
+      <w:r>
+        <w:t xml:space="preserve">Le </w:t>
+      </w:r>
+      <w:r>
+        <w:t xml:space="preserve"> jeu</w:t>
+      </w:r>
+      <w:proofErr w:type="gramEnd"/>
+      <w:r>
+        <w:t xml:space="preserve"> est </w:t>
+      </w:r>
+      <w:r>
+        <w:t>entièrement</w:t>
+      </w:r>
+      <w:r>
+        <w:t xml:space="preserve"> jouable.</w:t>
+      </w:r>
+    </w:p>
     <w:p/>
     <w:p>
       <w:pPr>
-        <w:pStyle w:val="Titre2"/>
-      </w:pPr>
-      <w:bookmarkStart w:id="12" w:name="_Toc59972221"/>
-      <w:r>
-        <w:t>Tests roi</w:t>
-      </w:r>
-      <w:bookmarkEnd w:id="12"/>
-    </w:p>
-    <w:p>
-      <w:r>
-        <w:t>Sauf indication contraire, un déplacement est effectué sur une case à distance 1 du roi, verticalement, horizontalement ou diagonalement. Quand « roque » est mentionné, on désigne le petit et le grand.</w:t>
-      </w:r>
-    </w:p>
-    <w:tbl>
-      <w:tblPr>
-        <w:tblStyle w:val="TableauGrille2-Accentuation1"/>
-        <w:tblW w:w="0" w:type="auto"/>
-        <w:tblLook w:val="04A0" w:firstRow="1" w:lastRow="0" w:firstColumn="1" w:lastColumn="0" w:noHBand="0" w:noVBand="1"/>
-      </w:tblPr>
-      <w:tblGrid>
-        <w:gridCol w:w="4673"/>
-        <w:gridCol w:w="4389"/>
-      </w:tblGrid>
-      <w:tr>
-        <w:trPr>
-          <w:cnfStyle w:val="100000000000" w:firstRow="1" w:lastRow="0" w:firstColumn="0" w:lastColumn="0" w:oddVBand="0" w:evenVBand="0" w:oddHBand="0" w:evenHBand="0" w:firstRowFirstColumn="0" w:firstRowLastColumn="0" w:lastRowFirstColumn="0" w:lastRowLastColumn="0"/>
-        </w:trPr>
-        <w:tc>
-          <w:tcPr>
-            <w:cnfStyle w:val="001000000000" w:firstRow="0" w:lastRow="0" w:firstColumn="1" w:lastColumn="0" w:oddVBand="0" w:evenVBand="0" w:oddHBand="0" w:evenHBand="0" w:firstRowFirstColumn="0" w:firstRowLastColumn="0" w:lastRowFirstColumn="0" w:lastRowLastColumn="0"/>
-            <w:tcW w:w="4673" w:type="dxa"/>
-            <w:vAlign w:val="center"/>
-          </w:tcPr>
-          <w:p>
-            <w:pPr>
-              <w:jc w:val="center"/>
-            </w:pPr>
-            <w:r>
-              <w:t>Test effectué</w:t>
-            </w:r>
-          </w:p>
-        </w:tc>
-        <w:tc>
-          <w:tcPr>
-            <w:tcW w:w="4389" w:type="dxa"/>
-            <w:vAlign w:val="center"/>
-          </w:tcPr>
-          <w:p>
-            <w:pPr>
-              <w:jc w:val="center"/>
-              <w:cnfStyle w:val="100000000000" w:firstRow="1" w:lastRow="0" w:firstColumn="0" w:lastColumn="0" w:oddVBand="0" w:evenVBand="0" w:oddHBand="0" w:evenHBand="0" w:firstRowFirstColumn="0" w:firstRowLastColumn="0" w:lastRowFirstColumn="0" w:lastRowLastColumn="0"/>
-            </w:pPr>
-            <w:r>
-              <w:t>Résultat attendu</w:t>
-            </w:r>
-          </w:p>
-        </w:tc>
-      </w:tr>
-      <w:tr>
-        <w:trPr>
-          <w:cnfStyle w:val="000000100000" w:firstRow="0" w:lastRow="0" w:firstColumn="0" w:lastColumn="0" w:oddVBand="0" w:evenVBand="0" w:oddHBand="1" w:evenHBand="0" w:firstRowFirstColumn="0" w:firstRowLastColumn="0" w:lastRowFirstColumn="0" w:lastRowLastColumn="0"/>
-        </w:trPr>
-        <w:tc>
-          <w:tcPr>
-            <w:cnfStyle w:val="001000000000" w:firstRow="0" w:lastRow="0" w:firstColumn="1" w:lastColumn="0" w:oddVBand="0" w:evenVBand="0" w:oddHBand="0" w:evenHBand="0" w:firstRowFirstColumn="0" w:firstRowLastColumn="0" w:lastRowFirstColumn="0" w:lastRowLastColumn="0"/>
-            <w:tcW w:w="4673" w:type="dxa"/>
-            <w:vAlign w:val="center"/>
-          </w:tcPr>
-          <w:p>
-            <w:r>
-              <w:t>Mouvement de plusieurs cases.</w:t>
-            </w:r>
-          </w:p>
-        </w:tc>
-        <w:tc>
-          <w:tcPr>
-            <w:tcW w:w="4389" w:type="dxa"/>
-            <w:vAlign w:val="center"/>
-          </w:tcPr>
-          <w:p>
-            <w:pPr>
-              <w:cnfStyle w:val="000000100000" w:firstRow="0" w:lastRow="0" w:firstColumn="0" w:lastColumn="0" w:oddVBand="0" w:evenVBand="0" w:oddHBand="1" w:evenHBand="0" w:firstRowFirstColumn="0" w:firstRowLastColumn="0" w:lastRowFirstColumn="0" w:lastRowLastColumn="0"/>
-              <w:rPr>
-                <w:color w:val="00B050"/>
-              </w:rPr>
-            </w:pPr>
-            <w:r>
-              <w:rPr>
-                <w:color w:val="00B050"/>
-              </w:rPr>
-              <w:t>Le mouvement n’est pas effectué</w:t>
-            </w:r>
-          </w:p>
-        </w:tc>
-      </w:tr>
-      <w:tr>
-        <w:tc>
-          <w:tcPr>
-            <w:cnfStyle w:val="001000000000" w:firstRow="0" w:lastRow="0" w:firstColumn="1" w:lastColumn="0" w:oddVBand="0" w:evenVBand="0" w:oddHBand="0" w:evenHBand="0" w:firstRowFirstColumn="0" w:firstRowLastColumn="0" w:lastRowFirstColumn="0" w:lastRowLastColumn="0"/>
-            <w:tcW w:w="4673" w:type="dxa"/>
-            <w:vAlign w:val="center"/>
-          </w:tcPr>
-          <w:p>
-            <w:pPr>
-              <w:spacing w:line="276" w:lineRule="auto"/>
-            </w:pPr>
-            <w:r>
-              <w:t>Mouvement sur une case libre.</w:t>
-            </w:r>
-          </w:p>
-        </w:tc>
-        <w:tc>
-          <w:tcPr>
-            <w:tcW w:w="4389" w:type="dxa"/>
-            <w:vAlign w:val="center"/>
-          </w:tcPr>
-          <w:p>
-            <w:pPr>
-              <w:spacing w:line="276" w:lineRule="auto"/>
-              <w:cnfStyle w:val="000000000000" w:firstRow="0" w:lastRow="0" w:firstColumn="0" w:lastColumn="0" w:oddVBand="0" w:evenVBand="0" w:oddHBand="0" w:evenHBand="0" w:firstRowFirstColumn="0" w:firstRowLastColumn="0" w:lastRowFirstColumn="0" w:lastRowLastColumn="0"/>
-              <w:rPr>
-                <w:color w:val="00B050"/>
-              </w:rPr>
-            </w:pPr>
-            <w:r>
-              <w:rPr>
-                <w:color w:val="00B050"/>
-              </w:rPr>
-              <w:t>Le mouvement est effectué.</w:t>
-            </w:r>
-          </w:p>
-        </w:tc>
-      </w:tr>
-      <w:tr>
-        <w:trPr>
-          <w:cnfStyle w:val="000000100000" w:firstRow="0" w:lastRow="0" w:firstColumn="0" w:lastColumn="0" w:oddVBand="0" w:evenVBand="0" w:oddHBand="1" w:evenHBand="0" w:firstRowFirstColumn="0" w:firstRowLastColumn="0" w:lastRowFirstColumn="0" w:lastRowLastColumn="0"/>
-        </w:trPr>
-        <w:tc>
-          <w:tcPr>
-            <w:cnfStyle w:val="001000000000" w:firstRow="0" w:lastRow="0" w:firstColumn="1" w:lastColumn="0" w:oddVBand="0" w:evenVBand="0" w:oddHBand="0" w:evenHBand="0" w:firstRowFirstColumn="0" w:firstRowLastColumn="0" w:lastRowFirstColumn="0" w:lastRowLastColumn="0"/>
-            <w:tcW w:w="4673" w:type="dxa"/>
-            <w:vAlign w:val="center"/>
-          </w:tcPr>
-          <w:p>
-            <w:pPr>
-              <w:spacing w:line="276" w:lineRule="auto"/>
-            </w:pPr>
-            <w:r>
-              <w:t>Mouvement sur une case alliée.</w:t>
-            </w:r>
-          </w:p>
-        </w:tc>
-        <w:tc>
-          <w:tcPr>
-            <w:tcW w:w="4389" w:type="dxa"/>
-            <w:vAlign w:val="center"/>
-          </w:tcPr>
-          <w:p>
-            <w:pPr>
-              <w:spacing w:line="276" w:lineRule="auto"/>
-              <w:cnfStyle w:val="000000100000" w:firstRow="0" w:lastRow="0" w:firstColumn="0" w:lastColumn="0" w:oddVBand="0" w:evenVBand="0" w:oddHBand="1" w:evenHBand="0" w:firstRowFirstColumn="0" w:firstRowLastColumn="0" w:lastRowFirstColumn="0" w:lastRowLastColumn="0"/>
-              <w:rPr>
-                <w:color w:val="00B050"/>
-              </w:rPr>
-            </w:pPr>
-            <w:r>
-              <w:rPr>
-                <w:color w:val="00B050"/>
-              </w:rPr>
-              <w:t>Le mouvement n’est pas effectué.</w:t>
-            </w:r>
-          </w:p>
-        </w:tc>
-      </w:tr>
-      <w:tr>
-        <w:tc>
-          <w:tcPr>
-            <w:cnfStyle w:val="001000000000" w:firstRow="0" w:lastRow="0" w:firstColumn="1" w:lastColumn="0" w:oddVBand="0" w:evenVBand="0" w:oddHBand="0" w:evenHBand="0" w:firstRowFirstColumn="0" w:firstRowLastColumn="0" w:lastRowFirstColumn="0" w:lastRowLastColumn="0"/>
-            <w:tcW w:w="4673" w:type="dxa"/>
-            <w:vAlign w:val="center"/>
-          </w:tcPr>
-          <w:p>
-            <w:pPr>
-              <w:spacing w:line="276" w:lineRule="auto"/>
-            </w:pPr>
-            <w:r>
-              <w:t>Mouvement sur une case ennemie.</w:t>
-            </w:r>
-          </w:p>
-        </w:tc>
-        <w:tc>
-          <w:tcPr>
-            <w:tcW w:w="4389" w:type="dxa"/>
-            <w:vAlign w:val="center"/>
-          </w:tcPr>
-          <w:p>
-            <w:pPr>
-              <w:spacing w:line="276" w:lineRule="auto"/>
-              <w:cnfStyle w:val="000000000000" w:firstRow="0" w:lastRow="0" w:firstColumn="0" w:lastColumn="0" w:oddVBand="0" w:evenVBand="0" w:oddHBand="0" w:evenHBand="0" w:firstRowFirstColumn="0" w:firstRowLastColumn="0" w:lastRowFirstColumn="0" w:lastRowLastColumn="0"/>
-              <w:rPr>
-                <w:color w:val="00B050"/>
-              </w:rPr>
-            </w:pPr>
-            <w:r>
-              <w:rPr>
-                <w:color w:val="00B050"/>
-              </w:rPr>
-              <w:t>Le mouvement n’est pas effectué.</w:t>
-            </w:r>
-          </w:p>
-        </w:tc>
-      </w:tr>
-      <w:tr>
-        <w:trPr>
-          <w:cnfStyle w:val="000000100000" w:firstRow="0" w:lastRow="0" w:firstColumn="0" w:lastColumn="0" w:oddVBand="0" w:evenVBand="0" w:oddHBand="1" w:evenHBand="0" w:firstRowFirstColumn="0" w:firstRowLastColumn="0" w:lastRowFirstColumn="0" w:lastRowLastColumn="0"/>
-        </w:trPr>
-        <w:tc>
-          <w:tcPr>
-            <w:cnfStyle w:val="001000000000" w:firstRow="0" w:lastRow="0" w:firstColumn="1" w:lastColumn="0" w:oddVBand="0" w:evenVBand="0" w:oddHBand="0" w:evenHBand="0" w:firstRowFirstColumn="0" w:firstRowLastColumn="0" w:lastRowFirstColumn="0" w:lastRowLastColumn="0"/>
-            <w:tcW w:w="4673" w:type="dxa"/>
-            <w:vAlign w:val="center"/>
-          </w:tcPr>
-          <w:p>
-            <w:pPr>
-              <w:spacing w:line="276" w:lineRule="auto"/>
-            </w:pPr>
-            <w:r>
-              <w:t>Un roque légal est effectué.</w:t>
-            </w:r>
-          </w:p>
-        </w:tc>
-        <w:tc>
-          <w:tcPr>
-            <w:tcW w:w="4389" w:type="dxa"/>
-            <w:vAlign w:val="center"/>
-          </w:tcPr>
-          <w:p>
-            <w:pPr>
-              <w:spacing w:line="276" w:lineRule="auto"/>
-              <w:cnfStyle w:val="000000100000" w:firstRow="0" w:lastRow="0" w:firstColumn="0" w:lastColumn="0" w:oddVBand="0" w:evenVBand="0" w:oddHBand="1" w:evenHBand="0" w:firstRowFirstColumn="0" w:firstRowLastColumn="0" w:lastRowFirstColumn="0" w:lastRowLastColumn="0"/>
-              <w:rPr>
-                <w:color w:val="00B050"/>
-              </w:rPr>
-            </w:pPr>
-            <w:r>
-              <w:rPr>
-                <w:color w:val="00B050"/>
-              </w:rPr>
-              <w:t>Le roi et la tour sont aux bonnes positions</w:t>
-            </w:r>
-          </w:p>
-        </w:tc>
-      </w:tr>
-      <w:tr>
-        <w:tc>
-          <w:tcPr>
-            <w:cnfStyle w:val="001000000000" w:firstRow="0" w:lastRow="0" w:firstColumn="1" w:lastColumn="0" w:oddVBand="0" w:evenVBand="0" w:oddHBand="0" w:evenHBand="0" w:firstRowFirstColumn="0" w:firstRowLastColumn="0" w:lastRowFirstColumn="0" w:lastRowLastColumn="0"/>
-            <w:tcW w:w="4673" w:type="dxa"/>
-            <w:vAlign w:val="center"/>
-          </w:tcPr>
-          <w:p>
-            <w:pPr>
-              <w:spacing w:line="276" w:lineRule="auto"/>
-            </w:pPr>
-            <w:r>
-              <w:t>Un roque avec le roi ayant déjà bougé.</w:t>
-            </w:r>
-          </w:p>
-        </w:tc>
-        <w:tc>
-          <w:tcPr>
-            <w:tcW w:w="4389" w:type="dxa"/>
-            <w:vAlign w:val="center"/>
-          </w:tcPr>
-          <w:p>
-            <w:pPr>
-              <w:spacing w:line="276" w:lineRule="auto"/>
-              <w:cnfStyle w:val="000000000000" w:firstRow="0" w:lastRow="0" w:firstColumn="0" w:lastColumn="0" w:oddVBand="0" w:evenVBand="0" w:oddHBand="0" w:evenHBand="0" w:firstRowFirstColumn="0" w:firstRowLastColumn="0" w:lastRowFirstColumn="0" w:lastRowLastColumn="0"/>
-              <w:rPr>
-                <w:color w:val="00B050"/>
-              </w:rPr>
-            </w:pPr>
-            <w:r>
-              <w:rPr>
-                <w:color w:val="00B050"/>
-              </w:rPr>
-              <w:t>Le mouvement n’est pas effectué.</w:t>
-            </w:r>
-          </w:p>
-        </w:tc>
-      </w:tr>
-      <w:tr>
-        <w:trPr>
-          <w:cnfStyle w:val="000000100000" w:firstRow="0" w:lastRow="0" w:firstColumn="0" w:lastColumn="0" w:oddVBand="0" w:evenVBand="0" w:oddHBand="1" w:evenHBand="0" w:firstRowFirstColumn="0" w:firstRowLastColumn="0" w:lastRowFirstColumn="0" w:lastRowLastColumn="0"/>
-        </w:trPr>
-        <w:tc>
-          <w:tcPr>
-            <w:cnfStyle w:val="001000000000" w:firstRow="0" w:lastRow="0" w:firstColumn="1" w:lastColumn="0" w:oddVBand="0" w:evenVBand="0" w:oddHBand="0" w:evenHBand="0" w:firstRowFirstColumn="0" w:firstRowLastColumn="0" w:lastRowFirstColumn="0" w:lastRowLastColumn="0"/>
-            <w:tcW w:w="4673" w:type="dxa"/>
-            <w:vAlign w:val="center"/>
-          </w:tcPr>
-          <w:p>
-            <w:pPr>
-              <w:spacing w:line="276" w:lineRule="auto"/>
-            </w:pPr>
-            <w:r>
-              <w:t>Un roque avec une tour ayant déjà bougé.</w:t>
-            </w:r>
-          </w:p>
-        </w:tc>
-        <w:tc>
-          <w:tcPr>
-            <w:tcW w:w="4389" w:type="dxa"/>
-            <w:vAlign w:val="center"/>
-          </w:tcPr>
-          <w:p>
-            <w:pPr>
-              <w:spacing w:line="276" w:lineRule="auto"/>
-              <w:cnfStyle w:val="000000100000" w:firstRow="0" w:lastRow="0" w:firstColumn="0" w:lastColumn="0" w:oddVBand="0" w:evenVBand="0" w:oddHBand="1" w:evenHBand="0" w:firstRowFirstColumn="0" w:firstRowLastColumn="0" w:lastRowFirstColumn="0" w:lastRowLastColumn="0"/>
-              <w:rPr>
-                <w:color w:val="00B050"/>
-              </w:rPr>
-            </w:pPr>
-            <w:r>
-              <w:rPr>
-                <w:color w:val="00B050"/>
-              </w:rPr>
-              <w:t>Le mouvement n’est pas effectué.</w:t>
-            </w:r>
-          </w:p>
-        </w:tc>
-      </w:tr>
-      <w:tr>
-        <w:tc>
-          <w:tcPr>
-            <w:cnfStyle w:val="001000000000" w:firstRow="0" w:lastRow="0" w:firstColumn="1" w:lastColumn="0" w:oddVBand="0" w:evenVBand="0" w:oddHBand="0" w:evenHBand="0" w:firstRowFirstColumn="0" w:firstRowLastColumn="0" w:lastRowFirstColumn="0" w:lastRowLastColumn="0"/>
-            <w:tcW w:w="4673" w:type="dxa"/>
-            <w:vAlign w:val="center"/>
-          </w:tcPr>
-          <w:p>
-            <w:pPr>
-              <w:spacing w:line="276" w:lineRule="auto"/>
-            </w:pPr>
-            <w:r>
-              <w:t>Un roque avec des pièces entre le roi et la tour</w:t>
-            </w:r>
-          </w:p>
-        </w:tc>
-        <w:tc>
-          <w:tcPr>
-            <w:tcW w:w="4389" w:type="dxa"/>
-            <w:vAlign w:val="center"/>
-          </w:tcPr>
-          <w:p>
-            <w:pPr>
-              <w:spacing w:line="276" w:lineRule="auto"/>
-              <w:cnfStyle w:val="000000000000" w:firstRow="0" w:lastRow="0" w:firstColumn="0" w:lastColumn="0" w:oddVBand="0" w:evenVBand="0" w:oddHBand="0" w:evenHBand="0" w:firstRowFirstColumn="0" w:firstRowLastColumn="0" w:lastRowFirstColumn="0" w:lastRowLastColumn="0"/>
-              <w:rPr>
-                <w:color w:val="00B050"/>
-              </w:rPr>
-            </w:pPr>
-            <w:r>
-              <w:rPr>
-                <w:color w:val="00B050"/>
-              </w:rPr>
-              <w:t>Le mouvement n’est pas effectué</w:t>
-            </w:r>
-          </w:p>
-        </w:tc>
-      </w:tr>
-      <w:tr>
-        <w:trPr>
-          <w:cnfStyle w:val="000000100000" w:firstRow="0" w:lastRow="0" w:firstColumn="0" w:lastColumn="0" w:oddVBand="0" w:evenVBand="0" w:oddHBand="1" w:evenHBand="0" w:firstRowFirstColumn="0" w:firstRowLastColumn="0" w:lastRowFirstColumn="0" w:lastRowLastColumn="0"/>
-        </w:trPr>
-        <w:tc>
-          <w:tcPr>
-            <w:cnfStyle w:val="001000000000" w:firstRow="0" w:lastRow="0" w:firstColumn="1" w:lastColumn="0" w:oddVBand="0" w:evenVBand="0" w:oddHBand="0" w:evenHBand="0" w:firstRowFirstColumn="0" w:firstRowLastColumn="0" w:lastRowFirstColumn="0" w:lastRowLastColumn="0"/>
-            <w:tcW w:w="4673" w:type="dxa"/>
-            <w:vAlign w:val="center"/>
-          </w:tcPr>
-          <w:p>
-            <w:pPr>
-              <w:spacing w:line="276" w:lineRule="auto"/>
-            </w:pPr>
-            <w:r>
-              <w:t>Un roque avec le roi en échec</w:t>
-            </w:r>
-          </w:p>
-        </w:tc>
-        <w:tc>
-          <w:tcPr>
-            <w:tcW w:w="4389" w:type="dxa"/>
-            <w:vAlign w:val="center"/>
-          </w:tcPr>
-          <w:p>
-            <w:pPr>
-              <w:spacing w:line="276" w:lineRule="auto"/>
-              <w:cnfStyle w:val="000000100000" w:firstRow="0" w:lastRow="0" w:firstColumn="0" w:lastColumn="0" w:oddVBand="0" w:evenVBand="0" w:oddHBand="1" w:evenHBand="0" w:firstRowFirstColumn="0" w:firstRowLastColumn="0" w:lastRowFirstColumn="0" w:lastRowLastColumn="0"/>
-              <w:rPr>
-                <w:color w:val="00B050"/>
-              </w:rPr>
-            </w:pPr>
-            <w:r>
-              <w:rPr>
-                <w:color w:val="00B050"/>
-              </w:rPr>
-              <w:t>Le mouvement n’est pas effectué.</w:t>
-            </w:r>
-          </w:p>
-        </w:tc>
-      </w:tr>
-      <w:tr>
-        <w:tc>
-          <w:tcPr>
-            <w:cnfStyle w:val="001000000000" w:firstRow="0" w:lastRow="0" w:firstColumn="1" w:lastColumn="0" w:oddVBand="0" w:evenVBand="0" w:oddHBand="0" w:evenHBand="0" w:firstRowFirstColumn="0" w:firstRowLastColumn="0" w:lastRowFirstColumn="0" w:lastRowLastColumn="0"/>
-            <w:tcW w:w="4673" w:type="dxa"/>
-            <w:vAlign w:val="center"/>
-          </w:tcPr>
-          <w:p>
-            <w:pPr>
-              <w:spacing w:line="276" w:lineRule="auto"/>
-            </w:pPr>
-            <w:r>
-              <w:t>Un roque avec la case de transit en échec.</w:t>
-            </w:r>
-          </w:p>
-        </w:tc>
-        <w:tc>
-          <w:tcPr>
-            <w:tcW w:w="4389" w:type="dxa"/>
-            <w:vAlign w:val="center"/>
-          </w:tcPr>
-          <w:p>
-            <w:pPr>
-              <w:spacing w:line="276" w:lineRule="auto"/>
-              <w:cnfStyle w:val="000000000000" w:firstRow="0" w:lastRow="0" w:firstColumn="0" w:lastColumn="0" w:oddVBand="0" w:evenVBand="0" w:oddHBand="0" w:evenHBand="0" w:firstRowFirstColumn="0" w:firstRowLastColumn="0" w:lastRowFirstColumn="0" w:lastRowLastColumn="0"/>
-              <w:rPr>
-                <w:color w:val="00B050"/>
-              </w:rPr>
-            </w:pPr>
-            <w:r>
-              <w:rPr>
-                <w:color w:val="00B050"/>
-              </w:rPr>
-              <w:t>Le mouvement n’est pas effectué.</w:t>
-            </w:r>
-          </w:p>
-        </w:tc>
-      </w:tr>
-      <w:tr>
-        <w:trPr>
-          <w:cnfStyle w:val="000000100000" w:firstRow="0" w:lastRow="0" w:firstColumn="0" w:lastColumn="0" w:oddVBand="0" w:evenVBand="0" w:oddHBand="1" w:evenHBand="0" w:firstRowFirstColumn="0" w:firstRowLastColumn="0" w:lastRowFirstColumn="0" w:lastRowLastColumn="0"/>
-        </w:trPr>
-        <w:tc>
-          <w:tcPr>
-            <w:cnfStyle w:val="001000000000" w:firstRow="0" w:lastRow="0" w:firstColumn="1" w:lastColumn="0" w:oddVBand="0" w:evenVBand="0" w:oddHBand="0" w:evenHBand="0" w:firstRowFirstColumn="0" w:firstRowLastColumn="0" w:lastRowFirstColumn="0" w:lastRowLastColumn="0"/>
-            <w:tcW w:w="4673" w:type="dxa"/>
-            <w:vAlign w:val="center"/>
-          </w:tcPr>
-          <w:p>
-            <w:pPr>
-              <w:spacing w:line="276" w:lineRule="auto"/>
-            </w:pPr>
-            <w:r>
-              <w:t>Un roque avec la case de destination en échec.</w:t>
-            </w:r>
-          </w:p>
-        </w:tc>
-        <w:tc>
-          <w:tcPr>
-            <w:tcW w:w="4389" w:type="dxa"/>
-            <w:vAlign w:val="center"/>
-          </w:tcPr>
-          <w:p>
-            <w:pPr>
-              <w:spacing w:line="276" w:lineRule="auto"/>
-              <w:cnfStyle w:val="000000100000" w:firstRow="0" w:lastRow="0" w:firstColumn="0" w:lastColumn="0" w:oddVBand="0" w:evenVBand="0" w:oddHBand="1" w:evenHBand="0" w:firstRowFirstColumn="0" w:firstRowLastColumn="0" w:lastRowFirstColumn="0" w:lastRowLastColumn="0"/>
-              <w:rPr>
-                <w:color w:val="00B050"/>
-              </w:rPr>
-            </w:pPr>
-            <w:r>
-              <w:rPr>
-                <w:color w:val="00B050"/>
-              </w:rPr>
-              <w:t>Le mouvement n’est pas effectué</w:t>
-            </w:r>
-          </w:p>
-        </w:tc>
-      </w:tr>
-    </w:tbl>
-    <w:p/>
-    <w:p>
-      <w:pPr>
         <w:pStyle w:val="Titre1"/>
       </w:pPr>
-      <w:bookmarkStart w:id="13" w:name="_Toc59972222"/>
-      <w:r>
-        <w:t>Conclusion</w:t>
-      </w:r>
-      <w:bookmarkEnd w:id="13"/>
-    </w:p>
-    <w:p>
-      <w:r>
-        <w:t>Au terme de ce laboratoire</w:t>
-      </w:r>
-      <w:r>
-        <w:t>,</w:t>
-      </w:r>
-      <w:r>
-        <w:t xml:space="preserve"> nous avons pu implémenter </w:t>
-      </w:r>
-      <w:r>
-        <w:t>toutes les fonctionnalités demandées et même les fonctionnalités bonus. Aucun bug n’a été détecté et le jeu est complètement jouable.</w:t>
-      </w:r>
-    </w:p>
-    <w:p/>
-    <w:p>
-      <w:pPr>
-        <w:pStyle w:val="Titre1"/>
-      </w:pPr>
-      <w:bookmarkStart w:id="14" w:name="_Toc59972223"/>
+      <w:bookmarkStart w:id="15" w:name="_Toc60338010"/>
       <w:r>
         <w:t>Annexes</w:t>
       </w:r>
-      <w:bookmarkEnd w:id="14"/>
+      <w:bookmarkEnd w:id="15"/>
     </w:p>
     <w:p>
       <w:pPr>
@@ -5406,12 +4697,12 @@
       </w:r>
     </w:p>
     <w:sectPr>
-      <w:headerReference w:type="even" r:id="rId10"/>
-      <w:headerReference w:type="default" r:id="rId11"/>
-      <w:footerReference w:type="even" r:id="rId12"/>
-      <w:footerReference w:type="default" r:id="rId13"/>
-      <w:headerReference w:type="first" r:id="rId14"/>
-      <w:footerReference w:type="first" r:id="rId15"/>
+      <w:headerReference w:type="even" r:id="rId31"/>
+      <w:headerReference w:type="default" r:id="rId32"/>
+      <w:footerReference w:type="even" r:id="rId33"/>
+      <w:footerReference w:type="default" r:id="rId34"/>
+      <w:headerReference w:type="first" r:id="rId35"/>
+      <w:footerReference w:type="first" r:id="rId36"/>
       <w:pgSz w:w="11906" w:h="16838"/>
       <w:pgMar w:top="1417" w:right="1417" w:bottom="1417" w:left="1417" w:header="708" w:footer="708" w:gutter="0"/>
       <w:pgNumType w:start="0"/>
@@ -5464,27 +4755,14 @@
     <w:pPr>
       <w:pStyle w:val="Pieddepage"/>
     </w:pPr>
-    <w:r>
-      <w:fldChar w:fldCharType="begin"/>
-    </w:r>
-    <w:r>
-      <w:instrText xml:space="preserve"> DATE   \* MERGEFORMAT </w:instrText>
-    </w:r>
-    <w:r>
-      <w:fldChar w:fldCharType="separate"/>
-    </w:r>
-    <w:r>
-      <w:rPr>
-        <w:noProof/>
-      </w:rPr>
-      <w:t>28.12.2020</w:t>
-    </w:r>
-    <w:r>
-      <w:rPr>
-        <w:noProof/>
-      </w:rPr>
-      <w:fldChar w:fldCharType="end"/>
-    </w:r>
+    <w:fldSimple w:instr=" DATE   \* MERGEFORMAT ">
+      <w:r>
+        <w:rPr>
+          <w:noProof/>
+        </w:rPr>
+        <w:t>31.12.2020</w:t>
+      </w:r>
+    </w:fldSimple>
     <w:r>
       <w:ptab w:relativeTo="margin" w:alignment="center" w:leader="none"/>
     </w:r>
@@ -7387,6 +6665,7 @@
     <w:rsid w:val="005B76AF"/>
     <w:rsid w:val="005E569A"/>
     <w:rsid w:val="007237FD"/>
+    <w:rsid w:val="00826937"/>
     <w:rsid w:val="00D95F62"/>
     <w:rsid w:val="00E302FA"/>
     <w:rsid w:val="00F403F7"/>

</xml_diff>

<commit_message>
correction orthographe + syntaxe
</commit_message>
<xml_diff>
--- a/Labo8_Forestier_Herzig.docx
+++ b/Labo8_Forestier_Herzig.docx
@@ -240,7 +240,7 @@
                                       <w:color w:val="FFFFFF" w:themeColor="background1"/>
                                       <w:lang w:val="de-CH"/>
                                     </w:rPr>
-                                    <w:t>05.01.2021</w:t>
+                                    <w:t>06.01.2021</w:t>
                                   </w:r>
                                   <w:r>
                                     <w:rPr>
@@ -536,7 +536,7 @@
                                 <w:color w:val="FFFFFF" w:themeColor="background1"/>
                                 <w:lang w:val="de-CH"/>
                               </w:rPr>
-                              <w:t>05.01.2021</w:t>
+                              <w:t>06.01.2021</w:t>
                             </w:r>
                             <w:r>
                               <w:rPr>
@@ -777,7 +777,7 @@
                 <w:rPr>
                   <w:rFonts w:eastAsiaTheme="minorEastAsia"/>
                   <w:noProof/>
-                  <w:lang w:val="fr-FR" w:eastAsia="fr-FR"/>
+                  <w:lang w:eastAsia="fr-CH"/>
                 </w:rPr>
               </w:pPr>
               <w:r>
@@ -789,7 +789,7 @@
               <w:r>
                 <w:fldChar w:fldCharType="separate"/>
               </w:r>
-              <w:hyperlink w:anchor="_Toc60337996" w:history="1">
+              <w:hyperlink w:anchor="_Toc60834065" w:history="1">
                 <w:r>
                   <w:rPr>
                     <w:rStyle w:val="Lienhypertexte"/>
@@ -816,7 +816,7 @@
                     <w:noProof/>
                     <w:webHidden/>
                   </w:rPr>
-                  <w:instrText xml:space="preserve"> PAGEREF _Toc60337996 \h </w:instrText>
+                  <w:instrText xml:space="preserve"> PAGEREF _Toc60834065 \h </w:instrText>
                 </w:r>
                 <w:r>
                   <w:rPr>
@@ -856,10 +856,10 @@
                 <w:rPr>
                   <w:rFonts w:eastAsiaTheme="minorEastAsia"/>
                   <w:noProof/>
-                  <w:lang w:val="fr-FR" w:eastAsia="fr-FR"/>
+                  <w:lang w:eastAsia="fr-CH"/>
                 </w:rPr>
               </w:pPr>
-              <w:hyperlink w:anchor="_Toc60337997" w:history="1">
+              <w:hyperlink w:anchor="_Toc60834066" w:history="1">
                 <w:r>
                   <w:rPr>
                     <w:rStyle w:val="Lienhypertexte"/>
@@ -886,7 +886,7 @@
                     <w:noProof/>
                     <w:webHidden/>
                   </w:rPr>
-                  <w:instrText xml:space="preserve"> PAGEREF _Toc60337997 \h </w:instrText>
+                  <w:instrText xml:space="preserve"> PAGEREF _Toc60834066 \h </w:instrText>
                 </w:r>
                 <w:r>
                   <w:rPr>
@@ -926,10 +926,10 @@
                 <w:rPr>
                   <w:rFonts w:eastAsiaTheme="minorEastAsia"/>
                   <w:noProof/>
-                  <w:lang w:val="fr-FR" w:eastAsia="fr-FR"/>
+                  <w:lang w:eastAsia="fr-CH"/>
                 </w:rPr>
               </w:pPr>
-              <w:hyperlink w:anchor="_Toc60337998" w:history="1">
+              <w:hyperlink w:anchor="_Toc60834067" w:history="1">
                 <w:r>
                   <w:rPr>
                     <w:rStyle w:val="Lienhypertexte"/>
@@ -956,7 +956,7 @@
                     <w:noProof/>
                     <w:webHidden/>
                   </w:rPr>
-                  <w:instrText xml:space="preserve"> PAGEREF _Toc60337998 \h </w:instrText>
+                  <w:instrText xml:space="preserve"> PAGEREF _Toc60834067 \h </w:instrText>
                 </w:r>
                 <w:r>
                   <w:rPr>
@@ -996,10 +996,10 @@
                 <w:rPr>
                   <w:rFonts w:eastAsiaTheme="minorEastAsia"/>
                   <w:noProof/>
-                  <w:lang w:val="fr-FR" w:eastAsia="fr-FR"/>
+                  <w:lang w:eastAsia="fr-CH"/>
                 </w:rPr>
               </w:pPr>
-              <w:hyperlink w:anchor="_Toc60337999" w:history="1">
+              <w:hyperlink w:anchor="_Toc60834068" w:history="1">
                 <w:r>
                   <w:rPr>
                     <w:rStyle w:val="Lienhypertexte"/>
@@ -1026,7 +1026,7 @@
                     <w:noProof/>
                     <w:webHidden/>
                   </w:rPr>
-                  <w:instrText xml:space="preserve"> PAGEREF _Toc60337999 \h </w:instrText>
+                  <w:instrText xml:space="preserve"> PAGEREF _Toc60834068 \h </w:instrText>
                 </w:r>
                 <w:r>
                   <w:rPr>
@@ -1066,10 +1066,10 @@
                 <w:rPr>
                   <w:rFonts w:eastAsiaTheme="minorEastAsia"/>
                   <w:noProof/>
-                  <w:lang w:val="fr-FR" w:eastAsia="fr-FR"/>
+                  <w:lang w:eastAsia="fr-CH"/>
                 </w:rPr>
               </w:pPr>
-              <w:hyperlink w:anchor="_Toc60338000" w:history="1">
+              <w:hyperlink w:anchor="_Toc60834069" w:history="1">
                 <w:r>
                   <w:rPr>
                     <w:rStyle w:val="Lienhypertexte"/>
@@ -1096,7 +1096,7 @@
                     <w:noProof/>
                     <w:webHidden/>
                   </w:rPr>
-                  <w:instrText xml:space="preserve"> PAGEREF _Toc60338000 \h </w:instrText>
+                  <w:instrText xml:space="preserve"> PAGEREF _Toc60834069 \h </w:instrText>
                 </w:r>
                 <w:r>
                   <w:rPr>
@@ -1136,10 +1136,10 @@
                 <w:rPr>
                   <w:rFonts w:eastAsiaTheme="minorEastAsia"/>
                   <w:noProof/>
-                  <w:lang w:val="fr-FR" w:eastAsia="fr-FR"/>
+                  <w:lang w:eastAsia="fr-CH"/>
                 </w:rPr>
               </w:pPr>
-              <w:hyperlink w:anchor="_Toc60338001" w:history="1">
+              <w:hyperlink w:anchor="_Toc60834070" w:history="1">
                 <w:r>
                   <w:rPr>
                     <w:rStyle w:val="Lienhypertexte"/>
@@ -1166,7 +1166,7 @@
                     <w:noProof/>
                     <w:webHidden/>
                   </w:rPr>
-                  <w:instrText xml:space="preserve"> PAGEREF _Toc60338001 \h </w:instrText>
+                  <w:instrText xml:space="preserve"> PAGEREF _Toc60834070 \h </w:instrText>
                 </w:r>
                 <w:r>
                   <w:rPr>
@@ -1206,10 +1206,10 @@
                 <w:rPr>
                   <w:rFonts w:eastAsiaTheme="minorEastAsia"/>
                   <w:noProof/>
-                  <w:lang w:val="fr-FR" w:eastAsia="fr-FR"/>
+                  <w:lang w:eastAsia="fr-CH"/>
                 </w:rPr>
               </w:pPr>
-              <w:hyperlink w:anchor="_Toc60338002" w:history="1">
+              <w:hyperlink w:anchor="_Toc60834071" w:history="1">
                 <w:r>
                   <w:rPr>
                     <w:rStyle w:val="Lienhypertexte"/>
@@ -1236,7 +1236,7 @@
                     <w:noProof/>
                     <w:webHidden/>
                   </w:rPr>
-                  <w:instrText xml:space="preserve"> PAGEREF _Toc60338002 \h </w:instrText>
+                  <w:instrText xml:space="preserve"> PAGEREF _Toc60834071 \h </w:instrText>
                 </w:r>
                 <w:r>
                   <w:rPr>
@@ -1276,10 +1276,10 @@
                 <w:rPr>
                   <w:rFonts w:eastAsiaTheme="minorEastAsia"/>
                   <w:noProof/>
-                  <w:lang w:val="fr-FR" w:eastAsia="fr-FR"/>
+                  <w:lang w:eastAsia="fr-CH"/>
                 </w:rPr>
               </w:pPr>
-              <w:hyperlink w:anchor="_Toc60338003" w:history="1">
+              <w:hyperlink w:anchor="_Toc60834072" w:history="1">
                 <w:r>
                   <w:rPr>
                     <w:rStyle w:val="Lienhypertexte"/>
@@ -1306,7 +1306,7 @@
                     <w:noProof/>
                     <w:webHidden/>
                   </w:rPr>
-                  <w:instrText xml:space="preserve"> PAGEREF _Toc60338003 \h </w:instrText>
+                  <w:instrText xml:space="preserve"> PAGEREF _Toc60834072 \h </w:instrText>
                 </w:r>
                 <w:r>
                   <w:rPr>
@@ -1346,10 +1346,10 @@
                 <w:rPr>
                   <w:rFonts w:eastAsiaTheme="minorEastAsia"/>
                   <w:noProof/>
-                  <w:lang w:val="fr-FR" w:eastAsia="fr-FR"/>
+                  <w:lang w:eastAsia="fr-CH"/>
                 </w:rPr>
               </w:pPr>
-              <w:hyperlink w:anchor="_Toc60338004" w:history="1">
+              <w:hyperlink w:anchor="_Toc60834073" w:history="1">
                 <w:r>
                   <w:rPr>
                     <w:rStyle w:val="Lienhypertexte"/>
@@ -1376,7 +1376,7 @@
                     <w:noProof/>
                     <w:webHidden/>
                   </w:rPr>
-                  <w:instrText xml:space="preserve"> PAGEREF _Toc60338004 \h </w:instrText>
+                  <w:instrText xml:space="preserve"> PAGEREF _Toc60834073 \h </w:instrText>
                 </w:r>
                 <w:r>
                   <w:rPr>
@@ -1416,10 +1416,10 @@
                 <w:rPr>
                   <w:rFonts w:eastAsiaTheme="minorEastAsia"/>
                   <w:noProof/>
-                  <w:lang w:val="fr-FR" w:eastAsia="fr-FR"/>
+                  <w:lang w:eastAsia="fr-CH"/>
                 </w:rPr>
               </w:pPr>
-              <w:hyperlink w:anchor="_Toc60338005" w:history="1">
+              <w:hyperlink w:anchor="_Toc60834074" w:history="1">
                 <w:r>
                   <w:rPr>
                     <w:rStyle w:val="Lienhypertexte"/>
@@ -1446,7 +1446,7 @@
                     <w:noProof/>
                     <w:webHidden/>
                   </w:rPr>
-                  <w:instrText xml:space="preserve"> PAGEREF _Toc60338005 \h </w:instrText>
+                  <w:instrText xml:space="preserve"> PAGEREF _Toc60834074 \h </w:instrText>
                 </w:r>
                 <w:r>
                   <w:rPr>
@@ -1486,10 +1486,10 @@
                 <w:rPr>
                   <w:rFonts w:eastAsiaTheme="minorEastAsia"/>
                   <w:noProof/>
-                  <w:lang w:val="fr-FR" w:eastAsia="fr-FR"/>
+                  <w:lang w:eastAsia="fr-CH"/>
                 </w:rPr>
               </w:pPr>
-              <w:hyperlink w:anchor="_Toc60338006" w:history="1">
+              <w:hyperlink w:anchor="_Toc60834075" w:history="1">
                 <w:r>
                   <w:rPr>
                     <w:rStyle w:val="Lienhypertexte"/>
@@ -1516,7 +1516,7 @@
                     <w:noProof/>
                     <w:webHidden/>
                   </w:rPr>
-                  <w:instrText xml:space="preserve"> PAGEREF _Toc60338006 \h </w:instrText>
+                  <w:instrText xml:space="preserve"> PAGEREF _Toc60834075 \h </w:instrText>
                 </w:r>
                 <w:r>
                   <w:rPr>
@@ -1556,10 +1556,10 @@
                 <w:rPr>
                   <w:rFonts w:eastAsiaTheme="minorEastAsia"/>
                   <w:noProof/>
-                  <w:lang w:val="fr-FR" w:eastAsia="fr-FR"/>
+                  <w:lang w:eastAsia="fr-CH"/>
                 </w:rPr>
               </w:pPr>
-              <w:hyperlink w:anchor="_Toc60338007" w:history="1">
+              <w:hyperlink w:anchor="_Toc60834076" w:history="1">
                 <w:r>
                   <w:rPr>
                     <w:rStyle w:val="Lienhypertexte"/>
@@ -1586,7 +1586,7 @@
                     <w:noProof/>
                     <w:webHidden/>
                   </w:rPr>
-                  <w:instrText xml:space="preserve"> PAGEREF _Toc60338007 \h </w:instrText>
+                  <w:instrText xml:space="preserve"> PAGEREF _Toc60834076 \h </w:instrText>
                 </w:r>
                 <w:r>
                   <w:rPr>
@@ -1626,10 +1626,10 @@
                 <w:rPr>
                   <w:rFonts w:eastAsiaTheme="minorEastAsia"/>
                   <w:noProof/>
-                  <w:lang w:val="fr-FR" w:eastAsia="fr-FR"/>
+                  <w:lang w:eastAsia="fr-CH"/>
                 </w:rPr>
               </w:pPr>
-              <w:hyperlink w:anchor="_Toc60338008" w:history="1">
+              <w:hyperlink w:anchor="_Toc60834077" w:history="1">
                 <w:r>
                   <w:rPr>
                     <w:rStyle w:val="Lienhypertexte"/>
@@ -1656,7 +1656,7 @@
                     <w:noProof/>
                     <w:webHidden/>
                   </w:rPr>
-                  <w:instrText xml:space="preserve"> PAGEREF _Toc60338008 \h </w:instrText>
+                  <w:instrText xml:space="preserve"> PAGEREF _Toc60834077 \h </w:instrText>
                 </w:r>
                 <w:r>
                   <w:rPr>
@@ -1696,10 +1696,10 @@
                 <w:rPr>
                   <w:rFonts w:eastAsiaTheme="minorEastAsia"/>
                   <w:noProof/>
-                  <w:lang w:val="fr-FR" w:eastAsia="fr-FR"/>
+                  <w:lang w:eastAsia="fr-CH"/>
                 </w:rPr>
               </w:pPr>
-              <w:hyperlink w:anchor="_Toc60338009" w:history="1">
+              <w:hyperlink w:anchor="_Toc60834078" w:history="1">
                 <w:r>
                   <w:rPr>
                     <w:rStyle w:val="Lienhypertexte"/>
@@ -1726,7 +1726,7 @@
                     <w:noProof/>
                     <w:webHidden/>
                   </w:rPr>
-                  <w:instrText xml:space="preserve"> PAGEREF _Toc60338009 \h </w:instrText>
+                  <w:instrText xml:space="preserve"> PAGEREF _Toc60834078 \h </w:instrText>
                 </w:r>
                 <w:r>
                   <w:rPr>
@@ -1766,10 +1766,10 @@
                 <w:rPr>
                   <w:rFonts w:eastAsiaTheme="minorEastAsia"/>
                   <w:noProof/>
-                  <w:lang w:val="fr-FR" w:eastAsia="fr-FR"/>
+                  <w:lang w:eastAsia="fr-CH"/>
                 </w:rPr>
               </w:pPr>
-              <w:hyperlink w:anchor="_Toc60338010" w:history="1">
+              <w:hyperlink w:anchor="_Toc60834079" w:history="1">
                 <w:r>
                   <w:rPr>
                     <w:rStyle w:val="Lienhypertexte"/>
@@ -1796,7 +1796,7 @@
                     <w:noProof/>
                     <w:webHidden/>
                   </w:rPr>
-                  <w:instrText xml:space="preserve"> PAGEREF _Toc60338010 \h </w:instrText>
+                  <w:instrText xml:space="preserve"> PAGEREF _Toc60834079 \h </w:instrText>
                 </w:r>
                 <w:r>
                   <w:rPr>
@@ -1850,7 +1850,7 @@
       <w:pPr>
         <w:pStyle w:val="Titre1"/>
       </w:pPr>
-      <w:bookmarkStart w:id="1" w:name="_Toc60337996"/>
+      <w:bookmarkStart w:id="1" w:name="_Toc60834065"/>
       <w:r>
         <w:lastRenderedPageBreak/>
         <w:t>Introduction</w:t>
@@ -1884,7 +1884,7 @@
       <w:pPr>
         <w:pStyle w:val="Titre1"/>
       </w:pPr>
-      <w:bookmarkStart w:id="2" w:name="_Toc60337997"/>
+      <w:bookmarkStart w:id="2" w:name="_Toc60834066"/>
       <w:r>
         <w:t>Notes sur l’implémentation</w:t>
       </w:r>
@@ -1894,7 +1894,7 @@
       <w:pPr>
         <w:pStyle w:val="Titre2"/>
       </w:pPr>
-      <w:bookmarkStart w:id="3" w:name="_Toc60337998"/>
+      <w:bookmarkStart w:id="3" w:name="_Toc60834067"/>
       <w:r>
         <w:t>Déroulement d’un tour</w:t>
       </w:r>
@@ -2028,7 +2028,7 @@
       <w:pPr>
         <w:pStyle w:val="Titre2"/>
       </w:pPr>
-      <w:bookmarkStart w:id="4" w:name="_Toc60337999"/>
+      <w:bookmarkStart w:id="4" w:name="_Toc60834068"/>
       <w:r>
         <w:t>Règles de déplacement</w:t>
       </w:r>
@@ -2062,7 +2062,13 @@
         <w:t>en</w:t>
       </w:r>
       <w:r>
-        <w:t>t pas été déplacée.</w:t>
+        <w:t>t pas été déplacé</w:t>
+      </w:r>
+      <w:r>
+        <w:t>s</w:t>
+      </w:r>
+      <w:r>
+        <w:t>.</w:t>
       </w:r>
     </w:p>
     <w:p/>
@@ -2070,7 +2076,7 @@
       <w:pPr>
         <w:pStyle w:val="Titre2"/>
       </w:pPr>
-      <w:bookmarkStart w:id="5" w:name="_Toc60338000"/>
+      <w:bookmarkStart w:id="5" w:name="_Toc60834069"/>
       <w:r>
         <w:t>Validité d’un mouvement</w:t>
       </w:r>
@@ -2108,9 +2114,11 @@
       <w:r>
         <w:t xml:space="preserve">, le jeu ne peut pas fonctionner et lèvera une </w:t>
       </w:r>
+      <w:proofErr w:type="spellStart"/>
       <w:r>
         <w:t>RuntimeException</w:t>
       </w:r>
+      <w:proofErr w:type="spellEnd"/>
       <w:r>
         <w:t>.</w:t>
       </w:r>
@@ -2119,7 +2127,7 @@
       <w:pPr>
         <w:pStyle w:val="Titre1"/>
       </w:pPr>
-      <w:bookmarkStart w:id="6" w:name="_Toc60338001"/>
+      <w:bookmarkStart w:id="6" w:name="_Toc60834070"/>
       <w:r>
         <w:lastRenderedPageBreak/>
         <w:t>Tests</w:t>
@@ -2141,7 +2149,7 @@
       <w:pPr>
         <w:pStyle w:val="Titre2"/>
       </w:pPr>
-      <w:bookmarkStart w:id="7" w:name="_Toc60338002"/>
+      <w:bookmarkStart w:id="7" w:name="_Toc60834071"/>
       <w:r>
         <w:t>Test</w:t>
       </w:r>
@@ -2216,7 +2224,15 @@
               <w:t xml:space="preserve">Le bouton </w:t>
             </w:r>
             <w:r>
-              <w:t>« New game »</w:t>
+              <w:t xml:space="preserve">« New </w:t>
+            </w:r>
+            <w:proofErr w:type="spellStart"/>
+            <w:r>
+              <w:t>game</w:t>
+            </w:r>
+            <w:proofErr w:type="spellEnd"/>
+            <w:r>
+              <w:t> »</w:t>
             </w:r>
             <w:r>
               <w:t xml:space="preserve"> fonctionne</w:t>
@@ -2340,10 +2356,16 @@
               <w:rPr>
                 <w:color w:val="00B050"/>
               </w:rPr>
-              <w:t>Il est impossible de jouer deux fois d’affiler</w:t>
-            </w:r>
-            <w:r>
-              <w:t xml:space="preserve">. </w:t>
+              <w:t>Il est impossible de jouer deux fois d’affil</w:t>
+            </w:r>
+            <w:r>
+              <w:rPr>
+                <w:color w:val="00B050"/>
+              </w:rPr>
+              <w:t>ée.</w:t>
+            </w:r>
+            <w:r>
+              <w:t xml:space="preserve"> </w:t>
             </w:r>
             <w:r>
               <w:rPr>
@@ -2714,7 +2736,33 @@
               <w:rPr>
                 <w:color w:val="00B050"/>
               </w:rPr>
-              <w:t>e message « Checkmate ! » apparait et la partie et finie.</w:t>
+              <w:t>e message « </w:t>
+            </w:r>
+            <w:proofErr w:type="spellStart"/>
+            <w:r>
+              <w:rPr>
+                <w:color w:val="00B050"/>
+              </w:rPr>
+              <w:t>Checkmate</w:t>
+            </w:r>
+            <w:proofErr w:type="spellEnd"/>
+            <w:r>
+              <w:rPr>
+                <w:color w:val="00B050"/>
+              </w:rPr>
+              <w:t> ! » apparait et la partie e</w:t>
+            </w:r>
+            <w:r>
+              <w:rPr>
+                <w:color w:val="00B050"/>
+              </w:rPr>
+              <w:t>s</w:t>
+            </w:r>
+            <w:r>
+              <w:rPr>
+                <w:color w:val="00B050"/>
+              </w:rPr>
+              <w:t>t finie.</w:t>
             </w:r>
           </w:p>
         </w:tc>
@@ -2761,7 +2809,19 @@
               <w:rPr>
                 <w:color w:val="00B050"/>
               </w:rPr>
-              <w:t>Le message « Pat ! » apparait et la partie et finie.</w:t>
+              <w:t>Le message « Pat ! » apparait et la partie e</w:t>
+            </w:r>
+            <w:r>
+              <w:rPr>
+                <w:color w:val="00B050"/>
+              </w:rPr>
+              <w:t>s</w:t>
+            </w:r>
+            <w:r>
+              <w:rPr>
+                <w:color w:val="00B050"/>
+              </w:rPr>
+              <w:t>t finie.</w:t>
             </w:r>
           </w:p>
         </w:tc>
@@ -2945,10 +3005,28 @@
     <w:p/>
     <w:p>
       <w:r>
-        <w:t>Nous avons ensuite testé les différents mouvements des pièces. Chaque rond est un déplacement testé et la pièce dans le carré est la pièce déplacée. Les ronds verts et rouges sont des tests réussis, si un comportement inattendu se produit, le rond sera violet. Un déplacement vert indique qu’il s’est déroulé et rouge qu’il n’a pas eu lieu. Les illustrations sont des synthèses de plusieurs situations. Une fois encore, les deux couleurs ont été testées mais une seule est représentée.</w:t>
-      </w:r>
-      <w:r>
-        <w:t xml:space="preserve"> Parfois nous n’avons pas illustré tous les clics et leur résultat car </w:t>
+        <w:t>Nous avons ensuite testé les différents mouvements des pièces. Chaque rond est un déplacement testé et la pièce dans le carré est la pièce déplacée. Les ronds verts et rouges sont des tests réussis, si un comportement inattendu se produit, le rond sera violet. Un déplacement vert indique qu’il s’est déroulé et rouge qu’il n’a pas eu lieu. Les illustrations sont des synthèses de plusieurs situations. Une fois encore, les deux couleurs ont été testées</w:t>
+      </w:r>
+      <w:r>
+        <w:t>,</w:t>
+      </w:r>
+      <w:r>
+        <w:t xml:space="preserve"> mais une seule est représentée.</w:t>
+      </w:r>
+      <w:r>
+        <w:t xml:space="preserve"> Parfois</w:t>
+      </w:r>
+      <w:r>
+        <w:t>,</w:t>
+      </w:r>
+      <w:r>
+        <w:t xml:space="preserve"> nous n’avons pas illustré tous les clics et leur résultat</w:t>
+      </w:r>
+      <w:r>
+        <w:t>,</w:t>
+      </w:r>
+      <w:r>
+        <w:t xml:space="preserve"> car </w:t>
       </w:r>
       <w:r>
         <w:t>ils sont</w:t>
@@ -2967,7 +3045,7 @@
       <w:pPr>
         <w:pStyle w:val="Titre2"/>
       </w:pPr>
-      <w:bookmarkStart w:id="8" w:name="_Toc60338003"/>
+      <w:bookmarkStart w:id="8" w:name="_Toc60834072"/>
       <w:r>
         <w:lastRenderedPageBreak/>
         <w:t>Tests reine</w:t>
@@ -3101,14 +3179,20 @@
     </w:p>
     <w:p>
       <w:r>
-        <w:t>La reine ne peut pas sauter par-dessus d’autres pièces. Elle est capable d’attaquer les pièces adverses mais pas ses alliés.</w:t>
+        <w:t>La reine ne peut pas sauter par-dessus d’autres pièces. Elle est capable d’attaquer les pièces adverses</w:t>
+      </w:r>
+      <w:r>
+        <w:t>,</w:t>
+      </w:r>
+      <w:r>
+        <w:t xml:space="preserve"> mais pas ses alliés.</w:t>
       </w:r>
     </w:p>
     <w:p>
       <w:pPr>
         <w:pStyle w:val="Titre2"/>
       </w:pPr>
-      <w:bookmarkStart w:id="9" w:name="_Toc60338004"/>
+      <w:bookmarkStart w:id="9" w:name="_Toc60834073"/>
       <w:r>
         <w:lastRenderedPageBreak/>
         <w:t>Tests tour</w:t>
@@ -3243,7 +3327,13 @@
     </w:p>
     <w:p>
       <w:r>
-        <w:t>La tour ne peut pas sauter par-dessus d’autres pièces. Elle est capable d’attaquer les pièces adverses mais pas ses alliés.</w:t>
+        <w:t>La tour ne peut pas sauter par-dessus d’autres pièces. Elle est capable d’attaquer les pièces adverses</w:t>
+      </w:r>
+      <w:r>
+        <w:t>,</w:t>
+      </w:r>
+      <w:r>
+        <w:t xml:space="preserve"> mais pas ses alliés.</w:t>
       </w:r>
     </w:p>
     <w:p>
@@ -3255,12 +3345,14 @@
       <w:pPr>
         <w:pStyle w:val="Titre2"/>
       </w:pPr>
-      <w:bookmarkStart w:id="10" w:name="_Toc60338005"/>
+      <w:bookmarkStart w:id="10" w:name="_Toc60834074"/>
+      <w:proofErr w:type="gramStart"/>
       <w:r>
         <w:lastRenderedPageBreak/>
         <w:t>Tests fou</w:t>
       </w:r>
       <w:bookmarkEnd w:id="10"/>
+      <w:proofErr w:type="gramEnd"/>
     </w:p>
     <w:p>
       <w:pPr>
@@ -3386,7 +3478,13 @@
     </w:p>
     <w:p>
       <w:r>
-        <w:t>Le fou ne peut pas sauter par-dessus d’autres pièces. Il est capable d’attaquer les pièces adverses mais pas ses alliés.</w:t>
+        <w:t>Le fou ne peut pas sauter par-dessus d’autres pièces. Il est capable d’attaquer les pièces adverses</w:t>
+      </w:r>
+      <w:r>
+        <w:t>,</w:t>
+      </w:r>
+      <w:r>
+        <w:t xml:space="preserve"> mais pas ses alliés.</w:t>
       </w:r>
     </w:p>
     <w:p>
@@ -3403,12 +3501,14 @@
       <w:pPr>
         <w:pStyle w:val="Titre2"/>
       </w:pPr>
-      <w:bookmarkStart w:id="11" w:name="_Toc60338006"/>
+      <w:bookmarkStart w:id="11" w:name="_Toc60834075"/>
+      <w:proofErr w:type="gramStart"/>
       <w:r>
         <w:lastRenderedPageBreak/>
         <w:t>Tests cavalier</w:t>
       </w:r>
       <w:bookmarkEnd w:id="11"/>
+      <w:proofErr w:type="gramEnd"/>
     </w:p>
     <w:p>
       <w:pPr>
@@ -3627,7 +3727,13 @@
     <w:p/>
     <w:p>
       <w:r>
-        <w:t>Le cavalier est capable de sauter par-dessus les autres pièces, qu’elles soient alliées ou ennemies. Il peut attaquer les pièces adverses mais pas alliées.</w:t>
+        <w:t>Le cavalier est capable de sauter par-dessus les autres pièces, qu’elles soient alliées ou ennemies. Il peut attaquer les pièces adverses</w:t>
+      </w:r>
+      <w:r>
+        <w:t>,</w:t>
+      </w:r>
+      <w:r>
+        <w:t xml:space="preserve"> mais pas alliées.</w:t>
       </w:r>
     </w:p>
     <w:p>
@@ -3639,7 +3745,7 @@
       <w:pPr>
         <w:pStyle w:val="Titre2"/>
       </w:pPr>
-      <w:bookmarkStart w:id="12" w:name="_Toc60338007"/>
+      <w:bookmarkStart w:id="12" w:name="_Toc60834076"/>
       <w:r>
         <w:lastRenderedPageBreak/>
         <w:t>Tests pion</w:t>
@@ -3937,7 +4043,19 @@
     <w:p/>
     <w:p>
       <w:r>
-        <w:t>Le pion ne peut pas avancer et ce quelle que soit la pièce devant lui.</w:t>
+        <w:t>Le pion ne peut pas avancer</w:t>
+      </w:r>
+      <w:r>
+        <w:t>,</w:t>
+      </w:r>
+      <w:r>
+        <w:t xml:space="preserve"> et ce</w:t>
+      </w:r>
+      <w:r>
+        <w:t>,</w:t>
+      </w:r>
+      <w:r>
+        <w:t xml:space="preserve"> quelle que soit la pièce devant lui.</w:t>
       </w:r>
     </w:p>
     <w:p/>
@@ -4005,6 +4123,9 @@
       </w:r>
       <w:r>
         <w:t>s</w:t>
+      </w:r>
+      <w:r>
+        <w:t>,</w:t>
       </w:r>
       <w:r>
         <w:t xml:space="preserve"> mais pas ses alliés.</w:t>
@@ -4160,20 +4281,74 @@
     <w:p/>
     <w:p>
       <w:r>
-        <w:t>Le pion noir de gauche est le dernier à avoir bougé et a avancé de deux cases quant au pion droite, il a bougé de deux cases mais il n’est pas le dernier à s’être déplacé.</w:t>
-      </w:r>
-    </w:p>
-    <w:p>
-      <w:r>
-        <w:t>Dans le premier cas, le pion blanc peut prendre en passant l’adversaire de gauche car il s’est déplacé de deux et il est la dernière pièce bougé. Toutefois il peut quand même effectuer une attaque diagonale droite car la reine s’y trouve, mais le pion droite n’est pas attaqué.</w:t>
-      </w:r>
-    </w:p>
-    <w:p>
-      <w:r>
-        <w:t>Dans le second cas, le pion blanc peut attaquer pour les même raison le pion gauche. Au contraire, il ne peut plus attaquer en diagonale droite car aucune pièce ne s’y trouve.</w:t>
-      </w:r>
-      <w:r>
-        <w:t xml:space="preserve"> La prise en passant n’est pas possible car le pion noir droite n’est pas le dernier à s’être déplacé.</w:t>
+        <w:t>Le pion noir de gauche est le dernier à avoir bougé et a avancé de deux cases quant au pion droit, il a bougé de deux cases</w:t>
+      </w:r>
+      <w:r>
+        <w:t>,</w:t>
+      </w:r>
+      <w:r>
+        <w:t xml:space="preserve"> mais il n’est pas le dernier à s’être déplacé.</w:t>
+      </w:r>
+    </w:p>
+    <w:p>
+      <w:r>
+        <w:t>Dans le premier cas, le pion blanc peut prendre en passant l’adversaire de gauche</w:t>
+      </w:r>
+      <w:r>
+        <w:t>,</w:t>
+      </w:r>
+      <w:r>
+        <w:t xml:space="preserve"> car il s’est déplacé de deux et il est la dernière pièce bougé</w:t>
+      </w:r>
+      <w:r>
+        <w:t>e</w:t>
+      </w:r>
+      <w:r>
+        <w:t>. Toutefois</w:t>
+      </w:r>
+      <w:r>
+        <w:t>,</w:t>
+      </w:r>
+      <w:r>
+        <w:t xml:space="preserve"> il peut quand même effectuer une attaque diagonale droite</w:t>
+      </w:r>
+      <w:r>
+        <w:t>,</w:t>
+      </w:r>
+      <w:r>
+        <w:t xml:space="preserve"> car la reine s’y trouve, mais le pion droit n’est pas attaqué.</w:t>
+      </w:r>
+    </w:p>
+    <w:p>
+      <w:r>
+        <w:t>Dans le second cas, le pion blanc peut attaquer pour les même</w:t>
+      </w:r>
+      <w:r>
+        <w:t>s</w:t>
+      </w:r>
+      <w:r>
+        <w:t xml:space="preserve"> raison</w:t>
+      </w:r>
+      <w:r>
+        <w:t>s</w:t>
+      </w:r>
+      <w:r>
+        <w:t xml:space="preserve"> le pion gauche. Au contraire, il ne peut plus attaquer en diagonale droite</w:t>
+      </w:r>
+      <w:r>
+        <w:t>,</w:t>
+      </w:r>
+      <w:r>
+        <w:t xml:space="preserve"> car aucune pièce ne s’y trouve.</w:t>
+      </w:r>
+      <w:r>
+        <w:t xml:space="preserve"> La prise en passant n’est pas possible</w:t>
+      </w:r>
+      <w:r>
+        <w:t>,</w:t>
+      </w:r>
+      <w:r>
+        <w:t xml:space="preserve"> car le pion noir droite n’est pas le dernier à s’être déplacé.</w:t>
       </w:r>
     </w:p>
     <w:p>
@@ -4185,7 +4360,7 @@
       <w:pPr>
         <w:pStyle w:val="Titre2"/>
       </w:pPr>
-      <w:bookmarkStart w:id="13" w:name="_Toc60338008"/>
+      <w:bookmarkStart w:id="13" w:name="_Toc60834077"/>
       <w:r>
         <w:t>Tests roi</w:t>
       </w:r>
@@ -4315,7 +4490,13 @@
     </w:p>
     <w:p>
       <w:r>
-        <w:t>Il peut attaquer ses ennemis mais pas ses alliés.</w:t>
+        <w:t>Il peut attaquer ses ennemis</w:t>
+      </w:r>
+      <w:r>
+        <w:t>,</w:t>
+      </w:r>
+      <w:r>
+        <w:t xml:space="preserve"> mais pas ses alliés.</w:t>
       </w:r>
     </w:p>
     <w:p/>
@@ -4384,7 +4565,13 @@
     </w:p>
     <w:p>
       <w:r>
-        <w:t>Le roi est capable de faire un roque si aucune pièce ne le sépare de la tour concernées et que les déplacement ne le mettent pas en échec.</w:t>
+        <w:t>Le roi est capable de faire un roque si aucune pièce ne le sépare de la tour concernée et que les déplacement</w:t>
+      </w:r>
+      <w:r>
+        <w:t>s</w:t>
+      </w:r>
+      <w:r>
+        <w:t xml:space="preserve"> ne le mettent pas en échec.</w:t>
       </w:r>
     </w:p>
     <w:p>
@@ -4459,7 +4646,7 @@
     </w:p>
     <w:p>
       <w:r>
-        <w:t>Le roi ne peut pas roquer s’il se trouve en échec ou si une des cases du mouvement le mettra en échec.</w:t>
+        <w:t>Le roi ne peut pas roquer s’il se trouve en échec ou si une des cases du mouvement le met en échec.</w:t>
       </w:r>
     </w:p>
     <w:p/>
@@ -4530,7 +4717,7 @@
       <w:pPr>
         <w:pStyle w:val="Titre1"/>
       </w:pPr>
-      <w:bookmarkStart w:id="14" w:name="_Toc60338009"/>
+      <w:bookmarkStart w:id="14" w:name="_Toc60834078"/>
       <w:r>
         <w:t>Conclusion</w:t>
       </w:r>
@@ -4550,7 +4737,13 @@
         <w:t xml:space="preserve">toutes les fonctionnalités demandées et même les fonctionnalités bonus. </w:t>
       </w:r>
       <w:r>
-        <w:t>Nous avons été autant exhaustif que possible dans nos tests et a</w:t>
+        <w:t>Nous avons été autant exhaustif</w:t>
+      </w:r>
+      <w:r>
+        <w:t>s</w:t>
+      </w:r>
+      <w:r>
+        <w:t xml:space="preserve"> que possible dans nos tests et a</w:t>
       </w:r>
       <w:r>
         <w:t>ucun bug n’a été détecté</w:t>
@@ -4576,7 +4769,7 @@
       <w:pPr>
         <w:pStyle w:val="Titre1"/>
       </w:pPr>
-      <w:bookmarkStart w:id="15" w:name="_Toc60338010"/>
+      <w:bookmarkStart w:id="15" w:name="_Toc60834079"/>
       <w:r>
         <w:t>Annexes</w:t>
       </w:r>
@@ -4609,7 +4802,10 @@
         <w:t>partiel</w:t>
       </w:r>
       <w:r>
-        <w:t xml:space="preserve"> qui contient que </w:t>
+        <w:t xml:space="preserve"> qui contient </w:t>
+      </w:r>
+      <w:r>
+        <w:t xml:space="preserve">uniquement </w:t>
       </w:r>
       <w:r>
         <w:t>les éléments ajoutés</w:t>
@@ -4619,12 +4815,8 @@
       </w:r>
     </w:p>
     <w:sectPr>
-      <w:headerReference w:type="even" r:id="rId31"/>
-      <w:headerReference w:type="default" r:id="rId32"/>
-      <w:footerReference w:type="even" r:id="rId33"/>
-      <w:footerReference w:type="default" r:id="rId34"/>
-      <w:headerReference w:type="first" r:id="rId35"/>
-      <w:footerReference w:type="first" r:id="rId36"/>
+      <w:headerReference w:type="default" r:id="rId31"/>
+      <w:footerReference w:type="default" r:id="rId32"/>
       <w:pgSz w:w="11906" w:h="16838"/>
       <w:pgMar w:top="1417" w:right="1417" w:bottom="1417" w:left="1417" w:header="708" w:footer="708" w:gutter="0"/>
       <w:pgNumType w:start="0"/>
@@ -4667,24 +4859,27 @@
     <w:pPr>
       <w:pStyle w:val="Pieddepage"/>
     </w:pPr>
-  </w:p>
-</w:ftr>
-</file>
-
-<file path=word/footer2.xml><?xml version="1.0" encoding="utf-8"?>
-<w:ftr xmlns:wpc="http://schemas.microsoft.com/office/word/2010/wordprocessingCanvas" xmlns:cx="http://schemas.microsoft.com/office/drawing/2014/chartex" xmlns:cx1="http://schemas.microsoft.com/office/drawing/2015/9/8/chartex" xmlns:cx2="http://schemas.microsoft.com/office/drawing/2015/10/21/chartex" xmlns:cx3="http://schemas.microsoft.com/office/drawing/2016/5/9/chartex" xmlns:cx4="http://schemas.microsoft.com/office/drawing/2016/5/10/chartex" xmlns:cx5="http://schemas.microsoft.com/office/drawing/2016/5/11/chartex" xmlns:cx6="http://schemas.microsoft.com/office/drawing/2016/5/12/chartex" xmlns:cx7="http://schemas.microsoft.com/office/drawing/2016/5/13/chartex" xmlns:cx8="http://schemas.microsoft.com/office/drawing/2016/5/14/chartex" xmlns:mc="http://schemas.openxmlformats.org/markup-compatibility/2006" xmlns:aink="http://schemas.microsoft.com/office/drawing/2016/ink" xmlns:am3d="http://schemas.microsoft.com/office/drawing/2017/model3d" xmlns:o="urn:schemas-microsoft-com:office:office" xmlns:r="http://schemas.openxmlformats.org/officeDocument/2006/relationships" xmlns:m="http://schemas.openxmlformats.org/officeDocument/2006/math" xmlns:v="urn:schemas-microsoft-com:vml" xmlns:wp14="http://schemas.microsoft.com/office/word/2010/wordprocessingDrawing" xmlns:wp="http://schemas.openxmlformats.org/drawingml/2006/wordprocessingDrawing" xmlns:w10="urn:schemas-microsoft-com:office:word" xmlns:w="http://schemas.openxmlformats.org/wordprocessingml/2006/main" xmlns:w14="http://schemas.microsoft.com/office/word/2010/wordml" xmlns:w15="http://schemas.microsoft.com/office/word/2012/wordml" xmlns:w16cex="http://schemas.microsoft.com/office/word/2018/wordml/cex" xmlns:w16cid="http://schemas.microsoft.com/office/word/2016/wordml/cid" xmlns:w16="http://schemas.microsoft.com/office/word/2018/wordml" xmlns:w16se="http://schemas.microsoft.com/office/word/2015/wordml/symex" xmlns:wpg="http://schemas.microsoft.com/office/word/2010/wordprocessingGroup" xmlns:wpi="http://schemas.microsoft.com/office/word/2010/wordprocessingInk" xmlns:wne="http://schemas.microsoft.com/office/word/2006/wordml" xmlns:wps="http://schemas.microsoft.com/office/word/2010/wordprocessingShape" mc:Ignorable="w14 w15 w16se w16cid w16 w16cex wp14">
-  <w:p>
-    <w:pPr>
-      <w:pStyle w:val="Pieddepage"/>
-    </w:pPr>
-    <w:fldSimple w:instr=" DATE   \* MERGEFORMAT ">
-      <w:r>
-        <w:rPr>
-          <w:noProof/>
-        </w:rPr>
-        <w:t>05.01.2021</w:t>
-      </w:r>
-    </w:fldSimple>
+    <w:r>
+      <w:fldChar w:fldCharType="begin"/>
+    </w:r>
+    <w:r>
+      <w:instrText xml:space="preserve"> DATE   \* MERGEFORMAT </w:instrText>
+    </w:r>
+    <w:r>
+      <w:fldChar w:fldCharType="separate"/>
+    </w:r>
+    <w:r>
+      <w:rPr>
+        <w:noProof/>
+      </w:rPr>
+      <w:t>06.01.2021</w:t>
+    </w:r>
+    <w:r>
+      <w:rPr>
+        <w:noProof/>
+      </w:rPr>
+      <w:fldChar w:fldCharType="end"/>
+    </w:r>
     <w:r>
       <w:ptab w:relativeTo="margin" w:alignment="center" w:leader="none"/>
     </w:r>
@@ -4731,16 +4926,6 @@
 </w:ftr>
 </file>
 
-<file path=word/footer3.xml><?xml version="1.0" encoding="utf-8"?>
-<w:ftr xmlns:wpc="http://schemas.microsoft.com/office/word/2010/wordprocessingCanvas" xmlns:cx="http://schemas.microsoft.com/office/drawing/2014/chartex" xmlns:cx1="http://schemas.microsoft.com/office/drawing/2015/9/8/chartex" xmlns:cx2="http://schemas.microsoft.com/office/drawing/2015/10/21/chartex" xmlns:cx3="http://schemas.microsoft.com/office/drawing/2016/5/9/chartex" xmlns:cx4="http://schemas.microsoft.com/office/drawing/2016/5/10/chartex" xmlns:cx5="http://schemas.microsoft.com/office/drawing/2016/5/11/chartex" xmlns:cx6="http://schemas.microsoft.com/office/drawing/2016/5/12/chartex" xmlns:cx7="http://schemas.microsoft.com/office/drawing/2016/5/13/chartex" xmlns:cx8="http://schemas.microsoft.com/office/drawing/2016/5/14/chartex" xmlns:mc="http://schemas.openxmlformats.org/markup-compatibility/2006" xmlns:aink="http://schemas.microsoft.com/office/drawing/2016/ink" xmlns:am3d="http://schemas.microsoft.com/office/drawing/2017/model3d" xmlns:o="urn:schemas-microsoft-com:office:office" xmlns:r="http://schemas.openxmlformats.org/officeDocument/2006/relationships" xmlns:m="http://schemas.openxmlformats.org/officeDocument/2006/math" xmlns:v="urn:schemas-microsoft-com:vml" xmlns:wp14="http://schemas.microsoft.com/office/word/2010/wordprocessingDrawing" xmlns:wp="http://schemas.openxmlformats.org/drawingml/2006/wordprocessingDrawing" xmlns:w10="urn:schemas-microsoft-com:office:word" xmlns:w="http://schemas.openxmlformats.org/wordprocessingml/2006/main" xmlns:w14="http://schemas.microsoft.com/office/word/2010/wordml" xmlns:w15="http://schemas.microsoft.com/office/word/2012/wordml" xmlns:w16cex="http://schemas.microsoft.com/office/word/2018/wordml/cex" xmlns:w16cid="http://schemas.microsoft.com/office/word/2016/wordml/cid" xmlns:w16="http://schemas.microsoft.com/office/word/2018/wordml" xmlns:w16se="http://schemas.microsoft.com/office/word/2015/wordml/symex" xmlns:wpg="http://schemas.microsoft.com/office/word/2010/wordprocessingGroup" xmlns:wpi="http://schemas.microsoft.com/office/word/2010/wordprocessingInk" xmlns:wne="http://schemas.microsoft.com/office/word/2006/wordml" xmlns:wps="http://schemas.microsoft.com/office/word/2010/wordprocessingShape" mc:Ignorable="w14 w15 w16se w16cid w16 w16cex wp14">
-  <w:p>
-    <w:pPr>
-      <w:pStyle w:val="Pieddepage"/>
-    </w:pPr>
-  </w:p>
-</w:ftr>
-</file>
-
 <file path=word/footnotes.xml><?xml version="1.0" encoding="utf-8"?>
 <w:footnotes xmlns:wpc="http://schemas.microsoft.com/office/word/2010/wordprocessingCanvas" xmlns:cx="http://schemas.microsoft.com/office/drawing/2014/chartex" xmlns:cx1="http://schemas.microsoft.com/office/drawing/2015/9/8/chartex" xmlns:cx2="http://schemas.microsoft.com/office/drawing/2015/10/21/chartex" xmlns:cx3="http://schemas.microsoft.com/office/drawing/2016/5/9/chartex" xmlns:cx4="http://schemas.microsoft.com/office/drawing/2016/5/10/chartex" xmlns:cx5="http://schemas.microsoft.com/office/drawing/2016/5/11/chartex" xmlns:cx6="http://schemas.microsoft.com/office/drawing/2016/5/12/chartex" xmlns:cx7="http://schemas.microsoft.com/office/drawing/2016/5/13/chartex" xmlns:cx8="http://schemas.microsoft.com/office/drawing/2016/5/14/chartex" xmlns:mc="http://schemas.openxmlformats.org/markup-compatibility/2006" xmlns:aink="http://schemas.microsoft.com/office/drawing/2016/ink" xmlns:am3d="http://schemas.microsoft.com/office/drawing/2017/model3d" xmlns:o="urn:schemas-microsoft-com:office:office" xmlns:r="http://schemas.openxmlformats.org/officeDocument/2006/relationships" xmlns:m="http://schemas.openxmlformats.org/officeDocument/2006/math" xmlns:v="urn:schemas-microsoft-com:vml" xmlns:wp14="http://schemas.microsoft.com/office/word/2010/wordprocessingDrawing" xmlns:wp="http://schemas.openxmlformats.org/drawingml/2006/wordprocessingDrawing" xmlns:w10="urn:schemas-microsoft-com:office:word" xmlns:w="http://schemas.openxmlformats.org/wordprocessingml/2006/main" xmlns:w14="http://schemas.microsoft.com/office/word/2010/wordml" xmlns:w15="http://schemas.microsoft.com/office/word/2012/wordml" xmlns:w16cex="http://schemas.microsoft.com/office/word/2018/wordml/cex" xmlns:w16cid="http://schemas.microsoft.com/office/word/2016/wordml/cid" xmlns:w16="http://schemas.microsoft.com/office/word/2018/wordml" xmlns:w16se="http://schemas.microsoft.com/office/word/2015/wordml/symex" xmlns:wpg="http://schemas.microsoft.com/office/word/2010/wordprocessingGroup" xmlns:wpi="http://schemas.microsoft.com/office/word/2010/wordprocessingInk" xmlns:wne="http://schemas.microsoft.com/office/word/2006/wordml" xmlns:wps="http://schemas.microsoft.com/office/word/2010/wordprocessingShape" mc:Ignorable="w14 w15 w16se w16cid w16 w16cex wp14">
   <w:footnote w:type="separator" w:id="-1">
@@ -4767,16 +4952,6 @@
 </file>
 
 <file path=word/header1.xml><?xml version="1.0" encoding="utf-8"?>
-<w:hdr xmlns:wpc="http://schemas.microsoft.com/office/word/2010/wordprocessingCanvas" xmlns:cx="http://schemas.microsoft.com/office/drawing/2014/chartex" xmlns:cx1="http://schemas.microsoft.com/office/drawing/2015/9/8/chartex" xmlns:cx2="http://schemas.microsoft.com/office/drawing/2015/10/21/chartex" xmlns:cx3="http://schemas.microsoft.com/office/drawing/2016/5/9/chartex" xmlns:cx4="http://schemas.microsoft.com/office/drawing/2016/5/10/chartex" xmlns:cx5="http://schemas.microsoft.com/office/drawing/2016/5/11/chartex" xmlns:cx6="http://schemas.microsoft.com/office/drawing/2016/5/12/chartex" xmlns:cx7="http://schemas.microsoft.com/office/drawing/2016/5/13/chartex" xmlns:cx8="http://schemas.microsoft.com/office/drawing/2016/5/14/chartex" xmlns:mc="http://schemas.openxmlformats.org/markup-compatibility/2006" xmlns:aink="http://schemas.microsoft.com/office/drawing/2016/ink" xmlns:am3d="http://schemas.microsoft.com/office/drawing/2017/model3d" xmlns:o="urn:schemas-microsoft-com:office:office" xmlns:r="http://schemas.openxmlformats.org/officeDocument/2006/relationships" xmlns:m="http://schemas.openxmlformats.org/officeDocument/2006/math" xmlns:v="urn:schemas-microsoft-com:vml" xmlns:wp14="http://schemas.microsoft.com/office/word/2010/wordprocessingDrawing" xmlns:wp="http://schemas.openxmlformats.org/drawingml/2006/wordprocessingDrawing" xmlns:w10="urn:schemas-microsoft-com:office:word" xmlns:w="http://schemas.openxmlformats.org/wordprocessingml/2006/main" xmlns:w14="http://schemas.microsoft.com/office/word/2010/wordml" xmlns:w15="http://schemas.microsoft.com/office/word/2012/wordml" xmlns:w16cex="http://schemas.microsoft.com/office/word/2018/wordml/cex" xmlns:w16cid="http://schemas.microsoft.com/office/word/2016/wordml/cid" xmlns:w16="http://schemas.microsoft.com/office/word/2018/wordml" xmlns:w16se="http://schemas.microsoft.com/office/word/2015/wordml/symex" xmlns:wpg="http://schemas.microsoft.com/office/word/2010/wordprocessingGroup" xmlns:wpi="http://schemas.microsoft.com/office/word/2010/wordprocessingInk" xmlns:wne="http://schemas.microsoft.com/office/word/2006/wordml" xmlns:wps="http://schemas.microsoft.com/office/word/2010/wordprocessingShape" mc:Ignorable="w14 w15 w16se w16cid w16 w16cex wp14">
-  <w:p>
-    <w:pPr>
-      <w:pStyle w:val="En-tte"/>
-    </w:pPr>
-  </w:p>
-</w:hdr>
-</file>
-
-<file path=word/header2.xml><?xml version="1.0" encoding="utf-8"?>
 <w:hdr xmlns:wpc="http://schemas.microsoft.com/office/word/2010/wordprocessingCanvas" xmlns:cx="http://schemas.microsoft.com/office/drawing/2014/chartex" xmlns:cx1="http://schemas.microsoft.com/office/drawing/2015/9/8/chartex" xmlns:cx2="http://schemas.microsoft.com/office/drawing/2015/10/21/chartex" xmlns:cx3="http://schemas.microsoft.com/office/drawing/2016/5/9/chartex" xmlns:cx4="http://schemas.microsoft.com/office/drawing/2016/5/10/chartex" xmlns:cx5="http://schemas.microsoft.com/office/drawing/2016/5/11/chartex" xmlns:cx6="http://schemas.microsoft.com/office/drawing/2016/5/12/chartex" xmlns:cx7="http://schemas.microsoft.com/office/drawing/2016/5/13/chartex" xmlns:cx8="http://schemas.microsoft.com/office/drawing/2016/5/14/chartex" xmlns:mc="http://schemas.openxmlformats.org/markup-compatibility/2006" xmlns:aink="http://schemas.microsoft.com/office/drawing/2016/ink" xmlns:am3d="http://schemas.microsoft.com/office/drawing/2017/model3d" xmlns:o="urn:schemas-microsoft-com:office:office" xmlns:r="http://schemas.openxmlformats.org/officeDocument/2006/relationships" xmlns:m="http://schemas.openxmlformats.org/officeDocument/2006/math" xmlns:v="urn:schemas-microsoft-com:vml" xmlns:wp14="http://schemas.microsoft.com/office/word/2010/wordprocessingDrawing" xmlns:wp="http://schemas.openxmlformats.org/drawingml/2006/wordprocessingDrawing" xmlns:w10="urn:schemas-microsoft-com:office:word" xmlns:w="http://schemas.openxmlformats.org/wordprocessingml/2006/main" xmlns:w14="http://schemas.microsoft.com/office/word/2010/wordml" xmlns:w15="http://schemas.microsoft.com/office/word/2012/wordml" xmlns:w16cex="http://schemas.microsoft.com/office/word/2018/wordml/cex" xmlns:w16cid="http://schemas.microsoft.com/office/word/2016/wordml/cid" xmlns:w16="http://schemas.microsoft.com/office/word/2018/wordml" xmlns:w16se="http://schemas.microsoft.com/office/word/2015/wordml/symex" xmlns:wpg="http://schemas.microsoft.com/office/word/2010/wordprocessingGroup" xmlns:wpi="http://schemas.microsoft.com/office/word/2010/wordprocessingInk" xmlns:wne="http://schemas.microsoft.com/office/word/2006/wordml" xmlns:wps="http://schemas.microsoft.com/office/word/2010/wordprocessingShape" mc:Ignorable="w14 w15 w16se w16cid w16 w16cex wp14">
   <w:tbl>
     <w:tblPr>
@@ -4907,16 +5082,6 @@
       </w:sdt>
     </w:tr>
   </w:tbl>
-  <w:p>
-    <w:pPr>
-      <w:pStyle w:val="En-tte"/>
-    </w:pPr>
-  </w:p>
-</w:hdr>
-</file>
-
-<file path=word/header3.xml><?xml version="1.0" encoding="utf-8"?>
-<w:hdr xmlns:wpc="http://schemas.microsoft.com/office/word/2010/wordprocessingCanvas" xmlns:cx="http://schemas.microsoft.com/office/drawing/2014/chartex" xmlns:cx1="http://schemas.microsoft.com/office/drawing/2015/9/8/chartex" xmlns:cx2="http://schemas.microsoft.com/office/drawing/2015/10/21/chartex" xmlns:cx3="http://schemas.microsoft.com/office/drawing/2016/5/9/chartex" xmlns:cx4="http://schemas.microsoft.com/office/drawing/2016/5/10/chartex" xmlns:cx5="http://schemas.microsoft.com/office/drawing/2016/5/11/chartex" xmlns:cx6="http://schemas.microsoft.com/office/drawing/2016/5/12/chartex" xmlns:cx7="http://schemas.microsoft.com/office/drawing/2016/5/13/chartex" xmlns:cx8="http://schemas.microsoft.com/office/drawing/2016/5/14/chartex" xmlns:mc="http://schemas.openxmlformats.org/markup-compatibility/2006" xmlns:aink="http://schemas.microsoft.com/office/drawing/2016/ink" xmlns:am3d="http://schemas.microsoft.com/office/drawing/2017/model3d" xmlns:o="urn:schemas-microsoft-com:office:office" xmlns:r="http://schemas.openxmlformats.org/officeDocument/2006/relationships" xmlns:m="http://schemas.openxmlformats.org/officeDocument/2006/math" xmlns:v="urn:schemas-microsoft-com:vml" xmlns:wp14="http://schemas.microsoft.com/office/word/2010/wordprocessingDrawing" xmlns:wp="http://schemas.openxmlformats.org/drawingml/2006/wordprocessingDrawing" xmlns:w10="urn:schemas-microsoft-com:office:word" xmlns:w="http://schemas.openxmlformats.org/wordprocessingml/2006/main" xmlns:w14="http://schemas.microsoft.com/office/word/2010/wordml" xmlns:w15="http://schemas.microsoft.com/office/word/2012/wordml" xmlns:w16cex="http://schemas.microsoft.com/office/word/2018/wordml/cex" xmlns:w16cid="http://schemas.microsoft.com/office/word/2016/wordml/cid" xmlns:w16="http://schemas.microsoft.com/office/word/2018/wordml" xmlns:w16se="http://schemas.microsoft.com/office/word/2015/wordml/symex" xmlns:wpg="http://schemas.microsoft.com/office/word/2010/wordprocessingGroup" xmlns:wpi="http://schemas.microsoft.com/office/word/2010/wordprocessingInk" xmlns:wne="http://schemas.microsoft.com/office/word/2006/wordml" xmlns:wps="http://schemas.microsoft.com/office/word/2010/wordprocessingShape" mc:Ignorable="w14 w15 w16se w16cid w16 w16cex wp14">
   <w:p>
     <w:pPr>
       <w:pStyle w:val="En-tte"/>
@@ -6584,6 +6749,7 @@
     <w:rsid w:val="00091C68"/>
     <w:rsid w:val="001036D6"/>
     <w:rsid w:val="001B6129"/>
+    <w:rsid w:val="00210A68"/>
     <w:rsid w:val="00271249"/>
     <w:rsid w:val="00515392"/>
     <w:rsid w:val="005B76AF"/>
@@ -6609,7 +6775,7 @@
   </m:mathPr>
   <w:themeFontLang w:val="fr-CH"/>
   <w:clrSchemeMapping w:bg1="light1" w:t1="dark1" w:bg2="light2" w:t2="dark2" w:accent1="accent1" w:accent2="accent2" w:accent3="accent3" w:accent4="accent4" w:accent5="accent5" w:accent6="accent6" w:hyperlink="hyperlink" w:followedHyperlink="followedHyperlink"/>
-  <w:decimalSymbol w:val=","/>
+  <w:decimalSymbol w:val="."/>
   <w:listSeparator w:val=";"/>
   <w15:chartTrackingRefBased/>
 </w:settings>

</xml_diff>